<commit_message>
confirmation base de données et ajout fichiers résumé bdd
</commit_message>
<xml_diff>
--- a/Autres_livrables/CDC/CDC.docx
+++ b/Autres_livrables/CDC/CDC.docx
@@ -1,6 +1,6 @@
 
 <file path=word/document.xml><?xml version="1.0" encoding="utf-8"?>
-<w:document xmlns:wpc="http://schemas.microsoft.com/office/word/2010/wordprocessingCanvas" xmlns:cx="http://schemas.microsoft.com/office/drawing/2014/chartex" xmlns:cx1="http://schemas.microsoft.com/office/drawing/2015/9/8/chartex" xmlns:mc="http://schemas.openxmlformats.org/markup-compatibility/2006" xmlns:o="urn:schemas-microsoft-com:office:office" xmlns:r="http://schemas.openxmlformats.org/officeDocument/2006/relationships" xmlns:m="http://schemas.openxmlformats.org/officeDocument/2006/math" xmlns:v="urn:schemas-microsoft-com:vml" xmlns:wp14="http://schemas.microsoft.com/office/word/2010/wordprocessingDrawing" xmlns:wp="http://schemas.openxmlformats.org/drawingml/2006/wordprocessingDrawing" xmlns:w10="urn:schemas-microsoft-com:office:word" xmlns:w="http://schemas.openxmlformats.org/wordprocessingml/2006/main" xmlns:w14="http://schemas.microsoft.com/office/word/2010/wordml" xmlns:w15="http://schemas.microsoft.com/office/word/2012/wordml" xmlns:w16se="http://schemas.microsoft.com/office/word/2015/wordml/symex" xmlns:wpg="http://schemas.microsoft.com/office/word/2010/wordprocessingGroup" xmlns:wpi="http://schemas.microsoft.com/office/word/2010/wordprocessingInk" xmlns:wne="http://schemas.microsoft.com/office/word/2006/wordml" xmlns:wps="http://schemas.microsoft.com/office/word/2010/wordprocessingShape" mc:Ignorable="w14 w15 w16se wp14">
+<w:document xmlns:wpc="http://schemas.microsoft.com/office/word/2010/wordprocessingCanvas" xmlns:cx="http://schemas.microsoft.com/office/drawing/2014/chartex" xmlns:mc="http://schemas.openxmlformats.org/markup-compatibility/2006" xmlns:o="urn:schemas-microsoft-com:office:office" xmlns:r="http://schemas.openxmlformats.org/officeDocument/2006/relationships" xmlns:m="http://schemas.openxmlformats.org/officeDocument/2006/math" xmlns:v="urn:schemas-microsoft-com:vml" xmlns:wp14="http://schemas.microsoft.com/office/word/2010/wordprocessingDrawing" xmlns:wp="http://schemas.openxmlformats.org/drawingml/2006/wordprocessingDrawing" xmlns:w10="urn:schemas-microsoft-com:office:word" xmlns:w="http://schemas.openxmlformats.org/wordprocessingml/2006/main" xmlns:w14="http://schemas.microsoft.com/office/word/2010/wordml" xmlns:w15="http://schemas.microsoft.com/office/word/2012/wordml" xmlns:w16se="http://schemas.microsoft.com/office/word/2015/wordml/symex" xmlns:wpg="http://schemas.microsoft.com/office/word/2010/wordprocessingGroup" xmlns:wpi="http://schemas.microsoft.com/office/word/2010/wordprocessingInk" xmlns:wne="http://schemas.microsoft.com/office/word/2006/wordml" xmlns:wps="http://schemas.microsoft.com/office/word/2010/wordprocessingShape" mc:Ignorable="w14 w15 w16se wp14">
   <w:body>
     <w:p>
       <w:pPr>
@@ -4854,28 +4854,25 @@
       </w:r>
       <w:bookmarkEnd w:id="1"/>
     </w:p>
-    <w:p>
-      <w:bookmarkStart w:id="2" w:name="_GoBack"/>
+    <w:p/>
+    <w:p>
+      <w:pPr>
+        <w:pStyle w:val="Titre2"/>
+      </w:pPr>
+      <w:bookmarkStart w:id="2" w:name="_Toc52960604"/>
+      <w:r>
+        <w:t>L</w:t>
+      </w:r>
+      <w:r>
+        <w:t>’Observatoire des Agricultures du M</w:t>
+      </w:r>
+      <w:r>
+        <w:t xml:space="preserve">onde </w:t>
+      </w:r>
+      <w:r>
+        <w:t>(OAM)</w:t>
+      </w:r>
       <w:bookmarkEnd w:id="2"/>
-    </w:p>
-    <w:p>
-      <w:pPr>
-        <w:pStyle w:val="Titre2"/>
-      </w:pPr>
-      <w:bookmarkStart w:id="3" w:name="_Toc52960604"/>
-      <w:r>
-        <w:t>L</w:t>
-      </w:r>
-      <w:r>
-        <w:t>’Observatoire des Agricultures du M</w:t>
-      </w:r>
-      <w:r>
-        <w:t xml:space="preserve">onde </w:t>
-      </w:r>
-      <w:r>
-        <w:t>(OAM)</w:t>
-      </w:r>
-      <w:bookmarkEnd w:id="3"/>
     </w:p>
     <w:p/>
     <w:p>
@@ -4915,58 +4912,58 @@
       <w:pPr>
         <w:pStyle w:val="Titre2"/>
       </w:pPr>
-      <w:bookmarkStart w:id="4" w:name="_Toc52960605"/>
+      <w:bookmarkStart w:id="3" w:name="_Toc52960605"/>
       <w:r>
         <w:t>L’Observatoire des Agricultures de l’Océan Indien</w:t>
       </w:r>
       <w:r>
         <w:t xml:space="preserve"> (OA-OI)</w:t>
       </w:r>
+      <w:bookmarkEnd w:id="3"/>
+    </w:p>
+    <w:p/>
+    <w:p>
+      <w:pPr>
+        <w:ind w:firstLine="708"/>
+      </w:pPr>
+      <w:r>
+        <w:t>Après des essais dans 6 pays pilotes, l’observatoire intéresse la Commission de l’Océan indien qui souhaite le voir à l’œuvre dans sa zone (La Réunion, M</w:t>
+      </w:r>
+      <w:r>
+        <w:t>adagascar, Les Comores, Maurice et les Seychelles). C’</w:t>
+      </w:r>
+      <w:r>
+        <w:t>est dans ce cadre que le CIRAD, son expertise et sa connaissance de la zone, sont mis à profit.</w:t>
+      </w:r>
+    </w:p>
+    <w:p>
+      <w:pPr>
+        <w:ind w:firstLine="708"/>
+      </w:pPr>
+      <w:r>
+        <w:t>Les pays de cette zone</w:t>
+      </w:r>
+      <w:r>
+        <w:t xml:space="preserve"> se caractérisent par des problématiques communes. La zone géographique, l’insularité ainsi que les conditions climatiques sont partagées par </w:t>
+      </w:r>
+      <w:r>
+        <w:t>les membres de la COI.</w:t>
+      </w:r>
+    </w:p>
+    <w:p>
+      <w:pPr>
+        <w:ind w:firstLine="708"/>
+      </w:pPr>
+    </w:p>
+    <w:p>
+      <w:pPr>
+        <w:pStyle w:val="Titre2"/>
+      </w:pPr>
+      <w:bookmarkStart w:id="4" w:name="_Toc52960606"/>
+      <w:r>
+        <w:t>Les objectifs</w:t>
+      </w:r>
       <w:bookmarkEnd w:id="4"/>
-    </w:p>
-    <w:p/>
-    <w:p>
-      <w:pPr>
-        <w:ind w:firstLine="708"/>
-      </w:pPr>
-      <w:r>
-        <w:t>Après des essais dans 6 pays pilotes, l’observatoire intéresse la Commission de l’Océan indien qui souhaite le voir à l’œuvre dans sa zone (La Réunion, M</w:t>
-      </w:r>
-      <w:r>
-        <w:t>adagascar, Les Comores, Maurice et les Seychelles). C’</w:t>
-      </w:r>
-      <w:r>
-        <w:t>est dans ce cadre que le CIRAD, son expertise et sa connaissance de la zone, sont mis à profit.</w:t>
-      </w:r>
-    </w:p>
-    <w:p>
-      <w:pPr>
-        <w:ind w:firstLine="708"/>
-      </w:pPr>
-      <w:r>
-        <w:t>Les pays de cette zone</w:t>
-      </w:r>
-      <w:r>
-        <w:t xml:space="preserve"> se caractérisent par des problématiques communes. La zone géographique, l’insularité ainsi que les conditions climatiques sont partagées par </w:t>
-      </w:r>
-      <w:r>
-        <w:t>les membres de la COI.</w:t>
-      </w:r>
-    </w:p>
-    <w:p>
-      <w:pPr>
-        <w:ind w:firstLine="708"/>
-      </w:pPr>
-    </w:p>
-    <w:p>
-      <w:pPr>
-        <w:pStyle w:val="Titre2"/>
-      </w:pPr>
-      <w:bookmarkStart w:id="5" w:name="_Toc52960606"/>
-      <w:r>
-        <w:t>Les objectifs</w:t>
-      </w:r>
-      <w:bookmarkEnd w:id="5"/>
     </w:p>
     <w:p/>
     <w:p>
@@ -5092,6 +5089,9 @@
       <w:r>
         <w:t xml:space="preserve"> Néanmoins, cela n’empêche pas de produire des agrégations de données sur un territoire donné ou sur un type de culture donné. Ces informations seront déjà grandement util</w:t>
       </w:r>
+      <w:r>
+        <w:t>es.</w:t>
+      </w:r>
     </w:p>
     <w:p>
       <w:r>
@@ -5123,11 +5123,11 @@
       <w:pPr>
         <w:pStyle w:val="Titre2"/>
       </w:pPr>
-      <w:bookmarkStart w:id="6" w:name="_Toc52960607"/>
+      <w:bookmarkStart w:id="5" w:name="_Toc52960607"/>
       <w:r>
         <w:t>Inventaire des outils existants</w:t>
       </w:r>
-      <w:bookmarkEnd w:id="6"/>
+      <w:bookmarkEnd w:id="5"/>
     </w:p>
     <w:p/>
     <w:p>
@@ -5499,7 +5499,23 @@
                 <w:sz w:val="24"/>
                 <w:szCs w:val="24"/>
               </w:rPr>
-              <w:t xml:space="preserve">E-watch </w:t>
+              <w:t>E-</w:t>
+            </w:r>
+            <w:proofErr w:type="spellStart"/>
+            <w:r>
+              <w:rPr>
+                <w:sz w:val="24"/>
+                <w:szCs w:val="24"/>
+              </w:rPr>
+              <w:t>watch</w:t>
+            </w:r>
+            <w:proofErr w:type="spellEnd"/>
+            <w:r>
+              <w:rPr>
+                <w:sz w:val="24"/>
+                <w:szCs w:val="24"/>
+              </w:rPr>
+              <w:t xml:space="preserve"> </w:t>
             </w:r>
           </w:p>
         </w:tc>
@@ -5811,6 +5827,7 @@
                 <w:szCs w:val="24"/>
               </w:rPr>
             </w:pPr>
+            <w:proofErr w:type="spellStart"/>
             <w:r>
               <w:rPr>
                 <w:sz w:val="24"/>
@@ -5818,6 +5835,7 @@
               </w:rPr>
               <w:t>HiH</w:t>
             </w:r>
+            <w:proofErr w:type="spellEnd"/>
           </w:p>
         </w:tc>
         <w:tc>
@@ -5877,22 +5895,40 @@
         <w:pStyle w:val="Lgende"/>
         <w:framePr w:hSpace="141" w:wrap="around" w:vAnchor="text" w:hAnchor="page" w:x="1437" w:y="4224"/>
       </w:pPr>
-      <w:bookmarkStart w:id="7" w:name="_Toc53385482"/>
+      <w:bookmarkStart w:id="6" w:name="_Toc53385482"/>
       <w:r>
         <w:t xml:space="preserve">Figure </w:t>
       </w:r>
-      <w:fldSimple w:instr=" SEQ Figure \* ARABIC ">
-        <w:r>
-          <w:rPr>
-            <w:noProof/>
-          </w:rPr>
-          <w:t>1</w:t>
-        </w:r>
-      </w:fldSimple>
-      <w:r>
-        <w:t xml:space="preserve"> : Benchmarking</w:t>
-      </w:r>
-      <w:bookmarkEnd w:id="7"/>
+      <w:r>
+        <w:fldChar w:fldCharType="begin"/>
+      </w:r>
+      <w:r>
+        <w:instrText xml:space="preserve"> SEQ Figure \* ARABIC </w:instrText>
+      </w:r>
+      <w:r>
+        <w:fldChar w:fldCharType="separate"/>
+      </w:r>
+      <w:r>
+        <w:rPr>
+          <w:noProof/>
+        </w:rPr>
+        <w:t>1</w:t>
+      </w:r>
+      <w:r>
+        <w:rPr>
+          <w:noProof/>
+        </w:rPr>
+        <w:fldChar w:fldCharType="end"/>
+      </w:r>
+      <w:r>
+        <w:t xml:space="preserve"> : </w:t>
+      </w:r>
+      <w:proofErr w:type="spellStart"/>
+      <w:r>
+        <w:t>Benchmarking</w:t>
+      </w:r>
+      <w:bookmarkEnd w:id="6"/>
+      <w:proofErr w:type="spellEnd"/>
     </w:p>
     <w:p/>
     <w:p>
@@ -5918,36 +5954,36 @@
       <w:pPr>
         <w:pStyle w:val="Titre1"/>
       </w:pPr>
-      <w:bookmarkStart w:id="8" w:name="_Toc52960608"/>
+      <w:bookmarkStart w:id="7" w:name="_Toc52960608"/>
       <w:r>
         <w:lastRenderedPageBreak/>
         <w:t>Description des données</w:t>
       </w:r>
+      <w:bookmarkEnd w:id="7"/>
+    </w:p>
+    <w:p/>
+    <w:p>
+      <w:pPr>
+        <w:ind w:firstLine="708"/>
+      </w:pPr>
+      <w:r>
+        <w:t>La particularité de l’OA-OI est de travailler avec un nombre important de données qui concernent des échelles et des acteurs très diversifiés.</w:t>
+      </w:r>
+    </w:p>
+    <w:p>
+      <w:pPr>
+        <w:spacing w:line="240" w:lineRule="auto"/>
+      </w:pPr>
+    </w:p>
+    <w:p>
+      <w:pPr>
+        <w:pStyle w:val="Titre2"/>
+      </w:pPr>
+      <w:bookmarkStart w:id="8" w:name="_Toc52960609"/>
+      <w:r>
+        <w:t>Dictionnaire des données</w:t>
+      </w:r>
       <w:bookmarkEnd w:id="8"/>
-    </w:p>
-    <w:p/>
-    <w:p>
-      <w:pPr>
-        <w:ind w:firstLine="708"/>
-      </w:pPr>
-      <w:r>
-        <w:t>La particularité de l’OA-OI est de travailler avec un nombre important de données qui concernent des échelles et des acteurs très diversifiés.</w:t>
-      </w:r>
-    </w:p>
-    <w:p>
-      <w:pPr>
-        <w:spacing w:line="240" w:lineRule="auto"/>
-      </w:pPr>
-    </w:p>
-    <w:p>
-      <w:pPr>
-        <w:pStyle w:val="Titre2"/>
-      </w:pPr>
-      <w:bookmarkStart w:id="9" w:name="_Toc52960609"/>
-      <w:r>
-        <w:t>Dictionnaire des données</w:t>
-      </w:r>
-      <w:bookmarkEnd w:id="9"/>
     </w:p>
     <w:p/>
     <w:p>
@@ -5962,54 +5998,86 @@
           <w:i/>
           <w:color w:val="0070C0"/>
         </w:rPr>
-        <w:t>A réaliser à partir des données du réseau de Mada, de Ruralstruct, du travail d’Adèle</w:t>
-      </w:r>
-    </w:p>
-    <w:p>
-      <w:pPr>
+        <w:t xml:space="preserve">A réaliser à partir des données du réseau de </w:t>
+      </w:r>
+      <w:proofErr w:type="spellStart"/>
+      <w:r>
         <w:rPr>
           <w:i/>
           <w:color w:val="0070C0"/>
         </w:rPr>
-      </w:pPr>
-    </w:p>
-    <w:p>
-      <w:pPr>
-        <w:pStyle w:val="Titre2"/>
-      </w:pPr>
-      <w:bookmarkStart w:id="10" w:name="_Toc52960610"/>
-      <w:r>
-        <w:t>Modèle Conceptuel de Données et contraintes</w:t>
-      </w:r>
-      <w:bookmarkEnd w:id="10"/>
-    </w:p>
-    <w:p/>
-    <w:p>
-      <w:pPr>
+        <w:t>Mada</w:t>
+      </w:r>
+      <w:proofErr w:type="spellEnd"/>
+      <w:r>
         <w:rPr>
           <w:i/>
           <w:color w:val="0070C0"/>
         </w:rPr>
-      </w:pPr>
+        <w:t xml:space="preserve">, de </w:t>
+      </w:r>
+      <w:proofErr w:type="spellStart"/>
       <w:r>
         <w:rPr>
           <w:i/>
           <w:color w:val="0070C0"/>
         </w:rPr>
-        <w:t>A créer à partir du dictionnaire des données</w:t>
-      </w:r>
+        <w:t>Ruralstruct</w:t>
+      </w:r>
+      <w:proofErr w:type="spellEnd"/>
       <w:r>
         <w:rPr>
           <w:i/>
           <w:color w:val="0070C0"/>
         </w:rPr>
-        <w:t xml:space="preserve">. </w:t>
-      </w:r>
-      <w:r>
+        <w:t>, du travail d’Adèle</w:t>
+      </w:r>
+    </w:p>
+    <w:p>
+      <w:pPr>
         <w:rPr>
           <w:i/>
           <w:color w:val="0070C0"/>
         </w:rPr>
+      </w:pPr>
+    </w:p>
+    <w:p>
+      <w:pPr>
+        <w:pStyle w:val="Titre2"/>
+      </w:pPr>
+      <w:bookmarkStart w:id="9" w:name="_Toc52960610"/>
+      <w:r>
+        <w:t>Modèle Conceptuel de Données et contraintes</w:t>
+      </w:r>
+      <w:bookmarkEnd w:id="9"/>
+    </w:p>
+    <w:p/>
+    <w:p>
+      <w:pPr>
+        <w:rPr>
+          <w:i/>
+          <w:color w:val="0070C0"/>
+        </w:rPr>
+      </w:pPr>
+      <w:r>
+        <w:rPr>
+          <w:i/>
+          <w:color w:val="0070C0"/>
+        </w:rPr>
+        <w:t>A créer à partir du dictionnaire des données</w:t>
+      </w:r>
+      <w:r>
+        <w:rPr>
+          <w:i/>
+          <w:color w:val="0070C0"/>
+        </w:rPr>
+        <w:t xml:space="preserve">. </w:t>
+      </w:r>
+      <w:r>
+        <w:rPr>
+          <w:i/>
+          <w:color w:val="0070C0"/>
+        </w:rPr>
         <w:t>A faire durant la journée du 22 Octobre</w:t>
       </w:r>
     </w:p>
@@ -6024,11 +6092,11 @@
       <w:pPr>
         <w:pStyle w:val="Titre2"/>
       </w:pPr>
-      <w:bookmarkStart w:id="11" w:name="_Toc52960611"/>
+      <w:bookmarkStart w:id="10" w:name="_Toc52960611"/>
       <w:r>
         <w:t>Sécurité et confidentialité des données</w:t>
       </w:r>
-      <w:bookmarkEnd w:id="11"/>
+      <w:bookmarkEnd w:id="10"/>
     </w:p>
     <w:p/>
     <w:p>
@@ -6036,7 +6104,15 @@
         <w:ind w:firstLine="708"/>
       </w:pPr>
       <w:r>
-        <w:t xml:space="preserve">La base de données contiendra des données personnelles qu’il sera nécessaire d’anonymiser. En plus de </w:t>
+        <w:t>La base de données contiendra des données personnelles qu’il sera nécessaire d’</w:t>
+      </w:r>
+      <w:proofErr w:type="spellStart"/>
+      <w:r>
+        <w:t>anonymiser</w:t>
+      </w:r>
+      <w:proofErr w:type="spellEnd"/>
+      <w:r>
+        <w:t xml:space="preserve">. En plus de </w:t>
       </w:r>
       <w:r>
         <w:t xml:space="preserve">cela, pour des acteurs extérieurs, </w:t>
@@ -6083,25 +6159,25 @@
       <w:pPr>
         <w:pStyle w:val="Titre1"/>
       </w:pPr>
-      <w:bookmarkStart w:id="12" w:name="_Toc52960612"/>
+      <w:bookmarkStart w:id="11" w:name="_Toc52960612"/>
       <w:r>
         <w:lastRenderedPageBreak/>
         <w:t>L’OA-OI</w:t>
       </w:r>
+      <w:bookmarkEnd w:id="11"/>
+      <w:r>
+        <w:t> </w:t>
+      </w:r>
+    </w:p>
+    <w:p>
+      <w:pPr>
+        <w:pStyle w:val="Titre2"/>
+      </w:pPr>
+      <w:bookmarkStart w:id="12" w:name="_Toc52960613"/>
+      <w:r>
+        <w:t>Architecture du site</w:t>
+      </w:r>
       <w:bookmarkEnd w:id="12"/>
-      <w:r>
-        <w:t> </w:t>
-      </w:r>
-    </w:p>
-    <w:p>
-      <w:pPr>
-        <w:pStyle w:val="Titre2"/>
-      </w:pPr>
-      <w:bookmarkStart w:id="13" w:name="_Toc52960613"/>
-      <w:r>
-        <w:t>Architecture du site</w:t>
-      </w:r>
-      <w:bookmarkEnd w:id="13"/>
     </w:p>
     <w:p>
       <w:pPr>
@@ -6189,19 +6265,32 @@
       <w:pPr>
         <w:pStyle w:val="Lgende"/>
       </w:pPr>
-      <w:bookmarkStart w:id="14" w:name="_Toc53385483"/>
+      <w:bookmarkStart w:id="13" w:name="_Toc53385483"/>
       <w:r>
         <w:lastRenderedPageBreak/>
         <w:t xml:space="preserve">Figure </w:t>
       </w:r>
-      <w:fldSimple w:instr=" SEQ Figure \* ARABIC ">
-        <w:r>
-          <w:rPr>
-            <w:noProof/>
-          </w:rPr>
-          <w:t>2</w:t>
-        </w:r>
-      </w:fldSimple>
+      <w:r>
+        <w:fldChar w:fldCharType="begin"/>
+      </w:r>
+      <w:r>
+        <w:instrText xml:space="preserve"> SEQ Figure \* ARABIC </w:instrText>
+      </w:r>
+      <w:r>
+        <w:fldChar w:fldCharType="separate"/>
+      </w:r>
+      <w:r>
+        <w:rPr>
+          <w:noProof/>
+        </w:rPr>
+        <w:t>2</w:t>
+      </w:r>
+      <w:r>
+        <w:rPr>
+          <w:noProof/>
+        </w:rPr>
+        <w:fldChar w:fldCharType="end"/>
+      </w:r>
       <w:r>
         <w:t xml:space="preserve"> : </w:t>
       </w:r>
@@ -6211,7 +6300,7 @@
       <w:r>
         <w:t>arte heuristique sur l'architecture de la plateforme</w:t>
       </w:r>
-      <w:bookmarkEnd w:id="14"/>
+      <w:bookmarkEnd w:id="13"/>
     </w:p>
     <w:p/>
     <w:p>
@@ -6238,7 +6327,7 @@
       <w:pPr>
         <w:pStyle w:val="Titre2"/>
       </w:pPr>
-      <w:bookmarkStart w:id="15" w:name="_Toc52960619"/>
+      <w:bookmarkStart w:id="14" w:name="_Toc52960619"/>
       <w:r>
         <w:t xml:space="preserve">Les </w:t>
       </w:r>
@@ -6254,21 +6343,21 @@
       <w:r>
         <w:t>s</w:t>
       </w:r>
+      <w:bookmarkEnd w:id="14"/>
+    </w:p>
+    <w:p/>
+    <w:p>
+      <w:pPr>
+        <w:pStyle w:val="Titre3"/>
+      </w:pPr>
+      <w:bookmarkStart w:id="15" w:name="_Toc52960620"/>
+      <w:r>
+        <w:t>Module de c</w:t>
+      </w:r>
+      <w:r>
+        <w:t>onnexion</w:t>
+      </w:r>
       <w:bookmarkEnd w:id="15"/>
-    </w:p>
-    <w:p/>
-    <w:p>
-      <w:pPr>
-        <w:pStyle w:val="Titre3"/>
-      </w:pPr>
-      <w:bookmarkStart w:id="16" w:name="_Toc52960620"/>
-      <w:r>
-        <w:t>Module de c</w:t>
-      </w:r>
-      <w:r>
-        <w:t>onnexion</w:t>
-      </w:r>
-      <w:bookmarkEnd w:id="16"/>
     </w:p>
     <w:p/>
     <w:p>
@@ -6561,11 +6650,11 @@
       <w:pPr>
         <w:pStyle w:val="Titre3"/>
       </w:pPr>
-      <w:bookmarkStart w:id="17" w:name="_Toc52960621"/>
+      <w:bookmarkStart w:id="16" w:name="_Toc52960621"/>
       <w:r>
         <w:t>Annuaire</w:t>
       </w:r>
-      <w:bookmarkEnd w:id="17"/>
+      <w:bookmarkEnd w:id="16"/>
     </w:p>
     <w:p/>
     <w:p>
@@ -6654,11 +6743,11 @@
       <w:pPr>
         <w:pStyle w:val="Titre3"/>
       </w:pPr>
-      <w:bookmarkStart w:id="18" w:name="_Toc52960622"/>
+      <w:bookmarkStart w:id="17" w:name="_Toc52960622"/>
       <w:r>
         <w:t>Espace personnel</w:t>
       </w:r>
-      <w:bookmarkEnd w:id="18"/>
+      <w:bookmarkEnd w:id="17"/>
     </w:p>
     <w:p>
       <w:pPr>
@@ -6806,12 +6895,12 @@
       <w:pPr>
         <w:pStyle w:val="Titre3"/>
       </w:pPr>
-      <w:bookmarkStart w:id="19" w:name="_Toc52960623"/>
+      <w:bookmarkStart w:id="18" w:name="_Toc52960623"/>
       <w:r>
         <w:lastRenderedPageBreak/>
         <w:t>Module d’information</w:t>
       </w:r>
-      <w:bookmarkEnd w:id="19"/>
+      <w:bookmarkEnd w:id="18"/>
       <w:r>
         <w:t>s</w:t>
       </w:r>
@@ -6983,14 +7072,27 @@
       <w:r>
         <w:t xml:space="preserve">Figure </w:t>
       </w:r>
-      <w:fldSimple w:instr=" SEQ Figure \* ARABIC ">
-        <w:r>
-          <w:rPr>
-            <w:noProof/>
-          </w:rPr>
-          <w:t>3</w:t>
-        </w:r>
-      </w:fldSimple>
+      <w:r>
+        <w:fldChar w:fldCharType="begin"/>
+      </w:r>
+      <w:r>
+        <w:instrText xml:space="preserve"> SEQ Figure \* ARABIC </w:instrText>
+      </w:r>
+      <w:r>
+        <w:fldChar w:fldCharType="separate"/>
+      </w:r>
+      <w:r>
+        <w:rPr>
+          <w:noProof/>
+        </w:rPr>
+        <w:t>3</w:t>
+      </w:r>
+      <w:r>
+        <w:rPr>
+          <w:noProof/>
+        </w:rPr>
+        <w:fldChar w:fldCharType="end"/>
+      </w:r>
       <w:r>
         <w:t xml:space="preserve"> : schéma </w:t>
       </w:r>
@@ -7010,7 +7112,7 @@
         </w:numPr>
         <w:ind w:left="1440"/>
       </w:pPr>
-      <w:bookmarkStart w:id="20" w:name="_Toc52960624"/>
+      <w:bookmarkStart w:id="19" w:name="_Toc52960624"/>
     </w:p>
     <w:p>
       <w:pPr>
@@ -7029,7 +7131,7 @@
       <w:r>
         <w:t>Module de Projet</w:t>
       </w:r>
-      <w:bookmarkEnd w:id="20"/>
+      <w:bookmarkEnd w:id="19"/>
       <w:r>
         <w:t xml:space="preserve"> </w:t>
       </w:r>
@@ -7078,12 +7180,26 @@
         <w:rPr>
           <w:u w:val="single"/>
         </w:rPr>
-        <w:t xml:space="preserve"> (il faut restreindre les choix p</w:t>
-      </w:r>
+        <w:t xml:space="preserve"> (</w:t>
+      </w:r>
+      <w:proofErr w:type="gramStart"/>
       <w:r>
         <w:rPr>
           <w:u w:val="single"/>
         </w:rPr>
+        <w:t>il</w:t>
+      </w:r>
+      <w:proofErr w:type="gramEnd"/>
+      <w:r>
+        <w:rPr>
+          <w:u w:val="single"/>
+        </w:rPr>
+        <w:t xml:space="preserve"> faut restreindre les choix p</w:t>
+      </w:r>
+      <w:r>
+        <w:rPr>
+          <w:u w:val="single"/>
+        </w:rPr>
         <w:t>our mieux analyser</w:t>
       </w:r>
       <w:r>
@@ -7192,7 +7308,15 @@
         <w:t>chef</w:t>
       </w:r>
       <w:r>
-        <w:t>(fe)</w:t>
+        <w:t>(</w:t>
+      </w:r>
+      <w:proofErr w:type="spellStart"/>
+      <w:r>
+        <w:t>fe</w:t>
+      </w:r>
+      <w:proofErr w:type="spellEnd"/>
+      <w:r>
+        <w:t>)</w:t>
       </w:r>
       <w:r>
         <w:t xml:space="preserve"> de projet ou technicien</w:t>
@@ -7320,7 +7444,7 @@
       <w:pPr>
         <w:pStyle w:val="Titre3"/>
       </w:pPr>
-      <w:bookmarkStart w:id="21" w:name="_Toc52960625"/>
+      <w:bookmarkStart w:id="20" w:name="_Toc52960625"/>
       <w:r>
         <w:t>Module de collecte des données pour les technicien</w:t>
       </w:r>
@@ -7330,7 +7454,7 @@
       <w:r>
         <w:t>s</w:t>
       </w:r>
-      <w:bookmarkEnd w:id="21"/>
+      <w:bookmarkEnd w:id="20"/>
     </w:p>
     <w:p/>
     <w:p>
@@ -7350,8 +7474,13 @@
         <w:t>s, avec les administrateurs</w:t>
       </w:r>
       <w:r>
-        <w:t>/trices</w:t>
-      </w:r>
+        <w:t>/</w:t>
+      </w:r>
+      <w:proofErr w:type="spellStart"/>
+      <w:r>
+        <w:t>trices</w:t>
+      </w:r>
+      <w:proofErr w:type="spellEnd"/>
       <w:r>
         <w:t xml:space="preserve"> du système, à avoir accès à ce module. Depuis celui-ci</w:t>
       </w:r>
@@ -7531,7 +7660,11 @@
         <w:ind w:firstLine="708"/>
       </w:pPr>
       <w:r>
-        <w:t>L'utilisateur doit donc pouvoir afficher les données produites en tenant compte des définitions locales officielles des formes d'agriculture, ou selon le cadre analytique propose par WAW. Pour se faire, un simple bouton permet de passer de l'un a l'autre et engendre une requête différente dans la base de données de WAW.</w:t>
+        <w:t xml:space="preserve">L'utilisateur doit donc pouvoir afficher les données produites en tenant compte des définitions locales officielles des formes d'agriculture, ou selon le cadre analytique propose par </w:t>
+      </w:r>
+      <w:r>
+        <w:lastRenderedPageBreak/>
+        <w:t>WAW. Pour se faire, un simple bouton permet de passer de l'un a l'autre et engendre une requête différente dans la base de données de WAW.</w:t>
       </w:r>
     </w:p>
     <w:p>
@@ -7555,7 +7688,6 @@
     <w:p/>
     <w:p>
       <w:pPr>
-        <w:pStyle w:val="Sansinterligne"/>
         <w:ind w:firstLine="708"/>
       </w:pPr>
       <w:r>
@@ -7583,7 +7715,6 @@
     <w:p/>
     <w:p>
       <w:pPr>
-        <w:pStyle w:val="Sansinterligne"/>
         <w:ind w:firstLine="708"/>
       </w:pPr>
       <w:r>
@@ -7594,8 +7725,17 @@
           <w:rFonts w:cs="Arial-ItalicMT"/>
           <w:iCs/>
         </w:rPr>
-        <w:t>land cover</w:t>
-      </w:r>
+        <w:t xml:space="preserve">land </w:t>
+      </w:r>
+      <w:proofErr w:type="spellStart"/>
+      <w:r>
+        <w:rPr>
+          <w:rFonts w:cs="Arial-ItalicMT"/>
+          <w:iCs/>
+        </w:rPr>
+        <w:t>cover</w:t>
+      </w:r>
+      <w:proofErr w:type="spellEnd"/>
       <w:r>
         <w:rPr>
           <w:rFonts w:ascii="Arial-ItalicMT" w:hAnsi="Arial-ItalicMT" w:cs="Arial-ItalicMT"/>
@@ -7619,7 +7759,7 @@
     </w:p>
     <w:p>
       <w:pPr>
-        <w:pStyle w:val="Sansinterligne"/>
+        <w:ind w:firstLine="708"/>
       </w:pPr>
       <w:r>
         <w:t>Les données du Système Mondial de Zones Agro-écologiques (</w:t>
@@ -7659,10 +7799,6 @@
     </w:p>
     <w:p/>
     <w:p>
-      <w:pPr>
-        <w:pStyle w:val="Sansinterligne"/>
-        <w:ind w:firstLine="708"/>
-      </w:pPr>
       <w:r>
         <w:t>La plateforme permet l'extraction de données utiles à la publication d'un rapport récurrent sur l'état des agricultures familiales dans le Monde.</w:t>
       </w:r>
@@ -7709,7 +7845,15 @@
         <w:t xml:space="preserve"> </w:t>
       </w:r>
       <w:r>
-        <w:t>En fonction des définitions locales ou de la fao : plusieurs modes</w:t>
+        <w:t xml:space="preserve">En fonction des définitions locales ou de la </w:t>
+      </w:r>
+      <w:proofErr w:type="spellStart"/>
+      <w:r>
+        <w:t>fao</w:t>
+      </w:r>
+      <w:proofErr w:type="spellEnd"/>
+      <w:r>
+        <w:t> : plusieurs modes</w:t>
       </w:r>
     </w:p>
     <w:p>
@@ -7729,6 +7873,7 @@
     </w:p>
     <w:p>
       <w:r>
+        <w:lastRenderedPageBreak/>
         <w:t>13)</w:t>
       </w:r>
       <w:r>
@@ -7768,41 +7913,41 @@
       <w:pPr>
         <w:pStyle w:val="Titre2"/>
       </w:pPr>
-      <w:bookmarkStart w:id="22" w:name="_Toc52960626"/>
+      <w:bookmarkStart w:id="21" w:name="_Toc52960626"/>
       <w:r>
         <w:t>Matrice des droits</w:t>
       </w:r>
+      <w:bookmarkEnd w:id="21"/>
+    </w:p>
+    <w:p>
+      <w:pPr>
+        <w:rPr>
+          <w:color w:val="FF0000"/>
+        </w:rPr>
+      </w:pPr>
+    </w:p>
+    <w:p>
+      <w:pPr>
+        <w:rPr>
+          <w:color w:val="FF0000"/>
+        </w:rPr>
+      </w:pPr>
+      <w:r>
+        <w:rPr>
+          <w:color w:val="FF0000"/>
+        </w:rPr>
+        <w:t>A FAIRE</w:t>
+      </w:r>
+    </w:p>
+    <w:p>
+      <w:pPr>
+        <w:pStyle w:val="Titre3"/>
+      </w:pPr>
+      <w:bookmarkStart w:id="22" w:name="_Toc52960627"/>
+      <w:r>
+        <w:t>Matrice utilisateurs</w:t>
+      </w:r>
       <w:bookmarkEnd w:id="22"/>
-    </w:p>
-    <w:p>
-      <w:pPr>
-        <w:rPr>
-          <w:color w:val="FF0000"/>
-        </w:rPr>
-      </w:pPr>
-    </w:p>
-    <w:p>
-      <w:pPr>
-        <w:rPr>
-          <w:color w:val="FF0000"/>
-        </w:rPr>
-      </w:pPr>
-      <w:r>
-        <w:rPr>
-          <w:color w:val="FF0000"/>
-        </w:rPr>
-        <w:t>A FAIRE</w:t>
-      </w:r>
-    </w:p>
-    <w:p>
-      <w:pPr>
-        <w:pStyle w:val="Titre3"/>
-      </w:pPr>
-      <w:bookmarkStart w:id="23" w:name="_Toc52960627"/>
-      <w:r>
-        <w:t>Matrice utilisateurs</w:t>
-      </w:r>
-      <w:bookmarkEnd w:id="23"/>
     </w:p>
     <w:p/>
     <w:p>
@@ -7907,7 +8052,15 @@
               <w:t>Administrateur</w:t>
             </w:r>
             <w:r>
-              <w:t xml:space="preserve">/trice ou technicien(ne) </w:t>
+              <w:t>/</w:t>
+            </w:r>
+            <w:proofErr w:type="spellStart"/>
+            <w:r>
+              <w:t>trice</w:t>
+            </w:r>
+            <w:proofErr w:type="spellEnd"/>
+            <w:r>
+              <w:t xml:space="preserve"> ou technicien(ne) </w:t>
             </w:r>
             <w:r>
               <w:t>associé</w:t>
@@ -7926,7 +8079,15 @@
           </w:tcPr>
           <w:p>
             <w:r>
-              <w:t xml:space="preserve">Utilisateur/trice </w:t>
+              <w:t>Utilisateur/</w:t>
+            </w:r>
+            <w:proofErr w:type="spellStart"/>
+            <w:r>
+              <w:t>trice</w:t>
+            </w:r>
+            <w:proofErr w:type="spellEnd"/>
+            <w:r>
+              <w:t xml:space="preserve"> </w:t>
             </w:r>
             <w:r>
               <w:t>correspondant</w:t>
@@ -7945,8 +8106,13 @@
               <w:t>Utilisateur</w:t>
             </w:r>
             <w:r>
-              <w:t>/trice</w:t>
-            </w:r>
+              <w:t>/</w:t>
+            </w:r>
+            <w:proofErr w:type="spellStart"/>
+            <w:r>
+              <w:t>trice</w:t>
+            </w:r>
+            <w:proofErr w:type="spellEnd"/>
             <w:r>
               <w:t xml:space="preserve"> enregistré</w:t>
             </w:r>
@@ -7961,7 +8127,15 @@
           </w:tcPr>
           <w:p>
             <w:r>
-              <w:t xml:space="preserve">Utilisateur/trice </w:t>
+              <w:t>Utilisateur/</w:t>
+            </w:r>
+            <w:proofErr w:type="spellStart"/>
+            <w:r>
+              <w:t>trice</w:t>
+            </w:r>
+            <w:proofErr w:type="spellEnd"/>
+            <w:r>
+              <w:t xml:space="preserve"> </w:t>
             </w:r>
             <w:r>
               <w:t>non enregistré</w:t>
@@ -8374,36 +8548,50 @@
       <w:pPr>
         <w:pStyle w:val="Lgende"/>
       </w:pPr>
-      <w:bookmarkStart w:id="24" w:name="_Toc53385484"/>
+      <w:bookmarkStart w:id="23" w:name="_Toc53385484"/>
       <w:r>
         <w:t xml:space="preserve">Figure </w:t>
       </w:r>
-      <w:fldSimple w:instr=" SEQ Figure \* ARABIC ">
-        <w:r>
-          <w:rPr>
-            <w:noProof/>
-          </w:rPr>
-          <w:t>4</w:t>
-        </w:r>
-      </w:fldSimple>
+      <w:r>
+        <w:fldChar w:fldCharType="begin"/>
+      </w:r>
+      <w:r>
+        <w:instrText xml:space="preserve"> SEQ Figure \* ARABIC </w:instrText>
+      </w:r>
+      <w:r>
+        <w:fldChar w:fldCharType="separate"/>
+      </w:r>
+      <w:r>
+        <w:rPr>
+          <w:noProof/>
+        </w:rPr>
+        <w:t>4</w:t>
+      </w:r>
+      <w:r>
+        <w:rPr>
+          <w:noProof/>
+        </w:rPr>
+        <w:fldChar w:fldCharType="end"/>
+      </w:r>
       <w:r>
         <w:t>: Matrice des droits utilisateurs</w:t>
       </w:r>
+      <w:bookmarkEnd w:id="23"/>
+    </w:p>
+    <w:p/>
+    <w:p>
+      <w:pPr>
+        <w:pStyle w:val="Titre3"/>
+      </w:pPr>
+      <w:bookmarkStart w:id="24" w:name="_Toc52960628"/>
+      <w:r>
+        <w:lastRenderedPageBreak/>
+        <w:t>Matrice projet</w:t>
+      </w:r>
       <w:bookmarkEnd w:id="24"/>
     </w:p>
     <w:p/>
     <w:p>
-      <w:pPr>
-        <w:pStyle w:val="Titre3"/>
-      </w:pPr>
-      <w:bookmarkStart w:id="25" w:name="_Toc52960628"/>
-      <w:r>
-        <w:t>Matrice projet</w:t>
-      </w:r>
-      <w:bookmarkEnd w:id="25"/>
-    </w:p>
-    <w:p/>
-    <w:p>
       <w:r>
         <w:t>Les infos publiques du projet sont :</w:t>
       </w:r>
@@ -8413,7 +8601,6 @@
     </w:p>
     <w:p>
       <w:r>
-        <w:lastRenderedPageBreak/>
         <w:t>Les infos privées du projet sont :</w:t>
       </w:r>
       <w:r>
@@ -8437,7 +8624,15 @@
         <w:t xml:space="preserve"> chef</w:t>
       </w:r>
       <w:r>
-        <w:t>(fe)</w:t>
+        <w:t>(</w:t>
+      </w:r>
+      <w:proofErr w:type="spellStart"/>
+      <w:r>
+        <w:t>fe</w:t>
+      </w:r>
+      <w:proofErr w:type="spellEnd"/>
+      <w:r>
+        <w:t>)</w:t>
       </w:r>
       <w:r>
         <w:t xml:space="preserve"> de projet peut modifier les infos qui sont privées ou publiques.</w:t>
@@ -8476,8 +8671,13 @@
               <w:t>Administrateur</w:t>
             </w:r>
             <w:r>
-              <w:t>/trice</w:t>
-            </w:r>
+              <w:t>/</w:t>
+            </w:r>
+            <w:proofErr w:type="spellStart"/>
+            <w:r>
+              <w:t>trice</w:t>
+            </w:r>
+            <w:proofErr w:type="spellEnd"/>
             <w:r>
               <w:t xml:space="preserve"> </w:t>
             </w:r>
@@ -8504,7 +8704,15 @@
               <w:t>Chef</w:t>
             </w:r>
             <w:r>
-              <w:t>(fe)</w:t>
+              <w:t>(</w:t>
+            </w:r>
+            <w:proofErr w:type="spellStart"/>
+            <w:r>
+              <w:t>fe</w:t>
+            </w:r>
+            <w:proofErr w:type="spellEnd"/>
+            <w:r>
+              <w:t>)</w:t>
             </w:r>
             <w:r>
               <w:t xml:space="preserve"> de projet</w:t>
@@ -8530,7 +8738,15 @@
               <w:t>U</w:t>
             </w:r>
             <w:r>
-              <w:t xml:space="preserve">tilisateur/trice </w:t>
+              <w:t>tilisateur/</w:t>
+            </w:r>
+            <w:proofErr w:type="spellStart"/>
+            <w:r>
+              <w:t>trice</w:t>
+            </w:r>
+            <w:proofErr w:type="spellEnd"/>
+            <w:r>
+              <w:t xml:space="preserve"> </w:t>
             </w:r>
             <w:r>
               <w:t>enregistré</w:t>
@@ -8941,37 +9157,50 @@
       <w:pPr>
         <w:pStyle w:val="Lgende"/>
       </w:pPr>
-      <w:bookmarkStart w:id="26" w:name="_Toc53385485"/>
+      <w:bookmarkStart w:id="25" w:name="_Toc53385485"/>
       <w:r>
         <w:t xml:space="preserve">Figure </w:t>
       </w:r>
-      <w:fldSimple w:instr=" SEQ Figure \* ARABIC ">
-        <w:r>
-          <w:rPr>
-            <w:noProof/>
-          </w:rPr>
-          <w:t>5</w:t>
-        </w:r>
-      </w:fldSimple>
+      <w:r>
+        <w:fldChar w:fldCharType="begin"/>
+      </w:r>
+      <w:r>
+        <w:instrText xml:space="preserve"> SEQ Figure \* ARABIC </w:instrText>
+      </w:r>
+      <w:r>
+        <w:fldChar w:fldCharType="separate"/>
+      </w:r>
+      <w:r>
+        <w:rPr>
+          <w:noProof/>
+        </w:rPr>
+        <w:t>5</w:t>
+      </w:r>
+      <w:r>
+        <w:rPr>
+          <w:noProof/>
+        </w:rPr>
+        <w:fldChar w:fldCharType="end"/>
+      </w:r>
       <w:r>
         <w:t xml:space="preserve"> : Matrice des droits projet</w:t>
       </w:r>
+      <w:bookmarkEnd w:id="25"/>
+    </w:p>
+    <w:p/>
+    <w:p>
+      <w:pPr>
+        <w:pStyle w:val="Titre3"/>
+      </w:pPr>
+      <w:bookmarkStart w:id="26" w:name="_Toc52960629"/>
+      <w:r>
+        <w:t>Matrice exploitation agricole</w:t>
+      </w:r>
       <w:bookmarkEnd w:id="26"/>
     </w:p>
     <w:p/>
     <w:p>
       <w:pPr>
-        <w:pStyle w:val="Titre3"/>
-      </w:pPr>
-      <w:bookmarkStart w:id="27" w:name="_Toc52960629"/>
-      <w:r>
-        <w:t>Matrice exploitation agricole</w:t>
-      </w:r>
-      <w:bookmarkEnd w:id="27"/>
-    </w:p>
-    <w:p/>
-    <w:p>
-      <w:pPr>
         <w:rPr>
           <w:u w:val="single"/>
         </w:rPr>
@@ -8980,7 +9209,21 @@
         <w:rPr>
           <w:u w:val="single"/>
         </w:rPr>
-        <w:t>Un agriculteur a-t-il le droit de changer et d’ajouter lui-même les données le concernant ?</w:t>
+        <w:t xml:space="preserve">Un agriculteur </w:t>
+      </w:r>
+      <w:proofErr w:type="spellStart"/>
+      <w:r>
+        <w:rPr>
+          <w:u w:val="single"/>
+        </w:rPr>
+        <w:t>a-t-il</w:t>
+      </w:r>
+      <w:proofErr w:type="spellEnd"/>
+      <w:r>
+        <w:rPr>
+          <w:u w:val="single"/>
+        </w:rPr>
+        <w:t xml:space="preserve"> le droit de changer et d’ajouter lui-même les données le concernant ?</w:t>
       </w:r>
     </w:p>
     <w:p>
@@ -9004,7 +9247,15 @@
     </w:p>
     <w:p>
       <w:r>
-        <w:t xml:space="preserve">Ce sont ici les paramètres par défaut. Le/La chef(fe) d’exploitation </w:t>
+        <w:t>Ce sont ici les paramètres par défaut. Le/La chef(</w:t>
+      </w:r>
+      <w:proofErr w:type="spellStart"/>
+      <w:r>
+        <w:t>fe</w:t>
+      </w:r>
+      <w:proofErr w:type="spellEnd"/>
+      <w:r>
+        <w:t xml:space="preserve">) d’exploitation </w:t>
       </w:r>
       <w:r>
         <w:t>peut modifier les infos qui sont publiques ou privées.</w:t>
@@ -9031,7 +9282,9 @@
           <w:tcPr>
             <w:tcW w:w="1926" w:type="dxa"/>
           </w:tcPr>
-          <w:p/>
+          <w:p>
+            <w:bookmarkStart w:id="27" w:name="_GoBack"/>
+          </w:p>
         </w:tc>
         <w:tc>
           <w:tcPr>
@@ -9042,8 +9295,13 @@
               <w:t>Administrateur</w:t>
             </w:r>
             <w:r>
-              <w:t>/trice</w:t>
-            </w:r>
+              <w:t>/</w:t>
+            </w:r>
+            <w:proofErr w:type="spellStart"/>
+            <w:r>
+              <w:t>trice</w:t>
+            </w:r>
+            <w:proofErr w:type="spellEnd"/>
             <w:r>
               <w:t xml:space="preserve"> ou technicien</w:t>
             </w:r>
@@ -9086,8 +9344,13 @@
               <w:t>Utilisateur</w:t>
             </w:r>
             <w:r>
-              <w:t>/trice</w:t>
-            </w:r>
+              <w:t>/</w:t>
+            </w:r>
+            <w:proofErr w:type="spellStart"/>
+            <w:r>
+              <w:t>trice</w:t>
+            </w:r>
+            <w:proofErr w:type="spellEnd"/>
             <w:r>
               <w:t xml:space="preserve"> enregistré</w:t>
             </w:r>
@@ -9100,6 +9363,7 @@
           </w:p>
         </w:tc>
       </w:tr>
+      <w:bookmarkEnd w:id="27"/>
       <w:tr>
         <w:trPr>
           <w:trHeight w:val="358"/>
@@ -9192,7 +9456,6 @@
           </w:tcPr>
           <w:p>
             <w:r>
-              <w:lastRenderedPageBreak/>
               <w:t>Ajouter des données sur une exploitation</w:t>
             </w:r>
           </w:p>
@@ -9211,20 +9474,7 @@
           <w:tcPr>
             <w:tcW w:w="2090" w:type="dxa"/>
           </w:tcPr>
-          <w:p>
-            <w:r>
-              <w:rPr>
-                <w:color w:val="FF0000"/>
-              </w:rPr>
-              <w:t>X</w:t>
-            </w:r>
-            <w:r>
-              <w:rPr>
-                <w:color w:val="FF0000"/>
-              </w:rPr>
-              <w:t xml:space="preserve"> vraiment ?</w:t>
-            </w:r>
-          </w:p>
+          <w:p/>
         </w:tc>
         <w:tc>
           <w:tcPr>
@@ -9261,20 +9511,7 @@
           <w:tcPr>
             <w:tcW w:w="2090" w:type="dxa"/>
           </w:tcPr>
-          <w:p>
-            <w:r>
-              <w:rPr>
-                <w:color w:val="FF0000"/>
-              </w:rPr>
-              <w:t>X</w:t>
-            </w:r>
-            <w:r>
-              <w:rPr>
-                <w:color w:val="FF0000"/>
-              </w:rPr>
-              <w:t xml:space="preserve"> vraiment ?</w:t>
-            </w:r>
-          </w:p>
+          <w:p/>
         </w:tc>
         <w:tc>
           <w:tcPr>
@@ -9382,14 +9619,27 @@
       <w:r>
         <w:t xml:space="preserve">Figure </w:t>
       </w:r>
-      <w:fldSimple w:instr=" SEQ Figure \* ARABIC ">
-        <w:r>
-          <w:rPr>
-            <w:noProof/>
-          </w:rPr>
-          <w:t>6</w:t>
-        </w:r>
-      </w:fldSimple>
+      <w:r>
+        <w:fldChar w:fldCharType="begin"/>
+      </w:r>
+      <w:r>
+        <w:instrText xml:space="preserve"> SEQ Figure \* ARABIC </w:instrText>
+      </w:r>
+      <w:r>
+        <w:fldChar w:fldCharType="separate"/>
+      </w:r>
+      <w:r>
+        <w:rPr>
+          <w:noProof/>
+        </w:rPr>
+        <w:t>6</w:t>
+      </w:r>
+      <w:r>
+        <w:rPr>
+          <w:noProof/>
+        </w:rPr>
+        <w:fldChar w:fldCharType="end"/>
+      </w:r>
       <w:r>
         <w:t xml:space="preserve"> : Matrice des droits exploitation</w:t>
       </w:r>
@@ -9443,10 +9693,18 @@
         <w:t xml:space="preserve">Pour l’observatoire, on a le choix </w:t>
       </w:r>
       <w:r>
-        <w:t>entre réutiliser le logo de la P</w:t>
-      </w:r>
-      <w:r>
-        <w:t>rérad qui est, à mon avis, assez réussi. Néanmoins, cela risque de créer des confusions. Cliquer sur le logo pourrait alors faire penser que l’on se dirige vers la plateforme et non l’observatoire. Deuxième possibilité, on crée un autre logo, ce qui demande peut-être plus de temps et une plus grande quantité d’informations pour les utilisateurs.</w:t>
+        <w:t xml:space="preserve">entre réutiliser le logo de la </w:t>
+      </w:r>
+      <w:proofErr w:type="spellStart"/>
+      <w:r>
+        <w:t>P</w:t>
+      </w:r>
+      <w:r>
+        <w:t>rérad</w:t>
+      </w:r>
+      <w:proofErr w:type="spellEnd"/>
+      <w:r>
+        <w:t xml:space="preserve"> qui est, à mon avis, assez réussi. Néanmoins, cela risque de créer des confusions. Cliquer sur le logo pourrait alors faire penser que l’on se dirige vers la plateforme et non l’observatoire. Deuxième possibilité, on crée un autre logo, ce qui demande peut-être plus de temps et une plus grande quantité d’informations pour les utilisateurs.</w:t>
       </w:r>
     </w:p>
     <w:p>
@@ -9458,6 +9716,7 @@
           <w:noProof/>
           <w:lang w:eastAsia="fr-FR"/>
         </w:rPr>
+        <w:lastRenderedPageBreak/>
         <w:drawing>
           <wp:inline distT="0" distB="0" distL="0" distR="0" wp14:anchorId="3AD758B0" wp14:editId="72721839">
             <wp:extent cx="3276600" cy="1228725"/>
@@ -9559,14 +9818,27 @@
                             <w:r>
                               <w:t xml:space="preserve">Figure </w:t>
                             </w:r>
-                            <w:fldSimple w:instr=" SEQ Figure \* ARABIC ">
-                              <w:r>
-                                <w:rPr>
-                                  <w:noProof/>
-                                </w:rPr>
-                                <w:t>7</w:t>
-                              </w:r>
-                            </w:fldSimple>
+                            <w:r>
+                              <w:fldChar w:fldCharType="begin"/>
+                            </w:r>
+                            <w:r>
+                              <w:instrText xml:space="preserve"> SEQ Figure \* ARABIC </w:instrText>
+                            </w:r>
+                            <w:r>
+                              <w:fldChar w:fldCharType="separate"/>
+                            </w:r>
+                            <w:r>
+                              <w:rPr>
+                                <w:noProof/>
+                              </w:rPr>
+                              <w:t>7</w:t>
+                            </w:r>
+                            <w:r>
+                              <w:rPr>
+                                <w:noProof/>
+                              </w:rPr>
+                              <w:fldChar w:fldCharType="end"/>
+                            </w:r>
                             <w:r>
                               <w:rPr>
                                 <w:noProof/>
@@ -9609,14 +9881,27 @@
                       <w:r>
                         <w:t xml:space="preserve">Figure </w:t>
                       </w:r>
-                      <w:fldSimple w:instr=" SEQ Figure \* ARABIC ">
-                        <w:r>
-                          <w:rPr>
-                            <w:noProof/>
-                          </w:rPr>
-                          <w:t>7</w:t>
-                        </w:r>
-                      </w:fldSimple>
+                      <w:r>
+                        <w:fldChar w:fldCharType="begin"/>
+                      </w:r>
+                      <w:r>
+                        <w:instrText xml:space="preserve"> SEQ Figure \* ARABIC </w:instrText>
+                      </w:r>
+                      <w:r>
+                        <w:fldChar w:fldCharType="separate"/>
+                      </w:r>
+                      <w:r>
+                        <w:rPr>
+                          <w:noProof/>
+                        </w:rPr>
+                        <w:t>7</w:t>
+                      </w:r>
+                      <w:r>
+                        <w:rPr>
+                          <w:noProof/>
+                        </w:rPr>
+                        <w:fldChar w:fldCharType="end"/>
+                      </w:r>
                       <w:r>
                         <w:rPr>
                           <w:noProof/>
@@ -9721,16 +10006,37 @@
       <w:r>
         <w:t xml:space="preserve">Figure </w:t>
       </w:r>
-      <w:fldSimple w:instr=" SEQ Figure \* ARABIC ">
-        <w:r>
-          <w:rPr>
-            <w:noProof/>
-          </w:rPr>
-          <w:t>8</w:t>
-        </w:r>
-      </w:fldSimple>
-      <w:r>
-        <w:t xml:space="preserve"> : Logo Prerad-OI</w:t>
+      <w:r>
+        <w:fldChar w:fldCharType="begin"/>
+      </w:r>
+      <w:r>
+        <w:instrText xml:space="preserve"> SEQ Figure \* ARABIC </w:instrText>
+      </w:r>
+      <w:r>
+        <w:fldChar w:fldCharType="separate"/>
+      </w:r>
+      <w:r>
+        <w:rPr>
+          <w:noProof/>
+        </w:rPr>
+        <w:t>8</w:t>
+      </w:r>
+      <w:r>
+        <w:rPr>
+          <w:noProof/>
+        </w:rPr>
+        <w:fldChar w:fldCharType="end"/>
+      </w:r>
+      <w:r>
+        <w:t xml:space="preserve"> : Logo </w:t>
+      </w:r>
+      <w:proofErr w:type="spellStart"/>
+      <w:r>
+        <w:t>Prerad</w:t>
+      </w:r>
+      <w:proofErr w:type="spellEnd"/>
+      <w:r>
+        <w:t>-OI</w:t>
       </w:r>
       <w:bookmarkEnd w:id="31"/>
     </w:p>
@@ -9751,7 +10057,15 @@
         <w:ind w:firstLine="708"/>
       </w:pPr>
       <w:r>
-        <w:t>Il peut être judicieux de garder les couleurs utilisées sur le site de la Prérad pour créer une uniformité qui permet de bien comprendre le lien entre les deux entités.</w:t>
+        <w:t xml:space="preserve">Il peut être judicieux de garder les couleurs utilisées sur le site de la </w:t>
+      </w:r>
+      <w:proofErr w:type="spellStart"/>
+      <w:r>
+        <w:t>Prérad</w:t>
+      </w:r>
+      <w:proofErr w:type="spellEnd"/>
+      <w:r>
+        <w:t xml:space="preserve"> pour créer une uniformité qui permet de bien comprendre le lien entre les deux entités.</w:t>
       </w:r>
     </w:p>
     <w:p>
@@ -9785,7 +10099,15 @@
     <w:p>
       <w:r>
         <w:tab/>
-        <w:t>-un bouton qui permet d’accéder à son espace personnel si l’utilisateur/trice est connecté(e) ou à la page de connexion si on ne l’est pas</w:t>
+        <w:t>-un bouton qui permet d’accéder à son espace personnel si l’utilisateur/</w:t>
+      </w:r>
+      <w:proofErr w:type="spellStart"/>
+      <w:r>
+        <w:t>trice</w:t>
+      </w:r>
+      <w:proofErr w:type="spellEnd"/>
+      <w:r>
+        <w:t xml:space="preserve"> est connecté(e) ou à la page de connexion si on ne l’est pas</w:t>
       </w:r>
     </w:p>
     <w:p>
@@ -9800,8 +10122,13 @@
         <w:t>dans lesquels</w:t>
       </w:r>
       <w:r>
-        <w:t xml:space="preserve"> l’utilisateur/trice</w:t>
-      </w:r>
+        <w:t xml:space="preserve"> l’utilisateur/</w:t>
+      </w:r>
+      <w:proofErr w:type="spellStart"/>
+      <w:r>
+        <w:t>trice</w:t>
+      </w:r>
+      <w:proofErr w:type="spellEnd"/>
       <w:r>
         <w:t xml:space="preserve"> est impliqué.</w:t>
       </w:r>
@@ -9843,6 +10170,7 @@
     <w:p/>
     <w:p>
       <w:r>
+        <w:lastRenderedPageBreak/>
         <w:t>Dans le pied de page, on trouvera les éléments suivants :</w:t>
       </w:r>
     </w:p>
@@ -9860,7 +10188,15 @@
     </w:p>
     <w:p>
       <w:r>
-        <w:t>Ces éléments sont les mêmes que ceux utilisés sur le site de la Prérad afin de garder une cohérence.</w:t>
+        <w:t xml:space="preserve">Ces éléments sont les mêmes que ceux utilisés sur le site de la </w:t>
+      </w:r>
+      <w:proofErr w:type="spellStart"/>
+      <w:r>
+        <w:t>Prérad</w:t>
+      </w:r>
+      <w:proofErr w:type="spellEnd"/>
+      <w:r>
+        <w:t xml:space="preserve"> afin de garder une cohérence.</w:t>
       </w:r>
     </w:p>
     <w:p>
@@ -9932,16 +10268,37 @@
       <w:r>
         <w:t xml:space="preserve">Figure </w:t>
       </w:r>
-      <w:fldSimple w:instr=" SEQ Figure \* ARABIC ">
-        <w:r>
-          <w:rPr>
-            <w:noProof/>
-          </w:rPr>
-          <w:t>9</w:t>
-        </w:r>
-      </w:fldSimple>
-      <w:r>
-        <w:t> : Pied de page de la Prérad-OI</w:t>
+      <w:r>
+        <w:fldChar w:fldCharType="begin"/>
+      </w:r>
+      <w:r>
+        <w:instrText xml:space="preserve"> SEQ Figure \* ARABIC </w:instrText>
+      </w:r>
+      <w:r>
+        <w:fldChar w:fldCharType="separate"/>
+      </w:r>
+      <w:r>
+        <w:rPr>
+          <w:noProof/>
+        </w:rPr>
+        <w:t>9</w:t>
+      </w:r>
+      <w:r>
+        <w:rPr>
+          <w:noProof/>
+        </w:rPr>
+        <w:fldChar w:fldCharType="end"/>
+      </w:r>
+      <w:r>
+        <w:t xml:space="preserve"> : Pied de page de la </w:t>
+      </w:r>
+      <w:proofErr w:type="spellStart"/>
+      <w:r>
+        <w:t>Prérad</w:t>
+      </w:r>
+      <w:proofErr w:type="spellEnd"/>
+      <w:r>
+        <w:t>-OI</w:t>
       </w:r>
       <w:bookmarkEnd w:id="37"/>
     </w:p>
@@ -9957,7 +10314,6 @@
       </w:pPr>
       <w:bookmarkStart w:id="38" w:name="_Toc52960630"/>
       <w:r>
-        <w:lastRenderedPageBreak/>
         <w:br w:type="page"/>
       </w:r>
     </w:p>
@@ -10000,7 +10356,15 @@
         <w:t xml:space="preserve">Les gestions de projet notamment, qui concernent plusieurs personnes, seront facilitées par la mise à jour en ligne des informations. </w:t>
       </w:r>
       <w:r>
-        <w:t xml:space="preserve">La plateforme doit être compatible avec tous les navigateurs principaux (Chrome, Firefox, Edge, </w:t>
+        <w:t xml:space="preserve">La plateforme doit être compatible avec tous les navigateurs principaux (Chrome, Firefox, </w:t>
+      </w:r>
+      <w:proofErr w:type="spellStart"/>
+      <w:r>
+        <w:t>Edge</w:t>
+      </w:r>
+      <w:proofErr w:type="spellEnd"/>
+      <w:r>
+        <w:t xml:space="preserve">, </w:t>
       </w:r>
       <w:r>
         <w:t>Opéra</w:t>
@@ -10075,7 +10439,23 @@
           <w:rFonts w:cs="ArialMT"/>
           <w:color w:val="000000"/>
         </w:rPr>
-        <w:t xml:space="preserve">Il est proposé d'utiliser le langage du Javascript, dans sa version ES6 permettant l'utilisation des technologies récentes telles que les </w:t>
+        <w:t xml:space="preserve">Il est proposé d'utiliser le langage du </w:t>
+      </w:r>
+      <w:proofErr w:type="spellStart"/>
+      <w:r>
+        <w:rPr>
+          <w:rFonts w:cs="ArialMT"/>
+          <w:color w:val="000000"/>
+        </w:rPr>
+        <w:t>Javascript</w:t>
+      </w:r>
+      <w:proofErr w:type="spellEnd"/>
+      <w:r>
+        <w:rPr>
+          <w:rFonts w:cs="ArialMT"/>
+          <w:color w:val="000000"/>
+        </w:rPr>
+        <w:t xml:space="preserve">, dans sa version ES6 permettant l'utilisation des technologies récentes telles que les </w:t>
       </w:r>
       <w:r>
         <w:rPr>
@@ -10096,7 +10476,23 @@
           <w:rFonts w:cs="Arial-ItalicMT"/>
           <w:color w:val="000000"/>
         </w:rPr>
-        <w:t xml:space="preserve">Service Workers, </w:t>
+        <w:t xml:space="preserve">Service </w:t>
+      </w:r>
+      <w:proofErr w:type="spellStart"/>
+      <w:r>
+        <w:rPr>
+          <w:rFonts w:cs="Arial-ItalicMT"/>
+          <w:color w:val="000000"/>
+        </w:rPr>
+        <w:t>Workers</w:t>
+      </w:r>
+      <w:proofErr w:type="spellEnd"/>
+      <w:r>
+        <w:rPr>
+          <w:rFonts w:cs="Arial-ItalicMT"/>
+          <w:color w:val="000000"/>
+        </w:rPr>
+        <w:t xml:space="preserve">, </w:t>
       </w:r>
       <w:r>
         <w:rPr>
@@ -10142,12 +10538,21 @@
         </w:rPr>
         <w:t xml:space="preserve">Le code source sera publié grâce à outil de </w:t>
       </w:r>
+      <w:proofErr w:type="spellStart"/>
       <w:r>
         <w:rPr>
           <w:rFonts w:cs="Arial-ItalicMT"/>
           <w:color w:val="000000"/>
         </w:rPr>
-        <w:t xml:space="preserve">versionnage </w:t>
+        <w:t>versionnage</w:t>
+      </w:r>
+      <w:proofErr w:type="spellEnd"/>
+      <w:r>
+        <w:rPr>
+          <w:rFonts w:cs="Arial-ItalicMT"/>
+          <w:color w:val="000000"/>
+        </w:rPr>
+        <w:t xml:space="preserve"> </w:t>
       </w:r>
       <w:r>
         <w:rPr>
@@ -10186,7 +10591,23 @@
           <w:rFonts w:cs="Arial-ItalicMT"/>
           <w:color w:val="000000"/>
         </w:rPr>
-        <w:t>Application Programming Interface</w:t>
+        <w:t xml:space="preserve">Application </w:t>
+      </w:r>
+      <w:proofErr w:type="spellStart"/>
+      <w:r>
+        <w:rPr>
+          <w:rFonts w:cs="Arial-ItalicMT"/>
+          <w:color w:val="000000"/>
+        </w:rPr>
+        <w:t>Programming</w:t>
+      </w:r>
+      <w:proofErr w:type="spellEnd"/>
+      <w:r>
+        <w:rPr>
+          <w:rFonts w:cs="Arial-ItalicMT"/>
+          <w:color w:val="000000"/>
+        </w:rPr>
+        <w:t xml:space="preserve"> Interface</w:t>
       </w:r>
       <w:r>
         <w:rPr>
@@ -10195,12 +10616,21 @@
         </w:rPr>
         <w:t>) dites REST (</w:t>
       </w:r>
+      <w:proofErr w:type="spellStart"/>
       <w:r>
         <w:rPr>
           <w:rFonts w:cs="Arial-ItalicMT"/>
           <w:color w:val="000000"/>
         </w:rPr>
-        <w:t>Representational State Transfer</w:t>
+        <w:t>Representational</w:t>
+      </w:r>
+      <w:proofErr w:type="spellEnd"/>
+      <w:r>
+        <w:rPr>
+          <w:rFonts w:cs="Arial-ItalicMT"/>
+          <w:color w:val="000000"/>
+        </w:rPr>
+        <w:t xml:space="preserve"> State Transfer</w:t>
       </w:r>
       <w:r>
         <w:rPr>
@@ -10267,21 +10697,23 @@
           <w:rFonts w:cs="ArialMT"/>
           <w:color w:val="000000"/>
         </w:rPr>
-        <w:t>à la bibliothèque ElectronJS de GitHub.</w:t>
-      </w:r>
+        <w:t xml:space="preserve">à la bibliothèque </w:t>
+      </w:r>
+      <w:proofErr w:type="spellStart"/>
       <w:r>
         <w:rPr>
           <w:rFonts w:cs="ArialMT"/>
           <w:color w:val="000000"/>
         </w:rPr>
-        <w:t xml:space="preserve"> </w:t>
-      </w:r>
+        <w:t>ElectronJS</w:t>
+      </w:r>
+      <w:proofErr w:type="spellEnd"/>
       <w:r>
         <w:rPr>
           <w:rFonts w:cs="ArialMT"/>
           <w:color w:val="000000"/>
         </w:rPr>
-        <w:t>Le serveur fonctionnera sur NodeJS, avec une API REST gérée par la bibliothèque</w:t>
+        <w:t xml:space="preserve"> de GitHub.</w:t>
       </w:r>
       <w:r>
         <w:rPr>
@@ -10295,21 +10727,124 @@
           <w:rFonts w:cs="ArialMT"/>
           <w:color w:val="000000"/>
         </w:rPr>
-        <w:t>ExpressJS. C'est la combinaison d'outils la plus recommandée actuellement. Les droits d'accès seront gérés grâce à PassportJS et ses nombreuses stratégies d'authentification/autorisation proposées. La base de données pour être une base</w:t>
-      </w:r>
+        <w:t xml:space="preserve">Le serveur fonctionnera sur </w:t>
+      </w:r>
+      <w:proofErr w:type="spellStart"/>
       <w:r>
         <w:rPr>
           <w:rFonts w:cs="ArialMT"/>
           <w:color w:val="000000"/>
         </w:rPr>
-        <w:t xml:space="preserve"> </w:t>
-      </w:r>
+        <w:t>NodeJS</w:t>
+      </w:r>
+      <w:proofErr w:type="spellEnd"/>
       <w:r>
         <w:rPr>
           <w:rFonts w:cs="ArialMT"/>
           <w:color w:val="000000"/>
         </w:rPr>
-        <w:t>SQL (MySQL ou PostgreSQL s'il y a des données géographiques à traiter), ou une base NoSQL telles que CouchDB/PouchDB pour optimiser le fonctionnement hors-ligne).</w:t>
+        <w:t>, avec une API REST gérée par la bibliothèque</w:t>
+      </w:r>
+      <w:r>
+        <w:rPr>
+          <w:rFonts w:cs="ArialMT"/>
+          <w:color w:val="000000"/>
+        </w:rPr>
+        <w:t xml:space="preserve"> </w:t>
+      </w:r>
+      <w:proofErr w:type="spellStart"/>
+      <w:r>
+        <w:rPr>
+          <w:rFonts w:cs="ArialMT"/>
+          <w:color w:val="000000"/>
+        </w:rPr>
+        <w:t>ExpressJS</w:t>
+      </w:r>
+      <w:proofErr w:type="spellEnd"/>
+      <w:r>
+        <w:rPr>
+          <w:rFonts w:cs="ArialMT"/>
+          <w:color w:val="000000"/>
+        </w:rPr>
+        <w:t xml:space="preserve">. C'est la combinaison d'outils la plus recommandée actuellement. Les droits d'accès seront gérés grâce à </w:t>
+      </w:r>
+      <w:proofErr w:type="spellStart"/>
+      <w:r>
+        <w:rPr>
+          <w:rFonts w:cs="ArialMT"/>
+          <w:color w:val="000000"/>
+        </w:rPr>
+        <w:t>PassportJS</w:t>
+      </w:r>
+      <w:proofErr w:type="spellEnd"/>
+      <w:r>
+        <w:rPr>
+          <w:rFonts w:cs="ArialMT"/>
+          <w:color w:val="000000"/>
+        </w:rPr>
+        <w:t xml:space="preserve"> et ses nombreuses stratégies d'authentification/autorisation proposées. La base de données pour être une base</w:t>
+      </w:r>
+      <w:r>
+        <w:rPr>
+          <w:rFonts w:cs="ArialMT"/>
+          <w:color w:val="000000"/>
+        </w:rPr>
+        <w:t xml:space="preserve"> </w:t>
+      </w:r>
+      <w:r>
+        <w:rPr>
+          <w:rFonts w:cs="ArialMT"/>
+          <w:color w:val="000000"/>
+        </w:rPr>
+        <w:t xml:space="preserve">SQL (MySQL ou PostgreSQL s'il y a des données géographiques à traiter), ou une base </w:t>
+      </w:r>
+      <w:proofErr w:type="spellStart"/>
+      <w:r>
+        <w:rPr>
+          <w:rFonts w:cs="ArialMT"/>
+          <w:color w:val="000000"/>
+        </w:rPr>
+        <w:t>NoSQL</w:t>
+      </w:r>
+      <w:proofErr w:type="spellEnd"/>
+      <w:r>
+        <w:rPr>
+          <w:rFonts w:cs="ArialMT"/>
+          <w:color w:val="000000"/>
+        </w:rPr>
+        <w:t xml:space="preserve"> telles que </w:t>
+      </w:r>
+      <w:proofErr w:type="spellStart"/>
+      <w:r>
+        <w:rPr>
+          <w:rFonts w:cs="ArialMT"/>
+          <w:color w:val="000000"/>
+        </w:rPr>
+        <w:t>CouchDB</w:t>
+      </w:r>
+      <w:proofErr w:type="spellEnd"/>
+      <w:r>
+        <w:rPr>
+          <w:rFonts w:cs="ArialMT"/>
+          <w:color w:val="000000"/>
+        </w:rPr>
+        <w:t>/</w:t>
+      </w:r>
+      <w:proofErr w:type="spellStart"/>
+      <w:r>
+        <w:rPr>
+          <w:rFonts w:cs="ArialMT"/>
+          <w:color w:val="000000"/>
+        </w:rPr>
+        <w:t>PouchDB</w:t>
+      </w:r>
+      <w:proofErr w:type="spellEnd"/>
+      <w:r>
+        <w:rPr>
+          <w:rFonts w:cs="ArialMT"/>
+          <w:color w:val="000000"/>
+        </w:rPr>
+        <w:t xml:space="preserve"> pour optimiser le fonctionnement hors-ligne).</w:t>
       </w:r>
     </w:p>
     <w:p>
@@ -10334,21 +10869,69 @@
           <w:rFonts w:cs="ArialMT"/>
           <w:color w:val="000000"/>
         </w:rPr>
-        <w:t>L'interface utilisateur reposera sur la bibliothèque VueJS qui est la bibliothèque la plus performante et flexible à ce jour, qui a dépassé la popularité des bibliothèques Angular de Google et React de Facebook.</w:t>
-      </w:r>
-    </w:p>
-    <w:p>
-      <w:pPr>
+        <w:t xml:space="preserve">L'interface utilisateur reposera sur la bibliothèque </w:t>
+      </w:r>
+      <w:proofErr w:type="spellStart"/>
+      <w:r>
         <w:rPr>
           <w:rFonts w:cs="ArialMT"/>
           <w:color w:val="000000"/>
         </w:rPr>
-      </w:pPr>
+        <w:t>VueJS</w:t>
+      </w:r>
+      <w:proofErr w:type="spellEnd"/>
       <w:r>
         <w:rPr>
           <w:rFonts w:cs="ArialMT"/>
           <w:color w:val="000000"/>
         </w:rPr>
+        <w:t xml:space="preserve"> qui est la bibliothèque la plus performante et flexible à ce jour, qui a dépassé la popularité des bibliothèques </w:t>
+      </w:r>
+      <w:proofErr w:type="spellStart"/>
+      <w:r>
+        <w:rPr>
+          <w:rFonts w:cs="ArialMT"/>
+          <w:color w:val="000000"/>
+        </w:rPr>
+        <w:t>Angular</w:t>
+      </w:r>
+      <w:proofErr w:type="spellEnd"/>
+      <w:r>
+        <w:rPr>
+          <w:rFonts w:cs="ArialMT"/>
+          <w:color w:val="000000"/>
+        </w:rPr>
+        <w:t xml:space="preserve"> de Google et </w:t>
+      </w:r>
+      <w:proofErr w:type="spellStart"/>
+      <w:r>
+        <w:rPr>
+          <w:rFonts w:cs="ArialMT"/>
+          <w:color w:val="000000"/>
+        </w:rPr>
+        <w:t>React</w:t>
+      </w:r>
+      <w:proofErr w:type="spellEnd"/>
+      <w:r>
+        <w:rPr>
+          <w:rFonts w:cs="ArialMT"/>
+          <w:color w:val="000000"/>
+        </w:rPr>
+        <w:t xml:space="preserve"> de Facebook.</w:t>
+      </w:r>
+    </w:p>
+    <w:p>
+      <w:pPr>
+        <w:rPr>
+          <w:rFonts w:cs="ArialMT"/>
+          <w:color w:val="000000"/>
+        </w:rPr>
+      </w:pPr>
+      <w:r>
+        <w:rPr>
+          <w:rFonts w:cs="ArialMT"/>
+          <w:color w:val="000000"/>
+        </w:rPr>
         <w:t xml:space="preserve">Pour pouvoir mobiliser les fonctionnalités hors-ligne, l'application pourra utiliser les technologies des </w:t>
       </w:r>
       <w:r>
@@ -10356,7 +10939,23 @@
           <w:rFonts w:cs="Arial-ItalicMT"/>
           <w:color w:val="000000"/>
         </w:rPr>
-        <w:t xml:space="preserve">Service Worker </w:t>
+        <w:t xml:space="preserve">Service </w:t>
+      </w:r>
+      <w:proofErr w:type="spellStart"/>
+      <w:r>
+        <w:rPr>
+          <w:rFonts w:cs="Arial-ItalicMT"/>
+          <w:color w:val="000000"/>
+        </w:rPr>
+        <w:t>Worker</w:t>
+      </w:r>
+      <w:proofErr w:type="spellEnd"/>
+      <w:r>
+        <w:rPr>
+          <w:rFonts w:cs="Arial-ItalicMT"/>
+          <w:color w:val="000000"/>
+        </w:rPr>
+        <w:t xml:space="preserve"> </w:t>
       </w:r>
       <w:r>
         <w:rPr>
@@ -10365,12 +10964,21 @@
         </w:rPr>
         <w:t xml:space="preserve">et </w:t>
       </w:r>
+      <w:proofErr w:type="spellStart"/>
       <w:r>
         <w:rPr>
           <w:rFonts w:cs="Arial-ItalicMT"/>
           <w:color w:val="000000"/>
         </w:rPr>
-        <w:t xml:space="preserve">Manifest </w:t>
+        <w:t>Manifest</w:t>
+      </w:r>
+      <w:proofErr w:type="spellEnd"/>
+      <w:r>
+        <w:rPr>
+          <w:rFonts w:cs="Arial-ItalicMT"/>
+          <w:color w:val="000000"/>
+        </w:rPr>
+        <w:t xml:space="preserve"> </w:t>
       </w:r>
       <w:r>
         <w:rPr>
@@ -10420,36 +11028,109 @@
           <w:rFonts w:cs="ArialMT"/>
           <w:color w:val="000000"/>
         </w:rPr>
-        <w:t>Pour ce qui concerne la charte graphique, l'application doit utiliser les derniers standards en vigueur pour pouvoir s'adapter à toutes les tailles d'écrans (responsive) et encourager une expérience utilisateur (UX) optimale. Les bibliothèques Bootstrap de Twitter, Material Design de Google ou Bulma pourront être utilisées.</w:t>
-      </w:r>
-    </w:p>
-    <w:p>
-      <w:pPr>
+        <w:t xml:space="preserve">Pour ce qui concerne la charte graphique, l'application doit utiliser les derniers standards en vigueur pour pouvoir s'adapter à toutes les tailles d'écrans (responsive) et encourager une expérience utilisateur (UX) optimale. Les bibliothèques </w:t>
+      </w:r>
+      <w:proofErr w:type="spellStart"/>
+      <w:r>
         <w:rPr>
           <w:rFonts w:cs="ArialMT"/>
           <w:color w:val="000000"/>
         </w:rPr>
-      </w:pPr>
+        <w:t>Bootstrap</w:t>
+      </w:r>
+      <w:proofErr w:type="spellEnd"/>
       <w:r>
         <w:rPr>
           <w:rFonts w:cs="ArialMT"/>
           <w:color w:val="000000"/>
         </w:rPr>
-        <w:t>Pour la gestion de la cartographie, deux bibliothèques majeures seront utilisées,</w:t>
-      </w:r>
+        <w:t xml:space="preserve"> de Twitter, </w:t>
+      </w:r>
+      <w:proofErr w:type="spellStart"/>
       <w:r>
         <w:rPr>
           <w:rFonts w:cs="ArialMT"/>
           <w:color w:val="000000"/>
         </w:rPr>
-        <w:t xml:space="preserve"> </w:t>
-      </w:r>
+        <w:t>Material</w:t>
+      </w:r>
+      <w:proofErr w:type="spellEnd"/>
       <w:r>
         <w:rPr>
           <w:rFonts w:cs="ArialMT"/>
           <w:color w:val="000000"/>
         </w:rPr>
-        <w:t>Leaflet et Mapbox dont les utilisations représentent un standard industriel reconnu.</w:t>
+        <w:t xml:space="preserve"> Design de Google ou </w:t>
+      </w:r>
+      <w:proofErr w:type="spellStart"/>
+      <w:r>
+        <w:rPr>
+          <w:rFonts w:cs="ArialMT"/>
+          <w:color w:val="000000"/>
+        </w:rPr>
+        <w:t>Bulma</w:t>
+      </w:r>
+      <w:proofErr w:type="spellEnd"/>
+      <w:r>
+        <w:rPr>
+          <w:rFonts w:cs="ArialMT"/>
+          <w:color w:val="000000"/>
+        </w:rPr>
+        <w:t xml:space="preserve"> pourront être utilisées.</w:t>
+      </w:r>
+    </w:p>
+    <w:p>
+      <w:pPr>
+        <w:rPr>
+          <w:rFonts w:cs="ArialMT"/>
+          <w:color w:val="000000"/>
+        </w:rPr>
+      </w:pPr>
+      <w:r>
+        <w:rPr>
+          <w:rFonts w:cs="ArialMT"/>
+          <w:color w:val="000000"/>
+        </w:rPr>
+        <w:t>Pour la gestion de la cartographie, deux bibliothèques majeures seront utilisées,</w:t>
+      </w:r>
+      <w:r>
+        <w:rPr>
+          <w:rFonts w:cs="ArialMT"/>
+          <w:color w:val="000000"/>
+        </w:rPr>
+        <w:t xml:space="preserve"> </w:t>
+      </w:r>
+      <w:proofErr w:type="spellStart"/>
+      <w:r>
+        <w:rPr>
+          <w:rFonts w:cs="ArialMT"/>
+          <w:color w:val="000000"/>
+        </w:rPr>
+        <w:t>Leaflet</w:t>
+      </w:r>
+      <w:proofErr w:type="spellEnd"/>
+      <w:r>
+        <w:rPr>
+          <w:rFonts w:cs="ArialMT"/>
+          <w:color w:val="000000"/>
+        </w:rPr>
+        <w:t xml:space="preserve"> et </w:t>
+      </w:r>
+      <w:proofErr w:type="spellStart"/>
+      <w:r>
+        <w:rPr>
+          <w:rFonts w:cs="ArialMT"/>
+          <w:color w:val="000000"/>
+        </w:rPr>
+        <w:t>Mapbox</w:t>
+      </w:r>
+      <w:proofErr w:type="spellEnd"/>
+      <w:r>
+        <w:rPr>
+          <w:rFonts w:cs="ArialMT"/>
+          <w:color w:val="000000"/>
+        </w:rPr>
+        <w:t xml:space="preserve"> dont les utilisations représentent un standard industriel reconnu.</w:t>
       </w:r>
     </w:p>
     <w:p>
@@ -10552,8 +11233,13 @@
     <w:p>
       <w:r>
         <w:tab/>
-        <w:t>-Finalisation du cahier des charges initial</w:t>
-      </w:r>
+        <w:t xml:space="preserve">-Finalisation du cahier </w:t>
+      </w:r>
+      <w:proofErr w:type="gramStart"/>
+      <w:r>
+        <w:t>des charges initial</w:t>
+      </w:r>
+      <w:proofErr w:type="gramEnd"/>
     </w:p>
     <w:p>
       <w:r>
@@ -10671,7 +11357,23 @@
         <w:ind w:firstLine="708"/>
       </w:pPr>
       <w:r>
-        <w:t xml:space="preserve">Les données ont des origines très diverses ce qui provoque des disparités importantes dans les données collectées. Par exemple, certaines données proviennent d’une collecte individuelle à l’initiative de l’individu au niveau de l’exploitation. Tandis que d’autres données proviennent de recensement agricoles ou de LSMS (Living standard measurement survey). Les objectifs sont distincts donc les variables étudiées sont différentes. </w:t>
+        <w:t xml:space="preserve">Les données ont des origines très diverses ce qui provoque des disparités importantes dans les données collectées. Par exemple, certaines données proviennent d’une collecte individuelle à l’initiative de l’individu au niveau de l’exploitation. Tandis que d’autres données proviennent de recensement agricoles ou de LSMS (Living standard </w:t>
+      </w:r>
+      <w:proofErr w:type="spellStart"/>
+      <w:r>
+        <w:t>measurement</w:t>
+      </w:r>
+      <w:proofErr w:type="spellEnd"/>
+      <w:r>
+        <w:t xml:space="preserve"> </w:t>
+      </w:r>
+      <w:proofErr w:type="spellStart"/>
+      <w:r>
+        <w:t>survey</w:t>
+      </w:r>
+      <w:proofErr w:type="spellEnd"/>
+      <w:r>
+        <w:t xml:space="preserve">). Les objectifs sont distincts donc les variables étudiées sont différentes. </w:t>
       </w:r>
     </w:p>
     <w:p>
@@ -11032,19 +11734,35 @@
         <w:rPr>
           <w:szCs w:val="24"/>
         </w:rPr>
-        <w:t>-Par ailleurs, selon les dires de Mme Agnes</w:t>
-      </w:r>
+        <w:t xml:space="preserve">-Par ailleurs, selon les dires de Mme </w:t>
+      </w:r>
+      <w:proofErr w:type="spellStart"/>
+      <w:r>
+        <w:rPr>
+          <w:szCs w:val="24"/>
+        </w:rPr>
+        <w:t>Agnes</w:t>
+      </w:r>
+      <w:proofErr w:type="spellEnd"/>
       <w:r>
         <w:rPr>
           <w:szCs w:val="24"/>
         </w:rPr>
         <w:t xml:space="preserve"> </w:t>
       </w:r>
-      <w:r>
-        <w:rPr>
-          <w:szCs w:val="24"/>
-        </w:rPr>
-        <w:t>Tendero, seules 10 à 15% des variables étaient renseignées. Plusieurs explications à cela : données difficiles à mesurer ou à collecter, nombre important de variables de l’ordre de 300, variables non pertinentes.</w:t>
+      <w:proofErr w:type="spellStart"/>
+      <w:r>
+        <w:rPr>
+          <w:szCs w:val="24"/>
+        </w:rPr>
+        <w:t>Tendero</w:t>
+      </w:r>
+      <w:proofErr w:type="spellEnd"/>
+      <w:r>
+        <w:rPr>
+          <w:szCs w:val="24"/>
+        </w:rPr>
+        <w:t>, seules 10 à 15% des variables étaient renseignées. Plusieurs explications à cela : données difficiles à mesurer ou à collecter, nombre important de variables de l’ordre de 300, variables non pertinentes.</w:t>
       </w:r>
     </w:p>
     <w:p>
@@ -11653,7 +12371,21 @@
         <w:rPr>
           <w:szCs w:val="24"/>
         </w:rPr>
-        <w:t>-La cartographie permet de faire des associations entre plusieurs types de données (géographique comme pédo ou végétation/ administratif/ pente/altitude)</w:t>
+        <w:t xml:space="preserve">-La cartographie permet de faire des associations entre plusieurs types de données (géographique comme </w:t>
+      </w:r>
+      <w:proofErr w:type="spellStart"/>
+      <w:r>
+        <w:rPr>
+          <w:szCs w:val="24"/>
+        </w:rPr>
+        <w:t>pédo</w:t>
+      </w:r>
+      <w:proofErr w:type="spellEnd"/>
+      <w:r>
+        <w:rPr>
+          <w:szCs w:val="24"/>
+        </w:rPr>
+        <w:t xml:space="preserve"> ou végétation/ administratif/ pente/altitude)</w:t>
       </w:r>
     </w:p>
     <w:p>
@@ -11667,7 +12399,35 @@
         <w:rPr>
           <w:szCs w:val="24"/>
         </w:rPr>
-        <w:t xml:space="preserve">-Le requêteur puise les infos dans la bdd et les extrait au format </w:t>
+        <w:t xml:space="preserve">-Le </w:t>
+      </w:r>
+      <w:proofErr w:type="spellStart"/>
+      <w:r>
+        <w:rPr>
+          <w:szCs w:val="24"/>
+        </w:rPr>
+        <w:t>requêteur</w:t>
+      </w:r>
+      <w:proofErr w:type="spellEnd"/>
+      <w:r>
+        <w:rPr>
+          <w:szCs w:val="24"/>
+        </w:rPr>
+        <w:t xml:space="preserve"> puise les infos dans la </w:t>
+      </w:r>
+      <w:proofErr w:type="spellStart"/>
+      <w:r>
+        <w:rPr>
+          <w:szCs w:val="24"/>
+        </w:rPr>
+        <w:t>bdd</w:t>
+      </w:r>
+      <w:proofErr w:type="spellEnd"/>
+      <w:r>
+        <w:rPr>
+          <w:szCs w:val="24"/>
+        </w:rPr>
+        <w:t xml:space="preserve"> et les extrait au format </w:t>
       </w:r>
       <w:r>
         <w:rPr>
@@ -11733,7 +12493,21 @@
         <w:rPr>
           <w:szCs w:val="24"/>
         </w:rPr>
-        <w:t xml:space="preserve"> est en train d’être refondé sous un environnement symfony ce qui permet de faciliter la maintenance.</w:t>
+        <w:t xml:space="preserve"> est en train d’être refondé sous un environnement </w:t>
+      </w:r>
+      <w:proofErr w:type="spellStart"/>
+      <w:r>
+        <w:rPr>
+          <w:szCs w:val="24"/>
+        </w:rPr>
+        <w:t>symfony</w:t>
+      </w:r>
+      <w:proofErr w:type="spellEnd"/>
+      <w:r>
+        <w:rPr>
+          <w:szCs w:val="24"/>
+        </w:rPr>
+        <w:t xml:space="preserve"> ce qui permet de faciliter la maintenance.</w:t>
       </w:r>
     </w:p>
     <w:p>
@@ -11888,7 +12662,21 @@
         <w:rPr>
           <w:szCs w:val="24"/>
         </w:rPr>
-        <w:t>-D’autre part, cette méthode est une adaptation de IDEA qui fait foi en métropole. Elle a été co-construite par le CIRAD et des acteurs locaux de la Réunion. Il y a donc eu un véritable travail pour cerner les défis inhérents à l’île et cela peut être réappliqué ou réadapté pour les autres pays membres de l’observatoire.</w:t>
+        <w:t xml:space="preserve">-D’autre part, cette méthode est une adaptation de IDEA qui fait foi en métropole. Elle a été </w:t>
+      </w:r>
+      <w:proofErr w:type="spellStart"/>
+      <w:r>
+        <w:rPr>
+          <w:szCs w:val="24"/>
+        </w:rPr>
+        <w:t>co</w:t>
+      </w:r>
+      <w:proofErr w:type="spellEnd"/>
+      <w:r>
+        <w:rPr>
+          <w:szCs w:val="24"/>
+        </w:rPr>
+        <w:t>-construite par le CIRAD et des acteurs locaux de la Réunion. Il y a donc eu un véritable travail pour cerner les défis inhérents à l’île et cela peut être réappliqué ou réadapté pour les autres pays membres de l’observatoire.</w:t>
       </w:r>
     </w:p>
     <w:p>
@@ -12196,11 +12984,19 @@
         </w:rPr>
       </w:pPr>
       <w:bookmarkStart w:id="53" w:name="_Toc52960645"/>
+      <w:proofErr w:type="spellStart"/>
       <w:r>
         <w:rPr>
           <w:lang w:val="en-US"/>
         </w:rPr>
-        <w:t>HiH (Hand in hand geospatial platform by the FAO)</w:t>
+        <w:t>HiH</w:t>
+      </w:r>
+      <w:proofErr w:type="spellEnd"/>
+      <w:r>
+        <w:rPr>
+          <w:lang w:val="en-US"/>
+        </w:rPr>
+        <w:t xml:space="preserve"> (Hand in hand geospatial platform by the FAO)</w:t>
       </w:r>
       <w:bookmarkEnd w:id="53"/>
     </w:p>
@@ -12269,7 +13065,21 @@
         <w:rPr>
           <w:szCs w:val="24"/>
         </w:rPr>
-        <w:t xml:space="preserve">-Curseur de droite à gauche pour comparer ou faire un avant après ou pour ne voir que certaines choses </w:t>
+        <w:t xml:space="preserve">-Curseur de droite à gauche pour comparer ou faire un avant après ou pour ne </w:t>
+      </w:r>
+      <w:proofErr w:type="gramStart"/>
+      <w:r>
+        <w:rPr>
+          <w:szCs w:val="24"/>
+        </w:rPr>
+        <w:t>voir</w:t>
+      </w:r>
+      <w:proofErr w:type="gramEnd"/>
+      <w:r>
+        <w:rPr>
+          <w:szCs w:val="24"/>
+        </w:rPr>
+        <w:t xml:space="preserve"> que certaines choses </w:t>
       </w:r>
     </w:p>
     <w:p>
@@ -12345,7 +13155,21 @@
         <w:rPr>
           <w:szCs w:val="24"/>
         </w:rPr>
-        <w:t>Il faudrait une version améliorée d’AGREF (et simplifiée en terme de nombre de variables) en ajoutant l’aspect indicateurs qu’on retrouve dans IDEA RUN et l’aspect multi acteurs présent dans agrisource. Aussi action comme dans FAST ?</w:t>
+        <w:t xml:space="preserve">Il faudrait une version améliorée d’AGREF (et simplifiée en terme de nombre de variables) en ajoutant l’aspect indicateurs qu’on retrouve dans IDEA RUN et l’aspect multi acteurs présent dans </w:t>
+      </w:r>
+      <w:proofErr w:type="spellStart"/>
+      <w:r>
+        <w:rPr>
+          <w:szCs w:val="24"/>
+        </w:rPr>
+        <w:t>agrisource</w:t>
+      </w:r>
+      <w:proofErr w:type="spellEnd"/>
+      <w:r>
+        <w:rPr>
+          <w:szCs w:val="24"/>
+        </w:rPr>
+        <w:t>. Aussi action comme dans FAST ?</w:t>
       </w:r>
     </w:p>
     <w:p>
@@ -12410,7 +13234,21 @@
           <w:szCs w:val="24"/>
         </w:rPr>
         <w:lastRenderedPageBreak/>
-        <w:t>Parmi ceux-là, on retrouve Phyto’aide, FAST, Celsius</w:t>
+        <w:t xml:space="preserve">Parmi ceux-là, on retrouve </w:t>
+      </w:r>
+      <w:proofErr w:type="spellStart"/>
+      <w:r>
+        <w:rPr>
+          <w:szCs w:val="24"/>
+        </w:rPr>
+        <w:t>Phyto’aide</w:t>
+      </w:r>
+      <w:proofErr w:type="spellEnd"/>
+      <w:r>
+        <w:rPr>
+          <w:szCs w:val="24"/>
+        </w:rPr>
+        <w:t>, FAST, Celsius</w:t>
       </w:r>
     </w:p>
     <w:p>
@@ -12592,8 +13430,13 @@
         <w:spacing w:line="240" w:lineRule="auto"/>
       </w:pPr>
       <w:r>
-        <w:t>Cahier des charges de la bdd</w:t>
-      </w:r>
+        <w:t xml:space="preserve">Cahier des charges de la </w:t>
+      </w:r>
+      <w:proofErr w:type="spellStart"/>
+      <w:r>
+        <w:t>bdd</w:t>
+      </w:r>
+      <w:proofErr w:type="spellEnd"/>
     </w:p>
     <w:p>
       <w:pPr>
@@ -12743,7 +13586,7 @@
 </file>
 
 <file path=word/numbering.xml><?xml version="1.0" encoding="utf-8"?>
-<w:numbering xmlns:wpc="http://schemas.microsoft.com/office/word/2010/wordprocessingCanvas" xmlns:cx="http://schemas.microsoft.com/office/drawing/2014/chartex" xmlns:cx1="http://schemas.microsoft.com/office/drawing/2015/9/8/chartex" xmlns:mc="http://schemas.openxmlformats.org/markup-compatibility/2006" xmlns:o="urn:schemas-microsoft-com:office:office" xmlns:r="http://schemas.openxmlformats.org/officeDocument/2006/relationships" xmlns:m="http://schemas.openxmlformats.org/officeDocument/2006/math" xmlns:v="urn:schemas-microsoft-com:vml" xmlns:wp14="http://schemas.microsoft.com/office/word/2010/wordprocessingDrawing" xmlns:wp="http://schemas.openxmlformats.org/drawingml/2006/wordprocessingDrawing" xmlns:w10="urn:schemas-microsoft-com:office:word" xmlns:w="http://schemas.openxmlformats.org/wordprocessingml/2006/main" xmlns:w14="http://schemas.microsoft.com/office/word/2010/wordml" xmlns:w15="http://schemas.microsoft.com/office/word/2012/wordml" xmlns:w16se="http://schemas.microsoft.com/office/word/2015/wordml/symex" xmlns:wpg="http://schemas.microsoft.com/office/word/2010/wordprocessingGroup" xmlns:wpi="http://schemas.microsoft.com/office/word/2010/wordprocessingInk" xmlns:wne="http://schemas.microsoft.com/office/word/2006/wordml" xmlns:wps="http://schemas.microsoft.com/office/word/2010/wordprocessingShape" mc:Ignorable="w14 w15 w16se wp14">
+<w:numbering xmlns:wpc="http://schemas.microsoft.com/office/word/2010/wordprocessingCanvas" xmlns:cx="http://schemas.microsoft.com/office/drawing/2014/chartex" xmlns:mc="http://schemas.openxmlformats.org/markup-compatibility/2006" xmlns:o="urn:schemas-microsoft-com:office:office" xmlns:r="http://schemas.openxmlformats.org/officeDocument/2006/relationships" xmlns:m="http://schemas.openxmlformats.org/officeDocument/2006/math" xmlns:v="urn:schemas-microsoft-com:vml" xmlns:wp14="http://schemas.microsoft.com/office/word/2010/wordprocessingDrawing" xmlns:wp="http://schemas.openxmlformats.org/drawingml/2006/wordprocessingDrawing" xmlns:w10="urn:schemas-microsoft-com:office:word" xmlns:w="http://schemas.openxmlformats.org/wordprocessingml/2006/main" xmlns:w14="http://schemas.microsoft.com/office/word/2010/wordml" xmlns:w15="http://schemas.microsoft.com/office/word/2012/wordml" xmlns:w16se="http://schemas.microsoft.com/office/word/2015/wordml/symex" xmlns:wpg="http://schemas.microsoft.com/office/word/2010/wordprocessingGroup" xmlns:wpi="http://schemas.microsoft.com/office/word/2010/wordprocessingInk" xmlns:wne="http://schemas.microsoft.com/office/word/2006/wordml" xmlns:wps="http://schemas.microsoft.com/office/word/2010/wordprocessingShape" mc:Ignorable="w14 w15 w16se wp14">
   <w:abstractNum w:abstractNumId="0" w15:restartNumberingAfterBreak="0">
     <w:nsid w:val="10BB77B9"/>
     <w:multiLevelType w:val="hybridMultilevel"/>
@@ -14642,7 +15485,7 @@
 </file>
 
 <file path=customXml/itemProps1.xml><?xml version="1.0" encoding="utf-8"?>
-<ds:datastoreItem xmlns:ds="http://schemas.openxmlformats.org/officeDocument/2006/customXml" ds:itemID="{BBCECDD1-2F58-4E60-A6F3-9FFD25122980}">
+<ds:datastoreItem xmlns:ds="http://schemas.openxmlformats.org/officeDocument/2006/customXml" ds:itemID="{8E24E583-4412-4081-9E19-F7977F6EAD6C}">
   <ds:schemaRefs>
     <ds:schemaRef ds:uri="http://schemas.openxmlformats.org/officeDocument/2006/bibliography"/>
   </ds:schemaRefs>

</xml_diff>

<commit_message>
null not null base de données et dico
</commit_message>
<xml_diff>
--- a/Autres_livrables/CDC/CDC.docx
+++ b/Autres_livrables/CDC/CDC.docx
@@ -6034,6 +6034,20 @@
       </w:r>
     </w:p>
     <w:p>
+      <w:r>
+        <w:t xml:space="preserve">Voir le fichier dictionnaire-bdd.html. Ce fichier a été généré automatiquement par le logiciel SQL Power Architect. </w:t>
+      </w:r>
+      <w:bookmarkStart w:id="9" w:name="_GoBack"/>
+      <w:bookmarkEnd w:id="9"/>
+    </w:p>
+    <w:p>
+      <w:pPr>
+        <w:rPr>
+          <w:color w:val="0070C0"/>
+        </w:rPr>
+      </w:pPr>
+    </w:p>
+    <w:p>
       <w:pPr>
         <w:rPr>
           <w:i/>
@@ -6045,11 +6059,11 @@
       <w:pPr>
         <w:pStyle w:val="Titre2"/>
       </w:pPr>
-      <w:bookmarkStart w:id="9" w:name="_Toc52960610"/>
+      <w:bookmarkStart w:id="10" w:name="_Toc52960610"/>
       <w:r>
         <w:t>Modèle Conceptuel de Données et contraintes</w:t>
       </w:r>
-      <w:bookmarkEnd w:id="9"/>
+      <w:bookmarkEnd w:id="10"/>
     </w:p>
     <w:p/>
     <w:p>
@@ -6092,11 +6106,11 @@
       <w:pPr>
         <w:pStyle w:val="Titre2"/>
       </w:pPr>
-      <w:bookmarkStart w:id="10" w:name="_Toc52960611"/>
+      <w:bookmarkStart w:id="11" w:name="_Toc52960611"/>
       <w:r>
         <w:t>Sécurité et confidentialité des données</w:t>
       </w:r>
-      <w:bookmarkEnd w:id="10"/>
+      <w:bookmarkEnd w:id="11"/>
     </w:p>
     <w:p/>
     <w:p>
@@ -6159,12 +6173,12 @@
       <w:pPr>
         <w:pStyle w:val="Titre1"/>
       </w:pPr>
-      <w:bookmarkStart w:id="11" w:name="_Toc52960612"/>
+      <w:bookmarkStart w:id="12" w:name="_Toc52960612"/>
       <w:r>
         <w:lastRenderedPageBreak/>
         <w:t>L’OA-OI</w:t>
       </w:r>
-      <w:bookmarkEnd w:id="11"/>
+      <w:bookmarkEnd w:id="12"/>
       <w:r>
         <w:t> </w:t>
       </w:r>
@@ -6173,11 +6187,11 @@
       <w:pPr>
         <w:pStyle w:val="Titre2"/>
       </w:pPr>
-      <w:bookmarkStart w:id="12" w:name="_Toc52960613"/>
+      <w:bookmarkStart w:id="13" w:name="_Toc52960613"/>
       <w:r>
         <w:t>Architecture du site</w:t>
       </w:r>
-      <w:bookmarkEnd w:id="12"/>
+      <w:bookmarkEnd w:id="13"/>
     </w:p>
     <w:p>
       <w:pPr>
@@ -6265,7 +6279,7 @@
       <w:pPr>
         <w:pStyle w:val="Lgende"/>
       </w:pPr>
-      <w:bookmarkStart w:id="13" w:name="_Toc53385483"/>
+      <w:bookmarkStart w:id="14" w:name="_Toc53385483"/>
       <w:r>
         <w:lastRenderedPageBreak/>
         <w:t xml:space="preserve">Figure </w:t>
@@ -6300,7 +6314,7 @@
       <w:r>
         <w:t>arte heuristique sur l'architecture de la plateforme</w:t>
       </w:r>
-      <w:bookmarkEnd w:id="13"/>
+      <w:bookmarkEnd w:id="14"/>
     </w:p>
     <w:p/>
     <w:p>
@@ -6327,7 +6341,7 @@
       <w:pPr>
         <w:pStyle w:val="Titre2"/>
       </w:pPr>
-      <w:bookmarkStart w:id="14" w:name="_Toc52960619"/>
+      <w:bookmarkStart w:id="15" w:name="_Toc52960619"/>
       <w:r>
         <w:t xml:space="preserve">Les </w:t>
       </w:r>
@@ -6343,21 +6357,21 @@
       <w:r>
         <w:t>s</w:t>
       </w:r>
-      <w:bookmarkEnd w:id="14"/>
+      <w:bookmarkEnd w:id="15"/>
     </w:p>
     <w:p/>
     <w:p>
       <w:pPr>
         <w:pStyle w:val="Titre3"/>
       </w:pPr>
-      <w:bookmarkStart w:id="15" w:name="_Toc52960620"/>
+      <w:bookmarkStart w:id="16" w:name="_Toc52960620"/>
       <w:r>
         <w:t>Module de c</w:t>
       </w:r>
       <w:r>
         <w:t>onnexion</w:t>
       </w:r>
-      <w:bookmarkEnd w:id="15"/>
+      <w:bookmarkEnd w:id="16"/>
     </w:p>
     <w:p/>
     <w:p>
@@ -6650,11 +6664,11 @@
       <w:pPr>
         <w:pStyle w:val="Titre3"/>
       </w:pPr>
-      <w:bookmarkStart w:id="16" w:name="_Toc52960621"/>
+      <w:bookmarkStart w:id="17" w:name="_Toc52960621"/>
       <w:r>
         <w:t>Annuaire</w:t>
       </w:r>
-      <w:bookmarkEnd w:id="16"/>
+      <w:bookmarkEnd w:id="17"/>
     </w:p>
     <w:p/>
     <w:p>
@@ -6743,11 +6757,11 @@
       <w:pPr>
         <w:pStyle w:val="Titre3"/>
       </w:pPr>
-      <w:bookmarkStart w:id="17" w:name="_Toc52960622"/>
+      <w:bookmarkStart w:id="18" w:name="_Toc52960622"/>
       <w:r>
         <w:t>Espace personnel</w:t>
       </w:r>
-      <w:bookmarkEnd w:id="17"/>
+      <w:bookmarkEnd w:id="18"/>
     </w:p>
     <w:p>
       <w:pPr>
@@ -6895,12 +6909,12 @@
       <w:pPr>
         <w:pStyle w:val="Titre3"/>
       </w:pPr>
-      <w:bookmarkStart w:id="18" w:name="_Toc52960623"/>
+      <w:bookmarkStart w:id="19" w:name="_Toc52960623"/>
       <w:r>
         <w:lastRenderedPageBreak/>
         <w:t>Module d’information</w:t>
       </w:r>
-      <w:bookmarkEnd w:id="18"/>
+      <w:bookmarkEnd w:id="19"/>
       <w:r>
         <w:t>s</w:t>
       </w:r>
@@ -7112,7 +7126,7 @@
         </w:numPr>
         <w:ind w:left="1440"/>
       </w:pPr>
-      <w:bookmarkStart w:id="19" w:name="_Toc52960624"/>
+      <w:bookmarkStart w:id="20" w:name="_Toc52960624"/>
     </w:p>
     <w:p>
       <w:pPr>
@@ -7131,7 +7145,7 @@
       <w:r>
         <w:t>Module de Projet</w:t>
       </w:r>
-      <w:bookmarkEnd w:id="19"/>
+      <w:bookmarkEnd w:id="20"/>
       <w:r>
         <w:t xml:space="preserve"> </w:t>
       </w:r>
@@ -7444,7 +7458,7 @@
       <w:pPr>
         <w:pStyle w:val="Titre3"/>
       </w:pPr>
-      <w:bookmarkStart w:id="20" w:name="_Toc52960625"/>
+      <w:bookmarkStart w:id="21" w:name="_Toc52960625"/>
       <w:r>
         <w:t>Module de collecte des données pour les technicien</w:t>
       </w:r>
@@ -7454,7 +7468,7 @@
       <w:r>
         <w:t>s</w:t>
       </w:r>
-      <w:bookmarkEnd w:id="20"/>
+      <w:bookmarkEnd w:id="21"/>
     </w:p>
     <w:p/>
     <w:p>
@@ -7913,11 +7927,11 @@
       <w:pPr>
         <w:pStyle w:val="Titre2"/>
       </w:pPr>
-      <w:bookmarkStart w:id="21" w:name="_Toc52960626"/>
+      <w:bookmarkStart w:id="22" w:name="_Toc52960626"/>
       <w:r>
         <w:t>Matrice des droits</w:t>
       </w:r>
-      <w:bookmarkEnd w:id="21"/>
+      <w:bookmarkEnd w:id="22"/>
     </w:p>
     <w:p>
       <w:pPr>
@@ -7943,11 +7957,11 @@
       <w:pPr>
         <w:pStyle w:val="Titre3"/>
       </w:pPr>
-      <w:bookmarkStart w:id="22" w:name="_Toc52960627"/>
+      <w:bookmarkStart w:id="23" w:name="_Toc52960627"/>
       <w:r>
         <w:t>Matrice utilisateurs</w:t>
       </w:r>
-      <w:bookmarkEnd w:id="22"/>
+      <w:bookmarkEnd w:id="23"/>
     </w:p>
     <w:p/>
     <w:p>
@@ -8548,7 +8562,7 @@
       <w:pPr>
         <w:pStyle w:val="Lgende"/>
       </w:pPr>
-      <w:bookmarkStart w:id="23" w:name="_Toc53385484"/>
+      <w:bookmarkStart w:id="24" w:name="_Toc53385484"/>
       <w:r>
         <w:t xml:space="preserve">Figure </w:t>
       </w:r>
@@ -8576,19 +8590,19 @@
       <w:r>
         <w:t>: Matrice des droits utilisateurs</w:t>
       </w:r>
-      <w:bookmarkEnd w:id="23"/>
+      <w:bookmarkEnd w:id="24"/>
     </w:p>
     <w:p/>
     <w:p>
       <w:pPr>
         <w:pStyle w:val="Titre3"/>
       </w:pPr>
-      <w:bookmarkStart w:id="24" w:name="_Toc52960628"/>
+      <w:bookmarkStart w:id="25" w:name="_Toc52960628"/>
       <w:r>
         <w:lastRenderedPageBreak/>
         <w:t>Matrice projet</w:t>
       </w:r>
-      <w:bookmarkEnd w:id="24"/>
+      <w:bookmarkEnd w:id="25"/>
     </w:p>
     <w:p/>
     <w:p>
@@ -9157,7 +9171,7 @@
       <w:pPr>
         <w:pStyle w:val="Lgende"/>
       </w:pPr>
-      <w:bookmarkStart w:id="25" w:name="_Toc53385485"/>
+      <w:bookmarkStart w:id="26" w:name="_Toc53385485"/>
       <w:r>
         <w:t xml:space="preserve">Figure </w:t>
       </w:r>
@@ -9185,18 +9199,18 @@
       <w:r>
         <w:t xml:space="preserve"> : Matrice des droits projet</w:t>
       </w:r>
-      <w:bookmarkEnd w:id="25"/>
+      <w:bookmarkEnd w:id="26"/>
     </w:p>
     <w:p/>
     <w:p>
       <w:pPr>
         <w:pStyle w:val="Titre3"/>
       </w:pPr>
-      <w:bookmarkStart w:id="26" w:name="_Toc52960629"/>
+      <w:bookmarkStart w:id="27" w:name="_Toc52960629"/>
       <w:r>
         <w:t>Matrice exploitation agricole</w:t>
       </w:r>
-      <w:bookmarkEnd w:id="26"/>
+      <w:bookmarkEnd w:id="27"/>
     </w:p>
     <w:p/>
     <w:p>
@@ -9282,9 +9296,7 @@
           <w:tcPr>
             <w:tcW w:w="1926" w:type="dxa"/>
           </w:tcPr>
-          <w:p>
-            <w:bookmarkStart w:id="27" w:name="_GoBack"/>
-          </w:p>
+          <w:p/>
         </w:tc>
         <w:tc>
           <w:tcPr>
@@ -9363,7 +9375,6 @@
           </w:p>
         </w:tc>
       </w:tr>
-      <w:bookmarkEnd w:id="27"/>
       <w:tr>
         <w:trPr>
           <w:trHeight w:val="358"/>
@@ -15485,7 +15496,7 @@
 </file>
 
 <file path=customXml/itemProps1.xml><?xml version="1.0" encoding="utf-8"?>
-<ds:datastoreItem xmlns:ds="http://schemas.openxmlformats.org/officeDocument/2006/customXml" ds:itemID="{8E24E583-4412-4081-9E19-F7977F6EAD6C}">
+<ds:datastoreItem xmlns:ds="http://schemas.openxmlformats.org/officeDocument/2006/customXml" ds:itemID="{DC6D335C-397A-48F1-946D-B662C45B0902}">
   <ds:schemaRefs>
     <ds:schemaRef ds:uri="http://schemas.openxmlformats.org/officeDocument/2006/bibliography"/>
   </ds:schemaRefs>

</xml_diff>

<commit_message>
cdc + export bdd
</commit_message>
<xml_diff>
--- a/Autres_livrables/CDC/CDC.docx
+++ b/Autres_livrables/CDC/CDC.docx
@@ -5499,23 +5499,7 @@
                 <w:sz w:val="24"/>
                 <w:szCs w:val="24"/>
               </w:rPr>
-              <w:t>E-</w:t>
-            </w:r>
-            <w:proofErr w:type="spellStart"/>
-            <w:r>
-              <w:rPr>
-                <w:sz w:val="24"/>
-                <w:szCs w:val="24"/>
-              </w:rPr>
-              <w:t>watch</w:t>
-            </w:r>
-            <w:proofErr w:type="spellEnd"/>
-            <w:r>
-              <w:rPr>
-                <w:sz w:val="24"/>
-                <w:szCs w:val="24"/>
-              </w:rPr>
-              <w:t xml:space="preserve"> </w:t>
+              <w:t xml:space="preserve">E-watch </w:t>
             </w:r>
           </w:p>
         </w:tc>
@@ -5827,7 +5811,6 @@
                 <w:szCs w:val="24"/>
               </w:rPr>
             </w:pPr>
-            <w:proofErr w:type="spellStart"/>
             <w:r>
               <w:rPr>
                 <w:sz w:val="24"/>
@@ -5835,7 +5818,6 @@
               </w:rPr>
               <w:t>HiH</w:t>
             </w:r>
-            <w:proofErr w:type="spellEnd"/>
           </w:p>
         </w:tc>
         <w:tc>
@@ -5899,36 +5881,18 @@
       <w:r>
         <w:t xml:space="preserve">Figure </w:t>
       </w:r>
-      <w:r>
-        <w:fldChar w:fldCharType="begin"/>
-      </w:r>
-      <w:r>
-        <w:instrText xml:space="preserve"> SEQ Figure \* ARABIC </w:instrText>
-      </w:r>
-      <w:r>
-        <w:fldChar w:fldCharType="separate"/>
-      </w:r>
-      <w:r>
-        <w:rPr>
-          <w:noProof/>
-        </w:rPr>
-        <w:t>1</w:t>
-      </w:r>
-      <w:r>
-        <w:rPr>
-          <w:noProof/>
-        </w:rPr>
-        <w:fldChar w:fldCharType="end"/>
-      </w:r>
-      <w:r>
-        <w:t xml:space="preserve"> : </w:t>
-      </w:r>
-      <w:proofErr w:type="spellStart"/>
-      <w:r>
-        <w:t>Benchmarking</w:t>
+      <w:fldSimple w:instr=" SEQ Figure \* ARABIC ">
+        <w:r>
+          <w:rPr>
+            <w:noProof/>
+          </w:rPr>
+          <w:t>1</w:t>
+        </w:r>
+      </w:fldSimple>
+      <w:r>
+        <w:t xml:space="preserve"> : Benchmarking</w:t>
       </w:r>
       <w:bookmarkEnd w:id="6"/>
-      <w:proofErr w:type="spellEnd"/>
     </w:p>
     <w:p/>
     <w:p>
@@ -5998,135 +5962,93 @@
           <w:i/>
           <w:color w:val="0070C0"/>
         </w:rPr>
-        <w:t xml:space="preserve">A réaliser à partir des données du réseau de </w:t>
-      </w:r>
-      <w:proofErr w:type="spellStart"/>
-      <w:r>
+        <w:t>A réaliser à partir des données du réseau de Mada, de Ruralstruct, du travail d’Adèle</w:t>
+      </w:r>
+    </w:p>
+    <w:p>
+      <w:r>
+        <w:t xml:space="preserve">Voir le fichier dictionnaire-bdd.html. Ce fichier a été généré automatiquement par le logiciel SQL Power Architect. </w:t>
+      </w:r>
+    </w:p>
+    <w:p>
+      <w:pPr>
+        <w:rPr>
+          <w:color w:val="0070C0"/>
+        </w:rPr>
+      </w:pPr>
+    </w:p>
+    <w:p>
+      <w:pPr>
         <w:rPr>
           <w:i/>
           <w:color w:val="0070C0"/>
         </w:rPr>
-        <w:t>Mada</w:t>
-      </w:r>
-      <w:proofErr w:type="spellEnd"/>
-      <w:r>
+      </w:pPr>
+    </w:p>
+    <w:p>
+      <w:pPr>
+        <w:pStyle w:val="Titre2"/>
+      </w:pPr>
+      <w:bookmarkStart w:id="9" w:name="_Toc52960610"/>
+      <w:r>
+        <w:t>Modèle Conceptuel de Données et contraintes</w:t>
+      </w:r>
+      <w:bookmarkEnd w:id="9"/>
+    </w:p>
+    <w:p/>
+    <w:p>
+      <w:pPr>
         <w:rPr>
           <w:i/>
           <w:color w:val="0070C0"/>
         </w:rPr>
-        <w:t xml:space="preserve">, de </w:t>
-      </w:r>
-      <w:proofErr w:type="spellStart"/>
+      </w:pPr>
       <w:r>
         <w:rPr>
           <w:i/>
           <w:color w:val="0070C0"/>
         </w:rPr>
-        <w:t>Ruralstruct</w:t>
-      </w:r>
-      <w:proofErr w:type="spellEnd"/>
+        <w:t>A créer à partir du dictionnaire des données</w:t>
+      </w:r>
       <w:r>
         <w:rPr>
           <w:i/>
           <w:color w:val="0070C0"/>
         </w:rPr>
-        <w:t>, du travail d’Adèle</w:t>
-      </w:r>
-    </w:p>
-    <w:p>
-      <w:r>
-        <w:t xml:space="preserve">Voir le fichier dictionnaire-bdd.html. Ce fichier a été généré automatiquement par le logiciel SQL Power Architect. </w:t>
-      </w:r>
-      <w:bookmarkStart w:id="9" w:name="_GoBack"/>
-      <w:bookmarkEnd w:id="9"/>
-    </w:p>
-    <w:p>
-      <w:pPr>
-        <w:rPr>
-          <w:color w:val="0070C0"/>
-        </w:rPr>
-      </w:pPr>
-    </w:p>
-    <w:p>
-      <w:pPr>
+        <w:t xml:space="preserve">. </w:t>
+      </w:r>
+      <w:r>
         <w:rPr>
           <w:i/>
           <w:color w:val="0070C0"/>
         </w:rPr>
+        <w:t>A faire durant la journée du 22 Octobre</w:t>
+      </w:r>
+    </w:p>
+    <w:p>
+      <w:pPr>
+        <w:rPr>
+          <w:color w:val="0070C0"/>
+        </w:rPr>
       </w:pPr>
     </w:p>
     <w:p>
       <w:pPr>
         <w:pStyle w:val="Titre2"/>
       </w:pPr>
-      <w:bookmarkStart w:id="10" w:name="_Toc52960610"/>
-      <w:r>
-        <w:t>Modèle Conceptuel de Données et contraintes</w:t>
+      <w:bookmarkStart w:id="10" w:name="_Toc52960611"/>
+      <w:r>
+        <w:t>Sécurité et confidentialité des données</w:t>
       </w:r>
       <w:bookmarkEnd w:id="10"/>
     </w:p>
     <w:p/>
     <w:p>
       <w:pPr>
-        <w:rPr>
-          <w:i/>
-          <w:color w:val="0070C0"/>
-        </w:rPr>
-      </w:pPr>
-      <w:r>
-        <w:rPr>
-          <w:i/>
-          <w:color w:val="0070C0"/>
-        </w:rPr>
-        <w:t>A créer à partir du dictionnaire des données</w:t>
-      </w:r>
-      <w:r>
-        <w:rPr>
-          <w:i/>
-          <w:color w:val="0070C0"/>
-        </w:rPr>
-        <w:t xml:space="preserve">. </w:t>
-      </w:r>
-      <w:r>
-        <w:rPr>
-          <w:i/>
-          <w:color w:val="0070C0"/>
-        </w:rPr>
-        <w:t>A faire durant la journée du 22 Octobre</w:t>
-      </w:r>
-    </w:p>
-    <w:p>
-      <w:pPr>
-        <w:rPr>
-          <w:color w:val="0070C0"/>
-        </w:rPr>
-      </w:pPr>
-    </w:p>
-    <w:p>
-      <w:pPr>
-        <w:pStyle w:val="Titre2"/>
-      </w:pPr>
-      <w:bookmarkStart w:id="11" w:name="_Toc52960611"/>
-      <w:r>
-        <w:t>Sécurité et confidentialité des données</w:t>
-      </w:r>
-      <w:bookmarkEnd w:id="11"/>
-    </w:p>
-    <w:p/>
-    <w:p>
-      <w:pPr>
         <w:ind w:firstLine="708"/>
       </w:pPr>
       <w:r>
-        <w:t>La base de données contiendra des données personnelles qu’il sera nécessaire d’</w:t>
-      </w:r>
-      <w:proofErr w:type="spellStart"/>
-      <w:r>
-        <w:t>anonymiser</w:t>
-      </w:r>
-      <w:proofErr w:type="spellEnd"/>
-      <w:r>
-        <w:t xml:space="preserve">. En plus de </w:t>
+        <w:t xml:space="preserve">La base de données contiendra des données personnelles qu’il sera nécessaire d’anonymiser. En plus de </w:t>
       </w:r>
       <w:r>
         <w:t xml:space="preserve">cela, pour des acteurs extérieurs, </w:t>
@@ -6173,25 +6095,25 @@
       <w:pPr>
         <w:pStyle w:val="Titre1"/>
       </w:pPr>
-      <w:bookmarkStart w:id="12" w:name="_Toc52960612"/>
+      <w:bookmarkStart w:id="11" w:name="_Toc52960612"/>
       <w:r>
         <w:lastRenderedPageBreak/>
         <w:t>L’OA-OI</w:t>
       </w:r>
+      <w:bookmarkEnd w:id="11"/>
+      <w:r>
+        <w:t> </w:t>
+      </w:r>
+    </w:p>
+    <w:p>
+      <w:pPr>
+        <w:pStyle w:val="Titre2"/>
+      </w:pPr>
+      <w:bookmarkStart w:id="12" w:name="_Toc52960613"/>
+      <w:r>
+        <w:t>Architecture du site</w:t>
+      </w:r>
       <w:bookmarkEnd w:id="12"/>
-      <w:r>
-        <w:t> </w:t>
-      </w:r>
-    </w:p>
-    <w:p>
-      <w:pPr>
-        <w:pStyle w:val="Titre2"/>
-      </w:pPr>
-      <w:bookmarkStart w:id="13" w:name="_Toc52960613"/>
-      <w:r>
-        <w:t>Architecture du site</w:t>
-      </w:r>
-      <w:bookmarkEnd w:id="13"/>
     </w:p>
     <w:p>
       <w:pPr>
@@ -6279,32 +6201,19 @@
       <w:pPr>
         <w:pStyle w:val="Lgende"/>
       </w:pPr>
-      <w:bookmarkStart w:id="14" w:name="_Toc53385483"/>
+      <w:bookmarkStart w:id="13" w:name="_Toc53385483"/>
       <w:r>
         <w:lastRenderedPageBreak/>
         <w:t xml:space="preserve">Figure </w:t>
       </w:r>
-      <w:r>
-        <w:fldChar w:fldCharType="begin"/>
-      </w:r>
-      <w:r>
-        <w:instrText xml:space="preserve"> SEQ Figure \* ARABIC </w:instrText>
-      </w:r>
-      <w:r>
-        <w:fldChar w:fldCharType="separate"/>
-      </w:r>
-      <w:r>
-        <w:rPr>
-          <w:noProof/>
-        </w:rPr>
-        <w:t>2</w:t>
-      </w:r>
-      <w:r>
-        <w:rPr>
-          <w:noProof/>
-        </w:rPr>
-        <w:fldChar w:fldCharType="end"/>
-      </w:r>
+      <w:fldSimple w:instr=" SEQ Figure \* ARABIC ">
+        <w:r>
+          <w:rPr>
+            <w:noProof/>
+          </w:rPr>
+          <w:t>2</w:t>
+        </w:r>
+      </w:fldSimple>
       <w:r>
         <w:t xml:space="preserve"> : </w:t>
       </w:r>
@@ -6314,7 +6223,7 @@
       <w:r>
         <w:t>arte heuristique sur l'architecture de la plateforme</w:t>
       </w:r>
-      <w:bookmarkEnd w:id="14"/>
+      <w:bookmarkEnd w:id="13"/>
     </w:p>
     <w:p/>
     <w:p>
@@ -6341,7 +6250,7 @@
       <w:pPr>
         <w:pStyle w:val="Titre2"/>
       </w:pPr>
-      <w:bookmarkStart w:id="15" w:name="_Toc52960619"/>
+      <w:bookmarkStart w:id="14" w:name="_Toc52960619"/>
       <w:r>
         <w:t xml:space="preserve">Les </w:t>
       </w:r>
@@ -6357,72 +6266,77 @@
       <w:r>
         <w:t>s</w:t>
       </w:r>
+      <w:bookmarkEnd w:id="14"/>
+    </w:p>
+    <w:p/>
+    <w:p>
+      <w:pPr>
+        <w:pStyle w:val="Titre3"/>
+      </w:pPr>
+      <w:bookmarkStart w:id="15" w:name="_Toc52960620"/>
+      <w:r>
+        <w:t>Module de c</w:t>
+      </w:r>
+      <w:r>
+        <w:t>onnexion</w:t>
+      </w:r>
       <w:bookmarkEnd w:id="15"/>
     </w:p>
     <w:p/>
     <w:p>
       <w:pPr>
-        <w:pStyle w:val="Titre3"/>
-      </w:pPr>
-      <w:bookmarkStart w:id="16" w:name="_Toc52960620"/>
-      <w:r>
-        <w:t>Module de c</w:t>
-      </w:r>
-      <w:r>
-        <w:t>onnexion</w:t>
-      </w:r>
+        <w:ind w:firstLine="708"/>
+      </w:pPr>
+      <w:r>
+        <w:t>A leur arrivée sur la plate</w:t>
+      </w:r>
+      <w:r>
+        <w:t>forme, les utilisateurs auront trois choix : « se connecter », « poursuivre sans connexion » ou « s’inscrire ».</w:t>
+      </w:r>
+    </w:p>
+    <w:p/>
+    <w:p>
+      <w:pPr>
+        <w:pStyle w:val="Titre4"/>
+      </w:pPr>
+      <w:r>
+        <w:t xml:space="preserve"> </w:t>
+      </w:r>
+      <w:r>
+        <w:t>Module sans compte utilisateur</w:t>
+      </w:r>
+      <w:r>
+        <w:t xml:space="preserve"> (poursuivre sans connexion)</w:t>
+      </w:r>
+    </w:p>
+    <w:p/>
+    <w:p>
+      <w:pPr>
+        <w:ind w:firstLine="708"/>
+      </w:pPr>
+      <w:r>
+        <w:t xml:space="preserve">Les utilisateurs ne disposant pas d’espace personnel sur la plateforme peuvent accéder à l’observatoire sans se connecter. Dans ce cas, </w:t>
+      </w:r>
+      <w:r>
+        <w:t>ils sont re</w:t>
+      </w:r>
+      <w:r>
+        <w:t xml:space="preserve">dirigés directement vers </w:t>
+      </w:r>
+      <w:r>
+        <w:rPr>
+          <w:color w:val="0070C0"/>
+        </w:rPr>
+        <w:t>une page d’accueil où il y aura des informations publiques</w:t>
+      </w:r>
+      <w:r>
+        <w:t>.</w:t>
+      </w:r>
+      <w:r>
+        <w:t xml:space="preserve"> Ces informations seront essentiellement des données globales qui permettront de percevoir l’importance des exploitations agricoles familiales.</w:t>
+      </w:r>
+      <w:bookmarkStart w:id="16" w:name="_GoBack"/>
       <w:bookmarkEnd w:id="16"/>
-    </w:p>
-    <w:p/>
-    <w:p>
-      <w:pPr>
-        <w:ind w:firstLine="708"/>
-      </w:pPr>
-      <w:r>
-        <w:t>A leur arrivée sur la plate</w:t>
-      </w:r>
-      <w:r>
-        <w:t>forme, les utilisateurs auront trois choix : « se connecter », « poursuivre sans connexion » ou « s’inscrire ».</w:t>
-      </w:r>
-    </w:p>
-    <w:p/>
-    <w:p>
-      <w:pPr>
-        <w:pStyle w:val="Titre4"/>
-      </w:pPr>
-      <w:r>
-        <w:t xml:space="preserve"> </w:t>
-      </w:r>
-      <w:r>
-        <w:t>Module sans compte utilisateur</w:t>
-      </w:r>
-      <w:r>
-        <w:t xml:space="preserve"> (poursuivre sans connexion)</w:t>
-      </w:r>
-    </w:p>
-    <w:p/>
-    <w:p>
-      <w:pPr>
-        <w:ind w:firstLine="708"/>
-      </w:pPr>
-      <w:r>
-        <w:t xml:space="preserve">Les utilisateurs ne disposant pas d’espace personnel sur la plateforme peuvent accéder à l’observatoire sans se connecter. Dans ce cas, </w:t>
-      </w:r>
-      <w:r>
-        <w:t>ils sont re</w:t>
-      </w:r>
-      <w:r>
-        <w:t xml:space="preserve">dirigés directement vers </w:t>
-      </w:r>
-      <w:r>
-        <w:rPr>
-          <w:color w:val="0070C0"/>
-        </w:rPr>
-        <w:t>une page d’accueil où il y aura des informations publiques</w:t>
-      </w:r>
-      <w:r>
-        <w:t>.</w:t>
-      </w:r>
     </w:p>
     <w:p/>
     <w:p>
@@ -7086,27 +7000,14 @@
       <w:r>
         <w:t xml:space="preserve">Figure </w:t>
       </w:r>
-      <w:r>
-        <w:fldChar w:fldCharType="begin"/>
-      </w:r>
-      <w:r>
-        <w:instrText xml:space="preserve"> SEQ Figure \* ARABIC </w:instrText>
-      </w:r>
-      <w:r>
-        <w:fldChar w:fldCharType="separate"/>
-      </w:r>
-      <w:r>
-        <w:rPr>
-          <w:noProof/>
-        </w:rPr>
-        <w:t>3</w:t>
-      </w:r>
-      <w:r>
-        <w:rPr>
-          <w:noProof/>
-        </w:rPr>
-        <w:fldChar w:fldCharType="end"/>
-      </w:r>
+      <w:fldSimple w:instr=" SEQ Figure \* ARABIC ">
+        <w:r>
+          <w:rPr>
+            <w:noProof/>
+          </w:rPr>
+          <w:t>3</w:t>
+        </w:r>
+      </w:fldSimple>
       <w:r>
         <w:t xml:space="preserve"> : schéma </w:t>
       </w:r>
@@ -7194,32 +7095,18 @@
         <w:rPr>
           <w:u w:val="single"/>
         </w:rPr>
-        <w:t xml:space="preserve"> (</w:t>
-      </w:r>
-      <w:proofErr w:type="gramStart"/>
+        <w:t xml:space="preserve"> (il faut restreindre les choix p</w:t>
+      </w:r>
       <w:r>
         <w:rPr>
           <w:u w:val="single"/>
         </w:rPr>
-        <w:t>il</w:t>
-      </w:r>
-      <w:proofErr w:type="gramEnd"/>
+        <w:t>our mieux analyser</w:t>
+      </w:r>
       <w:r>
         <w:rPr>
           <w:u w:val="single"/>
         </w:rPr>
-        <w:t xml:space="preserve"> faut restreindre les choix p</w:t>
-      </w:r>
-      <w:r>
-        <w:rPr>
-          <w:u w:val="single"/>
-        </w:rPr>
-        <w:t>our mieux analyser</w:t>
-      </w:r>
-      <w:r>
-        <w:rPr>
-          <w:u w:val="single"/>
-        </w:rPr>
         <w:t>.</w:t>
       </w:r>
     </w:p>
@@ -7322,15 +7209,7 @@
         <w:t>chef</w:t>
       </w:r>
       <w:r>
-        <w:t>(</w:t>
-      </w:r>
-      <w:proofErr w:type="spellStart"/>
-      <w:r>
-        <w:t>fe</w:t>
-      </w:r>
-      <w:proofErr w:type="spellEnd"/>
-      <w:r>
-        <w:t>)</w:t>
+        <w:t>(fe)</w:t>
       </w:r>
       <w:r>
         <w:t xml:space="preserve"> de projet ou technicien</w:t>
@@ -7488,13 +7367,8 @@
         <w:t>s, avec les administrateurs</w:t>
       </w:r>
       <w:r>
-        <w:t>/</w:t>
-      </w:r>
-      <w:proofErr w:type="spellStart"/>
-      <w:r>
-        <w:t>trices</w:t>
-      </w:r>
-      <w:proofErr w:type="spellEnd"/>
+        <w:t>/trices</w:t>
+      </w:r>
       <w:r>
         <w:t xml:space="preserve"> du système, à avoir accès à ce module. Depuis celui-ci</w:t>
       </w:r>
@@ -7739,17 +7613,8 @@
           <w:rFonts w:cs="Arial-ItalicMT"/>
           <w:iCs/>
         </w:rPr>
-        <w:t xml:space="preserve">land </w:t>
-      </w:r>
-      <w:proofErr w:type="spellStart"/>
-      <w:r>
-        <w:rPr>
-          <w:rFonts w:cs="Arial-ItalicMT"/>
-          <w:iCs/>
-        </w:rPr>
-        <w:t>cover</w:t>
-      </w:r>
-      <w:proofErr w:type="spellEnd"/>
+        <w:t>land cover</w:t>
+      </w:r>
       <w:r>
         <w:rPr>
           <w:rFonts w:ascii="Arial-ItalicMT" w:hAnsi="Arial-ItalicMT" w:cs="Arial-ItalicMT"/>
@@ -7859,15 +7724,7 @@
         <w:t xml:space="preserve"> </w:t>
       </w:r>
       <w:r>
-        <w:t xml:space="preserve">En fonction des définitions locales ou de la </w:t>
-      </w:r>
-      <w:proofErr w:type="spellStart"/>
-      <w:r>
-        <w:t>fao</w:t>
-      </w:r>
-      <w:proofErr w:type="spellEnd"/>
-      <w:r>
-        <w:t> : plusieurs modes</w:t>
+        <w:t>En fonction des définitions locales ou de la fao : plusieurs modes</w:t>
       </w:r>
     </w:p>
     <w:p>
@@ -8066,15 +7923,7 @@
               <w:t>Administrateur</w:t>
             </w:r>
             <w:r>
-              <w:t>/</w:t>
-            </w:r>
-            <w:proofErr w:type="spellStart"/>
-            <w:r>
-              <w:t>trice</w:t>
-            </w:r>
-            <w:proofErr w:type="spellEnd"/>
-            <w:r>
-              <w:t xml:space="preserve"> ou technicien(ne) </w:t>
+              <w:t xml:space="preserve">/trice ou technicien(ne) </w:t>
             </w:r>
             <w:r>
               <w:t>associé</w:t>
@@ -8093,15 +7942,7 @@
           </w:tcPr>
           <w:p>
             <w:r>
-              <w:t>Utilisateur/</w:t>
-            </w:r>
-            <w:proofErr w:type="spellStart"/>
-            <w:r>
-              <w:t>trice</w:t>
-            </w:r>
-            <w:proofErr w:type="spellEnd"/>
-            <w:r>
-              <w:t xml:space="preserve"> </w:t>
+              <w:t xml:space="preserve">Utilisateur/trice </w:t>
             </w:r>
             <w:r>
               <w:t>correspondant</w:t>
@@ -8120,13 +7961,8 @@
               <w:t>Utilisateur</w:t>
             </w:r>
             <w:r>
-              <w:t>/</w:t>
-            </w:r>
-            <w:proofErr w:type="spellStart"/>
-            <w:r>
-              <w:t>trice</w:t>
-            </w:r>
-            <w:proofErr w:type="spellEnd"/>
+              <w:t>/trice</w:t>
+            </w:r>
             <w:r>
               <w:t xml:space="preserve"> enregistré</w:t>
             </w:r>
@@ -8141,15 +7977,7 @@
           </w:tcPr>
           <w:p>
             <w:r>
-              <w:t>Utilisateur/</w:t>
-            </w:r>
-            <w:proofErr w:type="spellStart"/>
-            <w:r>
-              <w:t>trice</w:t>
-            </w:r>
-            <w:proofErr w:type="spellEnd"/>
-            <w:r>
-              <w:t xml:space="preserve"> </w:t>
+              <w:t xml:space="preserve">Utilisateur/trice </w:t>
             </w:r>
             <w:r>
               <w:t>non enregistré</w:t>
@@ -8566,27 +8394,14 @@
       <w:r>
         <w:t xml:space="preserve">Figure </w:t>
       </w:r>
-      <w:r>
-        <w:fldChar w:fldCharType="begin"/>
-      </w:r>
-      <w:r>
-        <w:instrText xml:space="preserve"> SEQ Figure \* ARABIC </w:instrText>
-      </w:r>
-      <w:r>
-        <w:fldChar w:fldCharType="separate"/>
-      </w:r>
-      <w:r>
-        <w:rPr>
-          <w:noProof/>
-        </w:rPr>
-        <w:t>4</w:t>
-      </w:r>
-      <w:r>
-        <w:rPr>
-          <w:noProof/>
-        </w:rPr>
-        <w:fldChar w:fldCharType="end"/>
-      </w:r>
+      <w:fldSimple w:instr=" SEQ Figure \* ARABIC ">
+        <w:r>
+          <w:rPr>
+            <w:noProof/>
+          </w:rPr>
+          <w:t>4</w:t>
+        </w:r>
+      </w:fldSimple>
       <w:r>
         <w:t>: Matrice des droits utilisateurs</w:t>
       </w:r>
@@ -8638,15 +8453,7 @@
         <w:t xml:space="preserve"> chef</w:t>
       </w:r>
       <w:r>
-        <w:t>(</w:t>
-      </w:r>
-      <w:proofErr w:type="spellStart"/>
-      <w:r>
-        <w:t>fe</w:t>
-      </w:r>
-      <w:proofErr w:type="spellEnd"/>
-      <w:r>
-        <w:t>)</w:t>
+        <w:t>(fe)</w:t>
       </w:r>
       <w:r>
         <w:t xml:space="preserve"> de projet peut modifier les infos qui sont privées ou publiques.</w:t>
@@ -8685,13 +8492,8 @@
               <w:t>Administrateur</w:t>
             </w:r>
             <w:r>
-              <w:t>/</w:t>
-            </w:r>
-            <w:proofErr w:type="spellStart"/>
-            <w:r>
-              <w:t>trice</w:t>
-            </w:r>
-            <w:proofErr w:type="spellEnd"/>
+              <w:t>/trice</w:t>
+            </w:r>
             <w:r>
               <w:t xml:space="preserve"> </w:t>
             </w:r>
@@ -8718,15 +8520,7 @@
               <w:t>Chef</w:t>
             </w:r>
             <w:r>
-              <w:t>(</w:t>
-            </w:r>
-            <w:proofErr w:type="spellStart"/>
-            <w:r>
-              <w:t>fe</w:t>
-            </w:r>
-            <w:proofErr w:type="spellEnd"/>
-            <w:r>
-              <w:t>)</w:t>
+              <w:t>(fe)</w:t>
             </w:r>
             <w:r>
               <w:t xml:space="preserve"> de projet</w:t>
@@ -8752,15 +8546,7 @@
               <w:t>U</w:t>
             </w:r>
             <w:r>
-              <w:t>tilisateur/</w:t>
-            </w:r>
-            <w:proofErr w:type="spellStart"/>
-            <w:r>
-              <w:t>trice</w:t>
-            </w:r>
-            <w:proofErr w:type="spellEnd"/>
-            <w:r>
-              <w:t xml:space="preserve"> </w:t>
+              <w:t xml:space="preserve">tilisateur/trice </w:t>
             </w:r>
             <w:r>
               <w:t>enregistré</w:t>
@@ -9175,27 +8961,14 @@
       <w:r>
         <w:t xml:space="preserve">Figure </w:t>
       </w:r>
-      <w:r>
-        <w:fldChar w:fldCharType="begin"/>
-      </w:r>
-      <w:r>
-        <w:instrText xml:space="preserve"> SEQ Figure \* ARABIC </w:instrText>
-      </w:r>
-      <w:r>
-        <w:fldChar w:fldCharType="separate"/>
-      </w:r>
-      <w:r>
-        <w:rPr>
-          <w:noProof/>
-        </w:rPr>
-        <w:t>5</w:t>
-      </w:r>
-      <w:r>
-        <w:rPr>
-          <w:noProof/>
-        </w:rPr>
-        <w:fldChar w:fldCharType="end"/>
-      </w:r>
+      <w:fldSimple w:instr=" SEQ Figure \* ARABIC ">
+        <w:r>
+          <w:rPr>
+            <w:noProof/>
+          </w:rPr>
+          <w:t>5</w:t>
+        </w:r>
+      </w:fldSimple>
       <w:r>
         <w:t xml:space="preserve"> : Matrice des droits projet</w:t>
       </w:r>
@@ -9223,21 +8996,7 @@
         <w:rPr>
           <w:u w:val="single"/>
         </w:rPr>
-        <w:t xml:space="preserve">Un agriculteur </w:t>
-      </w:r>
-      <w:proofErr w:type="spellStart"/>
-      <w:r>
-        <w:rPr>
-          <w:u w:val="single"/>
-        </w:rPr>
-        <w:t>a-t-il</w:t>
-      </w:r>
-      <w:proofErr w:type="spellEnd"/>
-      <w:r>
-        <w:rPr>
-          <w:u w:val="single"/>
-        </w:rPr>
-        <w:t xml:space="preserve"> le droit de changer et d’ajouter lui-même les données le concernant ?</w:t>
+        <w:t>Un agriculteur a-t-il le droit de changer et d’ajouter lui-même les données le concernant ?</w:t>
       </w:r>
     </w:p>
     <w:p>
@@ -9261,15 +9020,7 @@
     </w:p>
     <w:p>
       <w:r>
-        <w:t>Ce sont ici les paramètres par défaut. Le/La chef(</w:t>
-      </w:r>
-      <w:proofErr w:type="spellStart"/>
-      <w:r>
-        <w:t>fe</w:t>
-      </w:r>
-      <w:proofErr w:type="spellEnd"/>
-      <w:r>
-        <w:t xml:space="preserve">) d’exploitation </w:t>
+        <w:t xml:space="preserve">Ce sont ici les paramètres par défaut. Le/La chef(fe) d’exploitation </w:t>
       </w:r>
       <w:r>
         <w:t>peut modifier les infos qui sont publiques ou privées.</w:t>
@@ -9307,13 +9058,8 @@
               <w:t>Administrateur</w:t>
             </w:r>
             <w:r>
-              <w:t>/</w:t>
-            </w:r>
-            <w:proofErr w:type="spellStart"/>
-            <w:r>
-              <w:t>trice</w:t>
-            </w:r>
-            <w:proofErr w:type="spellEnd"/>
+              <w:t>/trice</w:t>
+            </w:r>
             <w:r>
               <w:t xml:space="preserve"> ou technicien</w:t>
             </w:r>
@@ -9356,13 +9102,8 @@
               <w:t>Utilisateur</w:t>
             </w:r>
             <w:r>
-              <w:t>/</w:t>
-            </w:r>
-            <w:proofErr w:type="spellStart"/>
-            <w:r>
-              <w:t>trice</w:t>
-            </w:r>
-            <w:proofErr w:type="spellEnd"/>
+              <w:t>/trice</w:t>
+            </w:r>
             <w:r>
               <w:t xml:space="preserve"> enregistré</w:t>
             </w:r>
@@ -9630,27 +9371,14 @@
       <w:r>
         <w:t xml:space="preserve">Figure </w:t>
       </w:r>
-      <w:r>
-        <w:fldChar w:fldCharType="begin"/>
-      </w:r>
-      <w:r>
-        <w:instrText xml:space="preserve"> SEQ Figure \* ARABIC </w:instrText>
-      </w:r>
-      <w:r>
-        <w:fldChar w:fldCharType="separate"/>
-      </w:r>
-      <w:r>
-        <w:rPr>
-          <w:noProof/>
-        </w:rPr>
-        <w:t>6</w:t>
-      </w:r>
-      <w:r>
-        <w:rPr>
-          <w:noProof/>
-        </w:rPr>
-        <w:fldChar w:fldCharType="end"/>
-      </w:r>
+      <w:fldSimple w:instr=" SEQ Figure \* ARABIC ">
+        <w:r>
+          <w:rPr>
+            <w:noProof/>
+          </w:rPr>
+          <w:t>6</w:t>
+        </w:r>
+      </w:fldSimple>
       <w:r>
         <w:t xml:space="preserve"> : Matrice des droits exploitation</w:t>
       </w:r>
@@ -9704,18 +9432,10 @@
         <w:t xml:space="preserve">Pour l’observatoire, on a le choix </w:t>
       </w:r>
       <w:r>
-        <w:t xml:space="preserve">entre réutiliser le logo de la </w:t>
-      </w:r>
-      <w:proofErr w:type="spellStart"/>
-      <w:r>
-        <w:t>P</w:t>
-      </w:r>
-      <w:r>
-        <w:t>rérad</w:t>
-      </w:r>
-      <w:proofErr w:type="spellEnd"/>
-      <w:r>
-        <w:t xml:space="preserve"> qui est, à mon avis, assez réussi. Néanmoins, cela risque de créer des confusions. Cliquer sur le logo pourrait alors faire penser que l’on se dirige vers la plateforme et non l’observatoire. Deuxième possibilité, on crée un autre logo, ce qui demande peut-être plus de temps et une plus grande quantité d’informations pour les utilisateurs.</w:t>
+        <w:t>entre réutiliser le logo de la P</w:t>
+      </w:r>
+      <w:r>
+        <w:t>rérad qui est, à mon avis, assez réussi. Néanmoins, cela risque de créer des confusions. Cliquer sur le logo pourrait alors faire penser que l’on se dirige vers la plateforme et non l’observatoire. Deuxième possibilité, on crée un autre logo, ce qui demande peut-être plus de temps et une plus grande quantité d’informations pour les utilisateurs.</w:t>
       </w:r>
     </w:p>
     <w:p>
@@ -9771,11 +9491,11 @@
         </w:drawing>
       </w:r>
     </w:p>
+    <w:bookmarkStart w:id="31" w:name="_Toc53385487"/>
     <w:p>
       <w:pPr>
         <w:pStyle w:val="Lgende"/>
       </w:pPr>
-      <w:bookmarkStart w:id="31" w:name="_Toc53385487"/>
       <w:r>
         <w:rPr>
           <w:noProof/>
@@ -9829,27 +9549,14 @@
                             <w:r>
                               <w:t xml:space="preserve">Figure </w:t>
                             </w:r>
-                            <w:r>
-                              <w:fldChar w:fldCharType="begin"/>
-                            </w:r>
-                            <w:r>
-                              <w:instrText xml:space="preserve"> SEQ Figure \* ARABIC </w:instrText>
-                            </w:r>
-                            <w:r>
-                              <w:fldChar w:fldCharType="separate"/>
-                            </w:r>
-                            <w:r>
-                              <w:rPr>
-                                <w:noProof/>
-                              </w:rPr>
-                              <w:t>7</w:t>
-                            </w:r>
-                            <w:r>
-                              <w:rPr>
-                                <w:noProof/>
-                              </w:rPr>
-                              <w:fldChar w:fldCharType="end"/>
-                            </w:r>
+                            <w:fldSimple w:instr=" SEQ Figure \* ARABIC ">
+                              <w:r>
+                                <w:rPr>
+                                  <w:noProof/>
+                                </w:rPr>
+                                <w:t>7</w:t>
+                              </w:r>
+                            </w:fldSimple>
                             <w:r>
                               <w:rPr>
                                 <w:noProof/>
@@ -10017,37 +9724,16 @@
       <w:r>
         <w:t xml:space="preserve">Figure </w:t>
       </w:r>
-      <w:r>
-        <w:fldChar w:fldCharType="begin"/>
-      </w:r>
-      <w:r>
-        <w:instrText xml:space="preserve"> SEQ Figure \* ARABIC </w:instrText>
-      </w:r>
-      <w:r>
-        <w:fldChar w:fldCharType="separate"/>
-      </w:r>
-      <w:r>
-        <w:rPr>
-          <w:noProof/>
-        </w:rPr>
-        <w:t>8</w:t>
-      </w:r>
-      <w:r>
-        <w:rPr>
-          <w:noProof/>
-        </w:rPr>
-        <w:fldChar w:fldCharType="end"/>
-      </w:r>
-      <w:r>
-        <w:t xml:space="preserve"> : Logo </w:t>
-      </w:r>
-      <w:proofErr w:type="spellStart"/>
-      <w:r>
-        <w:t>Prerad</w:t>
-      </w:r>
-      <w:proofErr w:type="spellEnd"/>
-      <w:r>
-        <w:t>-OI</w:t>
+      <w:fldSimple w:instr=" SEQ Figure \* ARABIC ">
+        <w:r>
+          <w:rPr>
+            <w:noProof/>
+          </w:rPr>
+          <w:t>8</w:t>
+        </w:r>
+      </w:fldSimple>
+      <w:r>
+        <w:t xml:space="preserve"> : Logo Prerad-OI</w:t>
       </w:r>
       <w:bookmarkEnd w:id="31"/>
     </w:p>
@@ -10056,38 +9742,30 @@
       <w:pPr>
         <w:pStyle w:val="Titre3"/>
       </w:pPr>
-      <w:bookmarkStart w:id="34" w:name="_Toc52960616"/>
+      <w:bookmarkStart w:id="33" w:name="_Toc52960616"/>
       <w:r>
         <w:t>Couleurs et Police</w:t>
       </w:r>
+      <w:bookmarkEnd w:id="33"/>
+    </w:p>
+    <w:p/>
+    <w:p>
+      <w:pPr>
+        <w:ind w:firstLine="708"/>
+      </w:pPr>
+      <w:r>
+        <w:t>Il peut être judicieux de garder les couleurs utilisées sur le site de la Prérad pour créer une uniformité qui permet de bien comprendre le lien entre les deux entités.</w:t>
+      </w:r>
+    </w:p>
+    <w:p>
+      <w:pPr>
+        <w:pStyle w:val="Titre3"/>
+      </w:pPr>
+      <w:bookmarkStart w:id="34" w:name="_Toc52960617"/>
+      <w:r>
+        <w:t>En-tête</w:t>
+      </w:r>
       <w:bookmarkEnd w:id="34"/>
-    </w:p>
-    <w:p/>
-    <w:p>
-      <w:pPr>
-        <w:ind w:firstLine="708"/>
-      </w:pPr>
-      <w:r>
-        <w:t xml:space="preserve">Il peut être judicieux de garder les couleurs utilisées sur le site de la </w:t>
-      </w:r>
-      <w:proofErr w:type="spellStart"/>
-      <w:r>
-        <w:t>Prérad</w:t>
-      </w:r>
-      <w:proofErr w:type="spellEnd"/>
-      <w:r>
-        <w:t xml:space="preserve"> pour créer une uniformité qui permet de bien comprendre le lien entre les deux entités.</w:t>
-      </w:r>
-    </w:p>
-    <w:p>
-      <w:pPr>
-        <w:pStyle w:val="Titre3"/>
-      </w:pPr>
-      <w:bookmarkStart w:id="35" w:name="_Toc52960617"/>
-      <w:r>
-        <w:t>En-tête</w:t>
-      </w:r>
-      <w:bookmarkEnd w:id="35"/>
     </w:p>
     <w:p/>
     <w:p>
@@ -10110,15 +9788,7 @@
     <w:p>
       <w:r>
         <w:tab/>
-        <w:t>-un bouton qui permet d’accéder à son espace personnel si l’utilisateur/</w:t>
-      </w:r>
-      <w:proofErr w:type="spellStart"/>
-      <w:r>
-        <w:t>trice</w:t>
-      </w:r>
-      <w:proofErr w:type="spellEnd"/>
-      <w:r>
-        <w:t xml:space="preserve"> est connecté(e) ou à la page de connexion si on ne l’est pas</w:t>
+        <w:t>-un bouton qui permet d’accéder à son espace personnel si l’utilisateur/trice est connecté(e) ou à la page de connexion si on ne l’est pas</w:t>
       </w:r>
     </w:p>
     <w:p>
@@ -10133,13 +9803,8 @@
         <w:t>dans lesquels</w:t>
       </w:r>
       <w:r>
-        <w:t xml:space="preserve"> l’utilisateur/</w:t>
-      </w:r>
-      <w:proofErr w:type="spellStart"/>
-      <w:r>
-        <w:t>trice</w:t>
-      </w:r>
-      <w:proofErr w:type="spellEnd"/>
+        <w:t xml:space="preserve"> l’utilisateur/trice</w:t>
+      </w:r>
       <w:r>
         <w:t xml:space="preserve"> est impliqué.</w:t>
       </w:r>
@@ -10172,11 +9837,11 @@
       <w:pPr>
         <w:pStyle w:val="Titre3"/>
       </w:pPr>
-      <w:bookmarkStart w:id="36" w:name="_Toc52960618"/>
+      <w:bookmarkStart w:id="35" w:name="_Toc52960618"/>
       <w:r>
         <w:t>Pied de page</w:t>
       </w:r>
-      <w:bookmarkEnd w:id="36"/>
+      <w:bookmarkEnd w:id="35"/>
     </w:p>
     <w:p/>
     <w:p>
@@ -10199,15 +9864,7 @@
     </w:p>
     <w:p>
       <w:r>
-        <w:t xml:space="preserve">Ces éléments sont les mêmes que ceux utilisés sur le site de la </w:t>
-      </w:r>
-      <w:proofErr w:type="spellStart"/>
-      <w:r>
-        <w:t>Prérad</w:t>
-      </w:r>
-      <w:proofErr w:type="spellEnd"/>
-      <w:r>
-        <w:t xml:space="preserve"> afin de garder une cohérence.</w:t>
+        <w:t>Ces éléments sont les mêmes que ceux utilisés sur le site de la Prérad afin de garder une cohérence.</w:t>
       </w:r>
     </w:p>
     <w:p>
@@ -10275,43 +9932,22 @@
       <w:pPr>
         <w:pStyle w:val="Lgende"/>
       </w:pPr>
-      <w:bookmarkStart w:id="37" w:name="_Toc53385489"/>
+      <w:bookmarkStart w:id="36" w:name="_Toc53385489"/>
       <w:r>
         <w:t xml:space="preserve">Figure </w:t>
       </w:r>
-      <w:r>
-        <w:fldChar w:fldCharType="begin"/>
-      </w:r>
-      <w:r>
-        <w:instrText xml:space="preserve"> SEQ Figure \* ARABIC </w:instrText>
-      </w:r>
-      <w:r>
-        <w:fldChar w:fldCharType="separate"/>
-      </w:r>
-      <w:r>
-        <w:rPr>
-          <w:noProof/>
-        </w:rPr>
-        <w:t>9</w:t>
-      </w:r>
-      <w:r>
-        <w:rPr>
-          <w:noProof/>
-        </w:rPr>
-        <w:fldChar w:fldCharType="end"/>
-      </w:r>
-      <w:r>
-        <w:t xml:space="preserve"> : Pied de page de la </w:t>
-      </w:r>
-      <w:proofErr w:type="spellStart"/>
-      <w:r>
-        <w:t>Prérad</w:t>
-      </w:r>
-      <w:proofErr w:type="spellEnd"/>
-      <w:r>
-        <w:t>-OI</w:t>
-      </w:r>
-      <w:bookmarkEnd w:id="37"/>
+      <w:fldSimple w:instr=" SEQ Figure \* ARABIC ">
+        <w:r>
+          <w:rPr>
+            <w:noProof/>
+          </w:rPr>
+          <w:t>9</w:t>
+        </w:r>
+      </w:fldSimple>
+      <w:r>
+        <w:t> : Pied de page de la Prérad-OI</w:t>
+      </w:r>
+      <w:bookmarkEnd w:id="36"/>
     </w:p>
     <w:p/>
     <w:p>
@@ -10323,7 +9959,7 @@
           <w:szCs w:val="32"/>
         </w:rPr>
       </w:pPr>
-      <w:bookmarkStart w:id="38" w:name="_Toc52960630"/>
+      <w:bookmarkStart w:id="37" w:name="_Toc52960630"/>
       <w:r>
         <w:br w:type="page"/>
       </w:r>
@@ -10336,22 +9972,22 @@
         <w:lastRenderedPageBreak/>
         <w:t>Réalisation</w:t>
       </w:r>
+      <w:bookmarkEnd w:id="37"/>
+    </w:p>
+    <w:p/>
+    <w:p>
+      <w:pPr>
+        <w:pStyle w:val="Titre2"/>
+      </w:pPr>
+      <w:bookmarkStart w:id="38" w:name="_Toc52960631"/>
+      <w:r>
+        <w:t>Conditions de réalisation et environnement technique</w:t>
+      </w:r>
       <w:bookmarkEnd w:id="38"/>
     </w:p>
     <w:p/>
     <w:p>
       <w:pPr>
-        <w:pStyle w:val="Titre2"/>
-      </w:pPr>
-      <w:bookmarkStart w:id="39" w:name="_Toc52960631"/>
-      <w:r>
-        <w:t>Conditions de réalisation et environnement technique</w:t>
-      </w:r>
-      <w:bookmarkEnd w:id="39"/>
-    </w:p>
-    <w:p/>
-    <w:p>
-      <w:pPr>
         <w:ind w:firstLine="708"/>
       </w:pPr>
       <w:r>
@@ -10367,15 +10003,7 @@
         <w:t xml:space="preserve">Les gestions de projet notamment, qui concernent plusieurs personnes, seront facilitées par la mise à jour en ligne des informations. </w:t>
       </w:r>
       <w:r>
-        <w:t xml:space="preserve">La plateforme doit être compatible avec tous les navigateurs principaux (Chrome, Firefox, </w:t>
-      </w:r>
-      <w:proofErr w:type="spellStart"/>
-      <w:r>
-        <w:t>Edge</w:t>
-      </w:r>
-      <w:proofErr w:type="spellEnd"/>
-      <w:r>
-        <w:t xml:space="preserve">, </w:t>
+        <w:t xml:space="preserve">La plateforme doit être compatible avec tous les navigateurs principaux (Chrome, Firefox, Edge, </w:t>
       </w:r>
       <w:r>
         <w:t>Opéra</w:t>
@@ -10450,88 +10078,169 @@
           <w:rFonts w:cs="ArialMT"/>
           <w:color w:val="000000"/>
         </w:rPr>
-        <w:t xml:space="preserve">Il est proposé d'utiliser le langage du </w:t>
-      </w:r>
-      <w:proofErr w:type="spellStart"/>
+        <w:t xml:space="preserve">Il est proposé d'utiliser le langage du Javascript, dans sa version ES6 permettant l'utilisation des technologies récentes telles que les </w:t>
+      </w:r>
+      <w:r>
+        <w:rPr>
+          <w:rFonts w:cs="Arial-ItalicMT"/>
+          <w:color w:val="000000"/>
+        </w:rPr>
+        <w:t xml:space="preserve">Single Page Application </w:t>
+      </w:r>
       <w:r>
         <w:rPr>
           <w:rFonts w:cs="ArialMT"/>
           <w:color w:val="000000"/>
         </w:rPr>
-        <w:t>Javascript</w:t>
-      </w:r>
-      <w:proofErr w:type="spellEnd"/>
+        <w:t xml:space="preserve">pour une expérience utilisateur optimale, ainsi que la technologie des </w:t>
+      </w:r>
+      <w:r>
+        <w:rPr>
+          <w:rFonts w:cs="Arial-ItalicMT"/>
+          <w:color w:val="000000"/>
+        </w:rPr>
+        <w:t xml:space="preserve">Service Workers, </w:t>
+      </w:r>
       <w:r>
         <w:rPr>
           <w:rFonts w:cs="ArialMT"/>
           <w:color w:val="000000"/>
         </w:rPr>
-        <w:t xml:space="preserve">, dans sa version ES6 permettant l'utilisation des technologies récentes telles que les </w:t>
+        <w:t>et des</w:t>
+      </w:r>
+      <w:r>
+        <w:rPr>
+          <w:rFonts w:cs="ArialMT"/>
+          <w:color w:val="000000"/>
+        </w:rPr>
+        <w:t xml:space="preserve"> </w:t>
       </w:r>
       <w:r>
         <w:rPr>
           <w:rFonts w:cs="Arial-ItalicMT"/>
           <w:color w:val="000000"/>
         </w:rPr>
-        <w:t xml:space="preserve">Single Page Application </w:t>
+        <w:t xml:space="preserve">Progressive Web Apps </w:t>
       </w:r>
       <w:r>
         <w:rPr>
           <w:rFonts w:cs="ArialMT"/>
           <w:color w:val="000000"/>
         </w:rPr>
-        <w:t xml:space="preserve">pour une expérience utilisateur optimale, ainsi que la technologie des </w:t>
+        <w:t>pour permettre un fonctionnement hors-ligne et la création d'applications pour ordinateur et mobiles simplement.</w:t>
+      </w:r>
+    </w:p>
+    <w:p>
+      <w:pPr>
+        <w:ind w:firstLine="708"/>
+        <w:rPr>
+          <w:rFonts w:cs="ArialMT"/>
+          <w:color w:val="000000"/>
+        </w:rPr>
+      </w:pPr>
+      <w:r>
+        <w:rPr>
+          <w:rFonts w:cs="ArialMT"/>
+          <w:color w:val="000000"/>
+        </w:rPr>
+        <w:t xml:space="preserve">Le code source sera publié grâce à outil de </w:t>
       </w:r>
       <w:r>
         <w:rPr>
           <w:rFonts w:cs="Arial-ItalicMT"/>
           <w:color w:val="000000"/>
         </w:rPr>
-        <w:t xml:space="preserve">Service </w:t>
-      </w:r>
-      <w:proofErr w:type="spellStart"/>
+        <w:t xml:space="preserve">versionnage </w:t>
+      </w:r>
+      <w:r>
+        <w:rPr>
+          <w:rFonts w:cs="ArialMT"/>
+          <w:color w:val="000000"/>
+        </w:rPr>
+        <w:t>reconnu tel que GitHub qui est la référence mondiale à ce jour. Cela permettra à chacun d'adapter le logiciel à ses besoins et facilitera la collaboration.</w:t>
+      </w:r>
+    </w:p>
+    <w:p>
+      <w:pPr>
+        <w:pStyle w:val="Titre3"/>
+      </w:pPr>
+      <w:r>
+        <w:t>Architecture et Base de données</w:t>
+      </w:r>
+    </w:p>
+    <w:p/>
+    <w:p>
+      <w:pPr>
+        <w:ind w:firstLine="708"/>
+        <w:rPr>
+          <w:rFonts w:cs="ArialMT"/>
+          <w:color w:val="000000"/>
+        </w:rPr>
+      </w:pPr>
+      <w:r>
+        <w:rPr>
+          <w:rFonts w:cs="ArialMT"/>
+          <w:color w:val="000000"/>
+        </w:rPr>
+        <w:t>En termes d'architecture, la plateforme reposera sur un serveur respectant les normes des API (</w:t>
+      </w:r>
       <w:r>
         <w:rPr>
           <w:rFonts w:cs="Arial-ItalicMT"/>
           <w:color w:val="000000"/>
         </w:rPr>
-        <w:t>Workers</w:t>
-      </w:r>
-      <w:proofErr w:type="spellEnd"/>
+        <w:t>Application Programming Interface</w:t>
+      </w:r>
+      <w:r>
+        <w:rPr>
+          <w:rFonts w:cs="ArialMT"/>
+          <w:color w:val="000000"/>
+        </w:rPr>
+        <w:t>) dites REST (</w:t>
+      </w:r>
       <w:r>
         <w:rPr>
           <w:rFonts w:cs="Arial-ItalicMT"/>
           <w:color w:val="000000"/>
         </w:rPr>
-        <w:t xml:space="preserve">, </w:t>
+        <w:t>Representational State Transfer</w:t>
       </w:r>
       <w:r>
         <w:rPr>
           <w:rFonts w:cs="ArialMT"/>
           <w:color w:val="000000"/>
         </w:rPr>
-        <w:t>et des</w:t>
-      </w:r>
-      <w:r>
+        <w:t>). Cette architecture est celle utilisée par la grande majorité des plateformes de renom à ce jour et permet de partager les données produites avec d'autres applications simplement (interopérabilité des données).</w:t>
+      </w:r>
+    </w:p>
+    <w:p>
+      <w:pPr>
+        <w:ind w:firstLine="708"/>
         <w:rPr>
           <w:rFonts w:cs="ArialMT"/>
           <w:color w:val="000000"/>
         </w:rPr>
-        <w:t xml:space="preserve"> </w:t>
+      </w:pPr>
+      <w:r>
+        <w:rPr>
+          <w:rFonts w:cs="ArialMT"/>
+          <w:color w:val="000000"/>
+        </w:rPr>
+        <w:t xml:space="preserve">Le serveur qui héberge l'API REST ainsi que l'application dite </w:t>
       </w:r>
       <w:r>
         <w:rPr>
           <w:rFonts w:cs="Arial-ItalicMT"/>
           <w:color w:val="000000"/>
         </w:rPr>
-        <w:t xml:space="preserve">Progressive Web Apps </w:t>
+        <w:t xml:space="preserve">client </w:t>
       </w:r>
       <w:r>
         <w:rPr>
           <w:rFonts w:cs="ArialMT"/>
           <w:color w:val="000000"/>
         </w:rPr>
-        <w:t>pour permettre un fonctionnement hors-ligne et la création d'applications pour ordinateur et mobiles simplement.</w:t>
+        <w:t>pourra être hébergée sur un serveur de la FAO sur celui d'un des partenaires du projet ou sur un serveur spécifique acquis pour le projet. Dans ce dernier cas, il est préférable d’utiliser un opérateur de service reconnu tel qu’OVH.</w:t>
       </w:r>
     </w:p>
     <w:p>
@@ -10547,601 +10256,203 @@
           <w:rFonts w:cs="ArialMT"/>
           <w:color w:val="000000"/>
         </w:rPr>
-        <w:t xml:space="preserve">Le code source sera publié grâce à outil de </w:t>
-      </w:r>
-      <w:proofErr w:type="spellStart"/>
+        <w:t>La création d'une application pour ordinateur sera créée pour Mac et Windows grâce</w:t>
+      </w:r>
+      <w:r>
+        <w:rPr>
+          <w:rFonts w:cs="ArialMT"/>
+          <w:color w:val="000000"/>
+        </w:rPr>
+        <w:t xml:space="preserve"> </w:t>
+      </w:r>
+      <w:r>
+        <w:rPr>
+          <w:rFonts w:cs="ArialMT"/>
+          <w:color w:val="000000"/>
+        </w:rPr>
+        <w:t>à la bibliothèque ElectronJS de GitHub.</w:t>
+      </w:r>
+      <w:r>
+        <w:rPr>
+          <w:rFonts w:cs="ArialMT"/>
+          <w:color w:val="000000"/>
+        </w:rPr>
+        <w:t xml:space="preserve"> </w:t>
+      </w:r>
+      <w:r>
+        <w:rPr>
+          <w:rFonts w:cs="ArialMT"/>
+          <w:color w:val="000000"/>
+        </w:rPr>
+        <w:t>Le serveur fonctionnera sur NodeJS, avec une API REST gérée par la bibliothèque</w:t>
+      </w:r>
+      <w:r>
+        <w:rPr>
+          <w:rFonts w:cs="ArialMT"/>
+          <w:color w:val="000000"/>
+        </w:rPr>
+        <w:t xml:space="preserve"> </w:t>
+      </w:r>
+      <w:r>
+        <w:rPr>
+          <w:rFonts w:cs="ArialMT"/>
+          <w:color w:val="000000"/>
+        </w:rPr>
+        <w:t>ExpressJS. C'est la combinaison d'outils la plus recommandée actuellement. Les droits d'accès seront gérés grâce à PassportJS et ses nombreuses stratégies d'authentification/autorisation proposées. La base de données pour être une base</w:t>
+      </w:r>
+      <w:r>
+        <w:rPr>
+          <w:rFonts w:cs="ArialMT"/>
+          <w:color w:val="000000"/>
+        </w:rPr>
+        <w:t xml:space="preserve"> </w:t>
+      </w:r>
+      <w:r>
+        <w:rPr>
+          <w:rFonts w:cs="ArialMT"/>
+          <w:color w:val="000000"/>
+        </w:rPr>
+        <w:t>SQL (MySQL ou PostgreSQL s'il y a des données géographiques à traiter), ou une base NoSQL telles que CouchDB/PouchDB pour optimiser le fonctionnement hors-ligne).</w:t>
+      </w:r>
+    </w:p>
+    <w:p>
+      <w:pPr>
+        <w:pStyle w:val="Titre3"/>
+      </w:pPr>
+      <w:r>
+        <w:lastRenderedPageBreak/>
+        <w:t>Interfaces utilisateurs et Charte graphique</w:t>
+      </w:r>
+    </w:p>
+    <w:p/>
+    <w:p>
+      <w:pPr>
+        <w:rPr>
+          <w:rFonts w:cs="ArialMT"/>
+          <w:color w:val="000000"/>
+        </w:rPr>
+      </w:pPr>
+      <w:r>
+        <w:rPr>
+          <w:rFonts w:cs="ArialMT"/>
+          <w:color w:val="000000"/>
+        </w:rPr>
+        <w:t>L'interface utilisateur reposera sur la bibliothèque VueJS qui est la bibliothèque la plus performante et flexible à ce jour, qui a dépassé la popularité des bibliothèques Angular de Google et React de Facebook.</w:t>
+      </w:r>
+    </w:p>
+    <w:p>
+      <w:pPr>
+        <w:rPr>
+          <w:rFonts w:cs="ArialMT"/>
+          <w:color w:val="000000"/>
+        </w:rPr>
+      </w:pPr>
+      <w:r>
+        <w:rPr>
+          <w:rFonts w:cs="ArialMT"/>
+          <w:color w:val="000000"/>
+        </w:rPr>
+        <w:t xml:space="preserve">Pour pouvoir mobiliser les fonctionnalités hors-ligne, l'application pourra utiliser les technologies des </w:t>
+      </w:r>
       <w:r>
         <w:rPr>
           <w:rFonts w:cs="Arial-ItalicMT"/>
           <w:color w:val="000000"/>
         </w:rPr>
-        <w:t>versionnage</w:t>
-      </w:r>
-      <w:proofErr w:type="spellEnd"/>
+        <w:t xml:space="preserve">Service Worker </w:t>
+      </w:r>
+      <w:r>
+        <w:rPr>
+          <w:rFonts w:cs="ArialMT"/>
+          <w:color w:val="000000"/>
+        </w:rPr>
+        <w:t xml:space="preserve">et </w:t>
+      </w:r>
       <w:r>
         <w:rPr>
           <w:rFonts w:cs="Arial-ItalicMT"/>
           <w:color w:val="000000"/>
         </w:rPr>
-        <w:t xml:space="preserve"> </w:t>
+        <w:t xml:space="preserve">Manifest </w:t>
       </w:r>
       <w:r>
         <w:rPr>
           <w:rFonts w:cs="ArialMT"/>
           <w:color w:val="000000"/>
         </w:rPr>
-        <w:t>reconnu tel que GitHub qui est la référence mondiale à ce jour. Cela permettra à chacun d'adapter le logiciel à ses besoins et facilitera la collaboration.</w:t>
-      </w:r>
-    </w:p>
-    <w:p>
-      <w:pPr>
-        <w:pStyle w:val="Titre3"/>
-      </w:pPr>
-      <w:r>
-        <w:t>Architecture et Base de données</w:t>
-      </w:r>
-    </w:p>
-    <w:p/>
-    <w:p>
-      <w:pPr>
-        <w:ind w:firstLine="708"/>
+        <w:t xml:space="preserve">pour créer ce qui s'appelle désormais une </w:t>
+      </w:r>
+      <w:r>
+        <w:rPr>
+          <w:rFonts w:cs="Arial-ItalicMT"/>
+          <w:color w:val="000000"/>
+        </w:rPr>
+        <w:t xml:space="preserve">Progressive Web App </w:t>
+      </w:r>
+      <w:r>
         <w:rPr>
           <w:rFonts w:cs="ArialMT"/>
           <w:color w:val="000000"/>
         </w:rPr>
-      </w:pPr>
+        <w:t>(PWA). Cela permet de faire fonctionner la plateforme hors-ligne et de synchroniser les données avec le serveur dès que l'accès au réseau</w:t>
+      </w:r>
       <w:r>
         <w:rPr>
           <w:rFonts w:cs="ArialMT"/>
           <w:color w:val="000000"/>
         </w:rPr>
-        <w:t>En termes d'architecture, la plateforme reposera sur un serveur respectant les normes des API (</w:t>
-      </w:r>
-      <w:r>
-        <w:rPr>
-          <w:rFonts w:cs="Arial-ItalicMT"/>
-          <w:color w:val="000000"/>
-        </w:rPr>
-        <w:t xml:space="preserve">Application </w:t>
-      </w:r>
-      <w:proofErr w:type="spellStart"/>
-      <w:r>
-        <w:rPr>
-          <w:rFonts w:cs="Arial-ItalicMT"/>
-          <w:color w:val="000000"/>
-        </w:rPr>
-        <w:t>Programming</w:t>
-      </w:r>
-      <w:proofErr w:type="spellEnd"/>
-      <w:r>
-        <w:rPr>
-          <w:rFonts w:cs="Arial-ItalicMT"/>
-          <w:color w:val="000000"/>
-        </w:rPr>
-        <w:t xml:space="preserve"> Interface</w:t>
+        <w:t xml:space="preserve"> </w:t>
       </w:r>
       <w:r>
         <w:rPr>
           <w:rFonts w:cs="ArialMT"/>
           <w:color w:val="000000"/>
         </w:rPr>
-        <w:t>) dites REST (</w:t>
-      </w:r>
-      <w:proofErr w:type="spellStart"/>
-      <w:r>
-        <w:rPr>
-          <w:rFonts w:cs="Arial-ItalicMT"/>
-          <w:color w:val="000000"/>
-        </w:rPr>
-        <w:t>Representational</w:t>
-      </w:r>
-      <w:proofErr w:type="spellEnd"/>
-      <w:r>
-        <w:rPr>
-          <w:rFonts w:cs="Arial-ItalicMT"/>
-          <w:color w:val="000000"/>
-        </w:rPr>
-        <w:t xml:space="preserve"> State Transfer</w:t>
-      </w:r>
-      <w:r>
+        <w:t>Internet est de retour.</w:t>
+      </w:r>
+    </w:p>
+    <w:p>
+      <w:pPr>
         <w:rPr>
           <w:rFonts w:cs="ArialMT"/>
           <w:color w:val="000000"/>
         </w:rPr>
-        <w:t>). Cette architecture est celle utilisée par la grande majorité des plateformes de renom à ce jour et permet de partager les données produites avec d'autres applications simplement (interopérabilité des données).</w:t>
-      </w:r>
-    </w:p>
-    <w:p>
-      <w:pPr>
-        <w:ind w:firstLine="708"/>
+      </w:pPr>
+      <w:r>
         <w:rPr>
           <w:rFonts w:cs="ArialMT"/>
           <w:color w:val="000000"/>
         </w:rPr>
-      </w:pPr>
-      <w:r>
+        <w:t>Pour ce qui concerne la charte graphique, l'application doit utiliser les derniers standards en vigueur pour pouvoir s'adapter à toutes les tailles d'écrans (responsive) et encourager une expérience utilisateur (UX) optimale. Les bibliothèques Bootstrap de Twitter, Material Design de Google ou Bulma pourront être utilisées.</w:t>
+      </w:r>
+    </w:p>
+    <w:p>
+      <w:pPr>
         <w:rPr>
           <w:rFonts w:cs="ArialMT"/>
           <w:color w:val="000000"/>
         </w:rPr>
-        <w:t xml:space="preserve">Le serveur qui héberge l'API REST ainsi que l'application dite </w:t>
-      </w:r>
-      <w:r>
-        <w:rPr>
-          <w:rFonts w:cs="Arial-ItalicMT"/>
-          <w:color w:val="000000"/>
-        </w:rPr>
-        <w:t xml:space="preserve">client </w:t>
-      </w:r>
+      </w:pPr>
       <w:r>
         <w:rPr>
           <w:rFonts w:cs="ArialMT"/>
           <w:color w:val="000000"/>
         </w:rPr>
-        <w:t>pourra être hébergée sur un serveur de la FAO sur celui d'un des partenaires du projet ou sur un serveur spécifique acquis pour le projet. Dans ce dernier cas, il est préférable d’utiliser un opérateur de service reconnu tel qu’OVH.</w:t>
-      </w:r>
-    </w:p>
-    <w:p>
-      <w:pPr>
-        <w:ind w:firstLine="708"/>
+        <w:t>Pour la gestion de la cartographie, deux bibliothèques majeures seront utilisées,</w:t>
+      </w:r>
+      <w:r>
         <w:rPr>
           <w:rFonts w:cs="ArialMT"/>
           <w:color w:val="000000"/>
         </w:rPr>
-      </w:pPr>
+        <w:t xml:space="preserve"> </w:t>
+      </w:r>
       <w:r>
         <w:rPr>
           <w:rFonts w:cs="ArialMT"/>
           <w:color w:val="000000"/>
         </w:rPr>
-        <w:t>La création d'une application pour ordinateur sera créée pour Mac et Windows grâce</w:t>
-      </w:r>
-      <w:r>
-        <w:rPr>
-          <w:rFonts w:cs="ArialMT"/>
-          <w:color w:val="000000"/>
-        </w:rPr>
-        <w:t xml:space="preserve"> </w:t>
-      </w:r>
-      <w:r>
-        <w:rPr>
-          <w:rFonts w:cs="ArialMT"/>
-          <w:color w:val="000000"/>
-        </w:rPr>
-        <w:t xml:space="preserve">à la bibliothèque </w:t>
-      </w:r>
-      <w:proofErr w:type="spellStart"/>
-      <w:r>
-        <w:rPr>
-          <w:rFonts w:cs="ArialMT"/>
-          <w:color w:val="000000"/>
-        </w:rPr>
-        <w:t>ElectronJS</w:t>
-      </w:r>
-      <w:proofErr w:type="spellEnd"/>
-      <w:r>
-        <w:rPr>
-          <w:rFonts w:cs="ArialMT"/>
-          <w:color w:val="000000"/>
-        </w:rPr>
-        <w:t xml:space="preserve"> de GitHub.</w:t>
-      </w:r>
-      <w:r>
-        <w:rPr>
-          <w:rFonts w:cs="ArialMT"/>
-          <w:color w:val="000000"/>
-        </w:rPr>
-        <w:t xml:space="preserve"> </w:t>
-      </w:r>
-      <w:r>
-        <w:rPr>
-          <w:rFonts w:cs="ArialMT"/>
-          <w:color w:val="000000"/>
-        </w:rPr>
-        <w:t xml:space="preserve">Le serveur fonctionnera sur </w:t>
-      </w:r>
-      <w:proofErr w:type="spellStart"/>
-      <w:r>
-        <w:rPr>
-          <w:rFonts w:cs="ArialMT"/>
-          <w:color w:val="000000"/>
-        </w:rPr>
-        <w:t>NodeJS</w:t>
-      </w:r>
-      <w:proofErr w:type="spellEnd"/>
-      <w:r>
-        <w:rPr>
-          <w:rFonts w:cs="ArialMT"/>
-          <w:color w:val="000000"/>
-        </w:rPr>
-        <w:t>, avec une API REST gérée par la bibliothèque</w:t>
-      </w:r>
-      <w:r>
-        <w:rPr>
-          <w:rFonts w:cs="ArialMT"/>
-          <w:color w:val="000000"/>
-        </w:rPr>
-        <w:t xml:space="preserve"> </w:t>
-      </w:r>
-      <w:proofErr w:type="spellStart"/>
-      <w:r>
-        <w:rPr>
-          <w:rFonts w:cs="ArialMT"/>
-          <w:color w:val="000000"/>
-        </w:rPr>
-        <w:t>ExpressJS</w:t>
-      </w:r>
-      <w:proofErr w:type="spellEnd"/>
-      <w:r>
-        <w:rPr>
-          <w:rFonts w:cs="ArialMT"/>
-          <w:color w:val="000000"/>
-        </w:rPr>
-        <w:t xml:space="preserve">. C'est la combinaison d'outils la plus recommandée actuellement. Les droits d'accès seront gérés grâce à </w:t>
-      </w:r>
-      <w:proofErr w:type="spellStart"/>
-      <w:r>
-        <w:rPr>
-          <w:rFonts w:cs="ArialMT"/>
-          <w:color w:val="000000"/>
-        </w:rPr>
-        <w:t>PassportJS</w:t>
-      </w:r>
-      <w:proofErr w:type="spellEnd"/>
-      <w:r>
-        <w:rPr>
-          <w:rFonts w:cs="ArialMT"/>
-          <w:color w:val="000000"/>
-        </w:rPr>
-        <w:t xml:space="preserve"> et ses nombreuses stratégies d'authentification/autorisation proposées. La base de données pour être une base</w:t>
-      </w:r>
-      <w:r>
-        <w:rPr>
-          <w:rFonts w:cs="ArialMT"/>
-          <w:color w:val="000000"/>
-        </w:rPr>
-        <w:t xml:space="preserve"> </w:t>
-      </w:r>
-      <w:r>
-        <w:rPr>
-          <w:rFonts w:cs="ArialMT"/>
-          <w:color w:val="000000"/>
-        </w:rPr>
-        <w:t xml:space="preserve">SQL (MySQL ou PostgreSQL s'il y a des données géographiques à traiter), ou une base </w:t>
-      </w:r>
-      <w:proofErr w:type="spellStart"/>
-      <w:r>
-        <w:rPr>
-          <w:rFonts w:cs="ArialMT"/>
-          <w:color w:val="000000"/>
-        </w:rPr>
-        <w:t>NoSQL</w:t>
-      </w:r>
-      <w:proofErr w:type="spellEnd"/>
-      <w:r>
-        <w:rPr>
-          <w:rFonts w:cs="ArialMT"/>
-          <w:color w:val="000000"/>
-        </w:rPr>
-        <w:t xml:space="preserve"> telles que </w:t>
-      </w:r>
-      <w:proofErr w:type="spellStart"/>
-      <w:r>
-        <w:rPr>
-          <w:rFonts w:cs="ArialMT"/>
-          <w:color w:val="000000"/>
-        </w:rPr>
-        <w:t>CouchDB</w:t>
-      </w:r>
-      <w:proofErr w:type="spellEnd"/>
-      <w:r>
-        <w:rPr>
-          <w:rFonts w:cs="ArialMT"/>
-          <w:color w:val="000000"/>
-        </w:rPr>
-        <w:t>/</w:t>
-      </w:r>
-      <w:proofErr w:type="spellStart"/>
-      <w:r>
-        <w:rPr>
-          <w:rFonts w:cs="ArialMT"/>
-          <w:color w:val="000000"/>
-        </w:rPr>
-        <w:t>PouchDB</w:t>
-      </w:r>
-      <w:proofErr w:type="spellEnd"/>
-      <w:r>
-        <w:rPr>
-          <w:rFonts w:cs="ArialMT"/>
-          <w:color w:val="000000"/>
-        </w:rPr>
-        <w:t xml:space="preserve"> pour optimiser le fonctionnement hors-ligne).</w:t>
-      </w:r>
-    </w:p>
-    <w:p>
-      <w:pPr>
-        <w:pStyle w:val="Titre3"/>
-      </w:pPr>
-      <w:r>
-        <w:lastRenderedPageBreak/>
-        <w:t>Interfaces utilisateurs et Charte graphique</w:t>
-      </w:r>
-    </w:p>
-    <w:p/>
-    <w:p>
-      <w:pPr>
-        <w:rPr>
-          <w:rFonts w:cs="ArialMT"/>
-          <w:color w:val="000000"/>
-        </w:rPr>
-      </w:pPr>
-      <w:r>
-        <w:rPr>
-          <w:rFonts w:cs="ArialMT"/>
-          <w:color w:val="000000"/>
-        </w:rPr>
-        <w:t xml:space="preserve">L'interface utilisateur reposera sur la bibliothèque </w:t>
-      </w:r>
-      <w:proofErr w:type="spellStart"/>
-      <w:r>
-        <w:rPr>
-          <w:rFonts w:cs="ArialMT"/>
-          <w:color w:val="000000"/>
-        </w:rPr>
-        <w:t>VueJS</w:t>
-      </w:r>
-      <w:proofErr w:type="spellEnd"/>
-      <w:r>
-        <w:rPr>
-          <w:rFonts w:cs="ArialMT"/>
-          <w:color w:val="000000"/>
-        </w:rPr>
-        <w:t xml:space="preserve"> qui est la bibliothèque la plus performante et flexible à ce jour, qui a dépassé la popularité des bibliothèques </w:t>
-      </w:r>
-      <w:proofErr w:type="spellStart"/>
-      <w:r>
-        <w:rPr>
-          <w:rFonts w:cs="ArialMT"/>
-          <w:color w:val="000000"/>
-        </w:rPr>
-        <w:t>Angular</w:t>
-      </w:r>
-      <w:proofErr w:type="spellEnd"/>
-      <w:r>
-        <w:rPr>
-          <w:rFonts w:cs="ArialMT"/>
-          <w:color w:val="000000"/>
-        </w:rPr>
-        <w:t xml:space="preserve"> de Google et </w:t>
-      </w:r>
-      <w:proofErr w:type="spellStart"/>
-      <w:r>
-        <w:rPr>
-          <w:rFonts w:cs="ArialMT"/>
-          <w:color w:val="000000"/>
-        </w:rPr>
-        <w:t>React</w:t>
-      </w:r>
-      <w:proofErr w:type="spellEnd"/>
-      <w:r>
-        <w:rPr>
-          <w:rFonts w:cs="ArialMT"/>
-          <w:color w:val="000000"/>
-        </w:rPr>
-        <w:t xml:space="preserve"> de Facebook.</w:t>
-      </w:r>
-    </w:p>
-    <w:p>
-      <w:pPr>
-        <w:rPr>
-          <w:rFonts w:cs="ArialMT"/>
-          <w:color w:val="000000"/>
-        </w:rPr>
-      </w:pPr>
-      <w:r>
-        <w:rPr>
-          <w:rFonts w:cs="ArialMT"/>
-          <w:color w:val="000000"/>
-        </w:rPr>
-        <w:t xml:space="preserve">Pour pouvoir mobiliser les fonctionnalités hors-ligne, l'application pourra utiliser les technologies des </w:t>
-      </w:r>
-      <w:r>
-        <w:rPr>
-          <w:rFonts w:cs="Arial-ItalicMT"/>
-          <w:color w:val="000000"/>
-        </w:rPr>
-        <w:t xml:space="preserve">Service </w:t>
-      </w:r>
-      <w:proofErr w:type="spellStart"/>
-      <w:r>
-        <w:rPr>
-          <w:rFonts w:cs="Arial-ItalicMT"/>
-          <w:color w:val="000000"/>
-        </w:rPr>
-        <w:t>Worker</w:t>
-      </w:r>
-      <w:proofErr w:type="spellEnd"/>
-      <w:r>
-        <w:rPr>
-          <w:rFonts w:cs="Arial-ItalicMT"/>
-          <w:color w:val="000000"/>
-        </w:rPr>
-        <w:t xml:space="preserve"> </w:t>
-      </w:r>
-      <w:r>
-        <w:rPr>
-          <w:rFonts w:cs="ArialMT"/>
-          <w:color w:val="000000"/>
-        </w:rPr>
-        <w:t xml:space="preserve">et </w:t>
-      </w:r>
-      <w:proofErr w:type="spellStart"/>
-      <w:r>
-        <w:rPr>
-          <w:rFonts w:cs="Arial-ItalicMT"/>
-          <w:color w:val="000000"/>
-        </w:rPr>
-        <w:t>Manifest</w:t>
-      </w:r>
-      <w:proofErr w:type="spellEnd"/>
-      <w:r>
-        <w:rPr>
-          <w:rFonts w:cs="Arial-ItalicMT"/>
-          <w:color w:val="000000"/>
-        </w:rPr>
-        <w:t xml:space="preserve"> </w:t>
-      </w:r>
-      <w:r>
-        <w:rPr>
-          <w:rFonts w:cs="ArialMT"/>
-          <w:color w:val="000000"/>
-        </w:rPr>
-        <w:t xml:space="preserve">pour créer ce qui s'appelle désormais une </w:t>
-      </w:r>
-      <w:r>
-        <w:rPr>
-          <w:rFonts w:cs="Arial-ItalicMT"/>
-          <w:color w:val="000000"/>
-        </w:rPr>
-        <w:t xml:space="preserve">Progressive Web App </w:t>
-      </w:r>
-      <w:r>
-        <w:rPr>
-          <w:rFonts w:cs="ArialMT"/>
-          <w:color w:val="000000"/>
-        </w:rPr>
-        <w:t>(PWA). Cela permet de faire fonctionner la plateforme hors-ligne et de synchroniser les données avec le serveur dès que l'accès au réseau</w:t>
-      </w:r>
-      <w:r>
-        <w:rPr>
-          <w:rFonts w:cs="ArialMT"/>
-          <w:color w:val="000000"/>
-        </w:rPr>
-        <w:t xml:space="preserve"> </w:t>
-      </w:r>
-      <w:r>
-        <w:rPr>
-          <w:rFonts w:cs="ArialMT"/>
-          <w:color w:val="000000"/>
-        </w:rPr>
-        <w:t>Internet est de retour.</w:t>
-      </w:r>
-    </w:p>
-    <w:p>
-      <w:pPr>
-        <w:rPr>
-          <w:rFonts w:cs="ArialMT"/>
-          <w:color w:val="000000"/>
-        </w:rPr>
-      </w:pPr>
-      <w:r>
-        <w:rPr>
-          <w:rFonts w:cs="ArialMT"/>
-          <w:color w:val="000000"/>
-        </w:rPr>
-        <w:t xml:space="preserve">Pour ce qui concerne la charte graphique, l'application doit utiliser les derniers standards en vigueur pour pouvoir s'adapter à toutes les tailles d'écrans (responsive) et encourager une expérience utilisateur (UX) optimale. Les bibliothèques </w:t>
-      </w:r>
-      <w:proofErr w:type="spellStart"/>
-      <w:r>
-        <w:rPr>
-          <w:rFonts w:cs="ArialMT"/>
-          <w:color w:val="000000"/>
-        </w:rPr>
-        <w:t>Bootstrap</w:t>
-      </w:r>
-      <w:proofErr w:type="spellEnd"/>
-      <w:r>
-        <w:rPr>
-          <w:rFonts w:cs="ArialMT"/>
-          <w:color w:val="000000"/>
-        </w:rPr>
-        <w:t xml:space="preserve"> de Twitter, </w:t>
-      </w:r>
-      <w:proofErr w:type="spellStart"/>
-      <w:r>
-        <w:rPr>
-          <w:rFonts w:cs="ArialMT"/>
-          <w:color w:val="000000"/>
-        </w:rPr>
-        <w:t>Material</w:t>
-      </w:r>
-      <w:proofErr w:type="spellEnd"/>
-      <w:r>
-        <w:rPr>
-          <w:rFonts w:cs="ArialMT"/>
-          <w:color w:val="000000"/>
-        </w:rPr>
-        <w:t xml:space="preserve"> Design de Google ou </w:t>
-      </w:r>
-      <w:proofErr w:type="spellStart"/>
-      <w:r>
-        <w:rPr>
-          <w:rFonts w:cs="ArialMT"/>
-          <w:color w:val="000000"/>
-        </w:rPr>
-        <w:t>Bulma</w:t>
-      </w:r>
-      <w:proofErr w:type="spellEnd"/>
-      <w:r>
-        <w:rPr>
-          <w:rFonts w:cs="ArialMT"/>
-          <w:color w:val="000000"/>
-        </w:rPr>
-        <w:t xml:space="preserve"> pourront être utilisées.</w:t>
-      </w:r>
-    </w:p>
-    <w:p>
-      <w:pPr>
-        <w:rPr>
-          <w:rFonts w:cs="ArialMT"/>
-          <w:color w:val="000000"/>
-        </w:rPr>
-      </w:pPr>
-      <w:r>
-        <w:rPr>
-          <w:rFonts w:cs="ArialMT"/>
-          <w:color w:val="000000"/>
-        </w:rPr>
-        <w:t>Pour la gestion de la cartographie, deux bibliothèques majeures seront utilisées,</w:t>
-      </w:r>
-      <w:r>
-        <w:rPr>
-          <w:rFonts w:cs="ArialMT"/>
-          <w:color w:val="000000"/>
-        </w:rPr>
-        <w:t xml:space="preserve"> </w:t>
-      </w:r>
-      <w:proofErr w:type="spellStart"/>
-      <w:r>
-        <w:rPr>
-          <w:rFonts w:cs="ArialMT"/>
-          <w:color w:val="000000"/>
-        </w:rPr>
-        <w:t>Leaflet</w:t>
-      </w:r>
-      <w:proofErr w:type="spellEnd"/>
-      <w:r>
-        <w:rPr>
-          <w:rFonts w:cs="ArialMT"/>
-          <w:color w:val="000000"/>
-        </w:rPr>
-        <w:t xml:space="preserve"> et </w:t>
-      </w:r>
-      <w:proofErr w:type="spellStart"/>
-      <w:r>
-        <w:rPr>
-          <w:rFonts w:cs="ArialMT"/>
-          <w:color w:val="000000"/>
-        </w:rPr>
-        <w:t>Mapbox</w:t>
-      </w:r>
-      <w:proofErr w:type="spellEnd"/>
-      <w:r>
-        <w:rPr>
-          <w:rFonts w:cs="ArialMT"/>
-          <w:color w:val="000000"/>
-        </w:rPr>
-        <w:t xml:space="preserve"> dont les utilisations représentent un standard industriel reconnu.</w:t>
+        <w:t>Leaflet et Mapbox dont les utilisations représentent un standard industriel reconnu.</w:t>
       </w:r>
     </w:p>
     <w:p>
@@ -11217,11 +10528,11 @@
       <w:pPr>
         <w:pStyle w:val="Titre2"/>
       </w:pPr>
-      <w:bookmarkStart w:id="40" w:name="_Toc52960632"/>
+      <w:bookmarkStart w:id="39" w:name="_Toc52960632"/>
       <w:r>
         <w:t>Calendrier de réalisation</w:t>
       </w:r>
-      <w:bookmarkEnd w:id="40"/>
+      <w:bookmarkEnd w:id="39"/>
     </w:p>
     <w:p/>
     <w:p>
@@ -11244,13 +10555,8 @@
     <w:p>
       <w:r>
         <w:tab/>
-        <w:t xml:space="preserve">-Finalisation du cahier </w:t>
-      </w:r>
-      <w:proofErr w:type="gramStart"/>
-      <w:r>
-        <w:t>des charges initial</w:t>
-      </w:r>
-      <w:proofErr w:type="gramEnd"/>
+        <w:t>-Finalisation du cahier des charges initial</w:t>
+      </w:r>
     </w:p>
     <w:p>
       <w:r>
@@ -11302,105 +10608,89 @@
       <w:pPr>
         <w:pStyle w:val="Titre1"/>
       </w:pPr>
-      <w:bookmarkStart w:id="41" w:name="_Toc52960633"/>
+      <w:bookmarkStart w:id="40" w:name="_Toc52960633"/>
       <w:r>
         <w:lastRenderedPageBreak/>
         <w:t>Contraintes techniques</w:t>
       </w:r>
+      <w:bookmarkEnd w:id="40"/>
+    </w:p>
+    <w:p/>
+    <w:p>
+      <w:pPr>
+        <w:pStyle w:val="Titre2"/>
+      </w:pPr>
+      <w:bookmarkStart w:id="41" w:name="_Toc52960634"/>
+      <w:r>
+        <w:t>Prise en compte de l’existant</w:t>
+      </w:r>
       <w:bookmarkEnd w:id="41"/>
     </w:p>
     <w:p/>
     <w:p>
       <w:pPr>
+        <w:ind w:firstLine="708"/>
+      </w:pPr>
+      <w:r>
+        <w:t>De nombreuses données sont déjà existantes dans les pays concernés par l’observatoire. Il est absolument nécessaire, pour des raisons d’efficacité de récupérer ces données ou au moins d’y avoir accès</w:t>
+      </w:r>
+      <w:r>
+        <w:t xml:space="preserve">. </w:t>
+      </w:r>
+    </w:p>
+    <w:p>
+      <w:pPr>
+        <w:ind w:firstLine="708"/>
+      </w:pPr>
+      <w:r>
+        <w:t>La stratégie sera donc de récupérer les données qui ne sont pas stockées de manière pérenne dans la base de données de l’outil. Cela concerne les données stockées sur des fichiers Excel, des fichiers textes, des cartes ou des documents papiers.</w:t>
+      </w:r>
+    </w:p>
+    <w:p>
+      <w:pPr>
+        <w:ind w:firstLine="708"/>
+      </w:pPr>
+      <w:r>
+        <w:t xml:space="preserve"> Quant aux données qui sont stockées par la FAO ou les chambres d’agriculture et qui sont déjà dans une base de données, il s’agira uniquement de récupérer ces données pour </w:t>
+      </w:r>
+      <w:r>
+        <w:t>les afficher</w:t>
+      </w:r>
+      <w:r>
+        <w:t xml:space="preserve"> et/</w:t>
+      </w:r>
+      <w:r>
+        <w:t xml:space="preserve">ou </w:t>
+      </w:r>
+      <w:r>
+        <w:t>construire des indicateurs</w:t>
+      </w:r>
+      <w:r>
+        <w:t>.</w:t>
+      </w:r>
+    </w:p>
+    <w:p>
+      <w:pPr>
+        <w:ind w:firstLine="708"/>
+      </w:pPr>
+      <w:r>
+        <w:t xml:space="preserve">Les données ont des origines très diverses ce qui provoque des disparités importantes dans les données collectées. Par exemple, certaines données proviennent d’une collecte individuelle à l’initiative de l’individu au niveau de l’exploitation. Tandis que d’autres données proviennent de recensement agricoles ou de LSMS (Living standard measurement survey). Les objectifs sont distincts donc les variables étudiées sont différentes. </w:t>
+      </w:r>
+    </w:p>
+    <w:p>
+      <w:pPr>
+        <w:ind w:firstLine="708"/>
+      </w:pPr>
+    </w:p>
+    <w:p>
+      <w:pPr>
         <w:pStyle w:val="Titre2"/>
       </w:pPr>
-      <w:bookmarkStart w:id="42" w:name="_Toc52960634"/>
-      <w:r>
-        <w:t>Prise en compte de l’existant</w:t>
+      <w:bookmarkStart w:id="42" w:name="_Toc52960635"/>
+      <w:r>
+        <w:t>Interopérabilité</w:t>
       </w:r>
       <w:bookmarkEnd w:id="42"/>
-    </w:p>
-    <w:p/>
-    <w:p>
-      <w:pPr>
-        <w:ind w:firstLine="708"/>
-      </w:pPr>
-      <w:r>
-        <w:t>De nombreuses données sont déjà existantes dans les pays concernés par l’observatoire. Il est absolument nécessaire, pour des raisons d’efficacité de récupérer ces données ou au moins d’y avoir accès</w:t>
-      </w:r>
-      <w:r>
-        <w:t xml:space="preserve">. </w:t>
-      </w:r>
-    </w:p>
-    <w:p>
-      <w:pPr>
-        <w:ind w:firstLine="708"/>
-      </w:pPr>
-      <w:r>
-        <w:t>La stratégie sera donc de récupérer les données qui ne sont pas stockées de manière pérenne dans la base de données de l’outil. Cela concerne les données stockées sur des fichiers Excel, des fichiers textes, des cartes ou des documents papiers.</w:t>
-      </w:r>
-    </w:p>
-    <w:p>
-      <w:pPr>
-        <w:ind w:firstLine="708"/>
-      </w:pPr>
-      <w:r>
-        <w:t xml:space="preserve"> Quant aux données qui sont stockées par la FAO ou les chambres d’agriculture et qui sont déjà dans une base de données, il s’agira uniquement de récupérer ces données pour </w:t>
-      </w:r>
-      <w:r>
-        <w:t>les afficher</w:t>
-      </w:r>
-      <w:r>
-        <w:t xml:space="preserve"> et/</w:t>
-      </w:r>
-      <w:r>
-        <w:t xml:space="preserve">ou </w:t>
-      </w:r>
-      <w:r>
-        <w:t>construire des indicateurs</w:t>
-      </w:r>
-      <w:r>
-        <w:t>.</w:t>
-      </w:r>
-    </w:p>
-    <w:p>
-      <w:pPr>
-        <w:ind w:firstLine="708"/>
-      </w:pPr>
-      <w:r>
-        <w:t xml:space="preserve">Les données ont des origines très diverses ce qui provoque des disparités importantes dans les données collectées. Par exemple, certaines données proviennent d’une collecte individuelle à l’initiative de l’individu au niveau de l’exploitation. Tandis que d’autres données proviennent de recensement agricoles ou de LSMS (Living standard </w:t>
-      </w:r>
-      <w:proofErr w:type="spellStart"/>
-      <w:r>
-        <w:t>measurement</w:t>
-      </w:r>
-      <w:proofErr w:type="spellEnd"/>
-      <w:r>
-        <w:t xml:space="preserve"> </w:t>
-      </w:r>
-      <w:proofErr w:type="spellStart"/>
-      <w:r>
-        <w:t>survey</w:t>
-      </w:r>
-      <w:proofErr w:type="spellEnd"/>
-      <w:r>
-        <w:t xml:space="preserve">). Les objectifs sont distincts donc les variables étudiées sont différentes. </w:t>
-      </w:r>
-    </w:p>
-    <w:p>
-      <w:pPr>
-        <w:ind w:firstLine="708"/>
-      </w:pPr>
-    </w:p>
-    <w:p>
-      <w:pPr>
-        <w:pStyle w:val="Titre2"/>
-      </w:pPr>
-      <w:bookmarkStart w:id="43" w:name="_Toc52960635"/>
-      <w:r>
-        <w:t>Interopérabilité</w:t>
-      </w:r>
-      <w:bookmarkEnd w:id="43"/>
     </w:p>
     <w:p>
       <w:pPr>
@@ -11448,12 +10738,12 @@
       <w:pPr>
         <w:pStyle w:val="Titre1"/>
       </w:pPr>
-      <w:bookmarkStart w:id="44" w:name="_Toc52960636"/>
+      <w:bookmarkStart w:id="43" w:name="_Toc52960636"/>
       <w:r>
         <w:lastRenderedPageBreak/>
         <w:t>Améliorations futures</w:t>
       </w:r>
-      <w:bookmarkEnd w:id="44"/>
+      <w:bookmarkEnd w:id="43"/>
     </w:p>
     <w:p/>
     <w:p>
@@ -11519,44 +10809,44 @@
       <w:pPr>
         <w:pStyle w:val="Titre1"/>
       </w:pPr>
-      <w:bookmarkStart w:id="45" w:name="_Toc52960637"/>
+      <w:bookmarkStart w:id="44" w:name="_Toc52960637"/>
       <w:r>
         <w:lastRenderedPageBreak/>
         <w:t>Annexes</w:t>
       </w:r>
+      <w:bookmarkEnd w:id="44"/>
+    </w:p>
+    <w:p/>
+    <w:p>
+      <w:pPr>
+        <w:pStyle w:val="Titre2"/>
+      </w:pPr>
+      <w:bookmarkStart w:id="45" w:name="_Toc52960638"/>
+      <w:r>
+        <w:t>Benchmark des outils et des outils d’aide à la décision</w:t>
+      </w:r>
       <w:bookmarkEnd w:id="45"/>
     </w:p>
-    <w:p/>
-    <w:p>
-      <w:pPr>
-        <w:pStyle w:val="Titre2"/>
-      </w:pPr>
-      <w:bookmarkStart w:id="46" w:name="_Toc52960638"/>
-      <w:r>
-        <w:t>Benchmark des outils et des outils d’aide à la décision</w:t>
+    <w:p>
+      <w:pPr>
+        <w:jc w:val="center"/>
+        <w:rPr>
+          <w:sz w:val="32"/>
+        </w:rPr>
+      </w:pPr>
+    </w:p>
+    <w:p>
+      <w:pPr>
+        <w:pStyle w:val="Titre3"/>
+      </w:pPr>
+      <w:bookmarkStart w:id="46" w:name="_Toc52960639"/>
+      <w:r>
+        <w:t>AGREF</w:t>
       </w:r>
       <w:bookmarkEnd w:id="46"/>
     </w:p>
     <w:p>
       <w:pPr>
-        <w:jc w:val="center"/>
-        <w:rPr>
-          <w:sz w:val="32"/>
-        </w:rPr>
-      </w:pPr>
-    </w:p>
-    <w:p>
-      <w:pPr>
-        <w:pStyle w:val="Titre3"/>
-      </w:pPr>
-      <w:bookmarkStart w:id="47" w:name="_Toc52960639"/>
-      <w:r>
-        <w:t>AGREF</w:t>
-      </w:r>
-      <w:bookmarkEnd w:id="47"/>
-    </w:p>
-    <w:p>
-      <w:pPr>
         <w:rPr>
           <w:sz w:val="24"/>
           <w:szCs w:val="24"/>
@@ -11745,35 +11035,19 @@
         <w:rPr>
           <w:szCs w:val="24"/>
         </w:rPr>
-        <w:t xml:space="preserve">-Par ailleurs, selon les dires de Mme </w:t>
-      </w:r>
-      <w:proofErr w:type="spellStart"/>
-      <w:r>
-        <w:rPr>
-          <w:szCs w:val="24"/>
-        </w:rPr>
-        <w:t>Agnes</w:t>
-      </w:r>
-      <w:proofErr w:type="spellEnd"/>
+        <w:t>-Par ailleurs, selon les dires de Mme Agnes</w:t>
+      </w:r>
       <w:r>
         <w:rPr>
           <w:szCs w:val="24"/>
         </w:rPr>
         <w:t xml:space="preserve"> </w:t>
       </w:r>
-      <w:proofErr w:type="spellStart"/>
-      <w:r>
-        <w:rPr>
-          <w:szCs w:val="24"/>
-        </w:rPr>
-        <w:t>Tendero</w:t>
-      </w:r>
-      <w:proofErr w:type="spellEnd"/>
-      <w:r>
-        <w:rPr>
-          <w:szCs w:val="24"/>
-        </w:rPr>
-        <w:t>, seules 10 à 15% des variables étaient renseignées. Plusieurs explications à cela : données difficiles à mesurer ou à collecter, nombre important de variables de l’ordre de 300, variables non pertinentes.</w:t>
+      <w:r>
+        <w:rPr>
+          <w:szCs w:val="24"/>
+        </w:rPr>
+        <w:t>Tendero, seules 10 à 15% des variables étaient renseignées. Plusieurs explications à cela : données difficiles à mesurer ou à collecter, nombre important de variables de l’ordre de 300, variables non pertinentes.</w:t>
       </w:r>
     </w:p>
     <w:p>
@@ -11913,11 +11187,11 @@
       <w:pPr>
         <w:pStyle w:val="Titre3"/>
       </w:pPr>
-      <w:bookmarkStart w:id="48" w:name="_Toc52960640"/>
+      <w:bookmarkStart w:id="47" w:name="_Toc52960640"/>
       <w:r>
         <w:t>AEGIS</w:t>
       </w:r>
-      <w:bookmarkEnd w:id="48"/>
+      <w:bookmarkEnd w:id="47"/>
     </w:p>
     <w:p>
       <w:pPr>
@@ -12217,7 +11491,7 @@
           <w:szCs w:val="28"/>
         </w:rPr>
       </w:pPr>
-      <w:bookmarkStart w:id="49" w:name="_Toc52960641"/>
+      <w:bookmarkStart w:id="48" w:name="_Toc52960641"/>
       <w:r>
         <w:rPr>
           <w:sz w:val="28"/>
@@ -12225,7 +11499,7 @@
         </w:rPr>
         <w:t>E-</w:t>
       </w:r>
-      <w:bookmarkEnd w:id="49"/>
+      <w:bookmarkEnd w:id="48"/>
       <w:r>
         <w:rPr>
           <w:rStyle w:val="Titre3Car"/>
@@ -12382,21 +11656,7 @@
         <w:rPr>
           <w:szCs w:val="24"/>
         </w:rPr>
-        <w:t xml:space="preserve">-La cartographie permet de faire des associations entre plusieurs types de données (géographique comme </w:t>
-      </w:r>
-      <w:proofErr w:type="spellStart"/>
-      <w:r>
-        <w:rPr>
-          <w:szCs w:val="24"/>
-        </w:rPr>
-        <w:t>pédo</w:t>
-      </w:r>
-      <w:proofErr w:type="spellEnd"/>
-      <w:r>
-        <w:rPr>
-          <w:szCs w:val="24"/>
-        </w:rPr>
-        <w:t xml:space="preserve"> ou végétation/ administratif/ pente/altitude)</w:t>
+        <w:t>-La cartographie permet de faire des associations entre plusieurs types de données (géographique comme pédo ou végétation/ administratif/ pente/altitude)</w:t>
       </w:r>
     </w:p>
     <w:p>
@@ -12410,35 +11670,7 @@
         <w:rPr>
           <w:szCs w:val="24"/>
         </w:rPr>
-        <w:t xml:space="preserve">-Le </w:t>
-      </w:r>
-      <w:proofErr w:type="spellStart"/>
-      <w:r>
-        <w:rPr>
-          <w:szCs w:val="24"/>
-        </w:rPr>
-        <w:t>requêteur</w:t>
-      </w:r>
-      <w:proofErr w:type="spellEnd"/>
-      <w:r>
-        <w:rPr>
-          <w:szCs w:val="24"/>
-        </w:rPr>
-        <w:t xml:space="preserve"> puise les infos dans la </w:t>
-      </w:r>
-      <w:proofErr w:type="spellStart"/>
-      <w:r>
-        <w:rPr>
-          <w:szCs w:val="24"/>
-        </w:rPr>
-        <w:t>bdd</w:t>
-      </w:r>
-      <w:proofErr w:type="spellEnd"/>
-      <w:r>
-        <w:rPr>
-          <w:szCs w:val="24"/>
-        </w:rPr>
-        <w:t xml:space="preserve"> et les extrait au format </w:t>
+        <w:t xml:space="preserve">-Le requêteur puise les infos dans la bdd et les extrait au format </w:t>
       </w:r>
       <w:r>
         <w:rPr>
@@ -12504,21 +11736,7 @@
         <w:rPr>
           <w:szCs w:val="24"/>
         </w:rPr>
-        <w:t xml:space="preserve"> est en train d’être refondé sous un environnement </w:t>
-      </w:r>
-      <w:proofErr w:type="spellStart"/>
-      <w:r>
-        <w:rPr>
-          <w:szCs w:val="24"/>
-        </w:rPr>
-        <w:t>symfony</w:t>
-      </w:r>
-      <w:proofErr w:type="spellEnd"/>
-      <w:r>
-        <w:rPr>
-          <w:szCs w:val="24"/>
-        </w:rPr>
-        <w:t xml:space="preserve"> ce qui permet de faciliter la maintenance.</w:t>
+        <w:t xml:space="preserve"> est en train d’être refondé sous un environnement symfony ce qui permet de faciliter la maintenance.</w:t>
       </w:r>
     </w:p>
     <w:p>
@@ -12582,12 +11800,12 @@
       <w:pPr>
         <w:pStyle w:val="Titre3"/>
       </w:pPr>
-      <w:bookmarkStart w:id="50" w:name="_Toc52960642"/>
+      <w:bookmarkStart w:id="49" w:name="_Toc52960642"/>
       <w:r>
         <w:lastRenderedPageBreak/>
         <w:t>IDEA-RUN</w:t>
       </w:r>
-      <w:bookmarkEnd w:id="50"/>
+      <w:bookmarkEnd w:id="49"/>
     </w:p>
     <w:p>
       <w:pPr>
@@ -12673,21 +11891,7 @@
         <w:rPr>
           <w:szCs w:val="24"/>
         </w:rPr>
-        <w:t xml:space="preserve">-D’autre part, cette méthode est une adaptation de IDEA qui fait foi en métropole. Elle a été </w:t>
-      </w:r>
-      <w:proofErr w:type="spellStart"/>
-      <w:r>
-        <w:rPr>
-          <w:szCs w:val="24"/>
-        </w:rPr>
-        <w:t>co</w:t>
-      </w:r>
-      <w:proofErr w:type="spellEnd"/>
-      <w:r>
-        <w:rPr>
-          <w:szCs w:val="24"/>
-        </w:rPr>
-        <w:t>-construite par le CIRAD et des acteurs locaux de la Réunion. Il y a donc eu un véritable travail pour cerner les défis inhérents à l’île et cela peut être réappliqué ou réadapté pour les autres pays membres de l’observatoire.</w:t>
+        <w:t>-D’autre part, cette méthode est une adaptation de IDEA qui fait foi en métropole. Elle a été co-construite par le CIRAD et des acteurs locaux de la Réunion. Il y a donc eu un véritable travail pour cerner les défis inhérents à l’île et cela peut être réappliqué ou réadapté pour les autres pays membres de l’observatoire.</w:t>
       </w:r>
     </w:p>
     <w:p>
@@ -12781,11 +11985,11 @@
       <w:pPr>
         <w:pStyle w:val="Titre3"/>
       </w:pPr>
-      <w:bookmarkStart w:id="51" w:name="_Toc52960643"/>
+      <w:bookmarkStart w:id="50" w:name="_Toc52960643"/>
       <w:r>
         <w:t>FAST</w:t>
       </w:r>
-      <w:bookmarkEnd w:id="51"/>
+      <w:bookmarkEnd w:id="50"/>
     </w:p>
     <w:p>
       <w:pPr>
@@ -12910,11 +12114,11 @@
       <w:pPr>
         <w:pStyle w:val="Titre3"/>
       </w:pPr>
-      <w:bookmarkStart w:id="52" w:name="_Toc52960644"/>
+      <w:bookmarkStart w:id="51" w:name="_Toc52960644"/>
       <w:r>
         <w:t>LASER</w:t>
       </w:r>
-      <w:bookmarkEnd w:id="52"/>
+      <w:bookmarkEnd w:id="51"/>
     </w:p>
     <w:p>
       <w:pPr>
@@ -12994,22 +12198,14 @@
           <w:lang w:val="en-US"/>
         </w:rPr>
       </w:pPr>
-      <w:bookmarkStart w:id="53" w:name="_Toc52960645"/>
-      <w:proofErr w:type="spellStart"/>
+      <w:bookmarkStart w:id="52" w:name="_Toc52960645"/>
       <w:r>
         <w:rPr>
           <w:lang w:val="en-US"/>
         </w:rPr>
-        <w:t>HiH</w:t>
-      </w:r>
-      <w:proofErr w:type="spellEnd"/>
-      <w:r>
-        <w:rPr>
-          <w:lang w:val="en-US"/>
-        </w:rPr>
-        <w:t xml:space="preserve"> (Hand in hand geospatial platform by the FAO)</w:t>
-      </w:r>
-      <w:bookmarkEnd w:id="53"/>
+        <w:t>HiH (Hand in hand geospatial platform by the FAO)</w:t>
+      </w:r>
+      <w:bookmarkEnd w:id="52"/>
     </w:p>
     <w:p>
       <w:pPr>
@@ -13076,21 +12272,7 @@
         <w:rPr>
           <w:szCs w:val="24"/>
         </w:rPr>
-        <w:t xml:space="preserve">-Curseur de droite à gauche pour comparer ou faire un avant après ou pour ne </w:t>
-      </w:r>
-      <w:proofErr w:type="gramStart"/>
-      <w:r>
-        <w:rPr>
-          <w:szCs w:val="24"/>
-        </w:rPr>
-        <w:t>voir</w:t>
-      </w:r>
-      <w:proofErr w:type="gramEnd"/>
-      <w:r>
-        <w:rPr>
-          <w:szCs w:val="24"/>
-        </w:rPr>
-        <w:t xml:space="preserve"> que certaines choses </w:t>
+        <w:t xml:space="preserve">-Curseur de droite à gauche pour comparer ou faire un avant après ou pour ne voir que certaines choses </w:t>
       </w:r>
     </w:p>
     <w:p>
@@ -13120,14 +12302,14 @@
       <w:pPr>
         <w:pStyle w:val="Titre3"/>
       </w:pPr>
-      <w:bookmarkStart w:id="54" w:name="_Toc52960646"/>
+      <w:bookmarkStart w:id="53" w:name="_Toc52960646"/>
       <w:r>
         <w:t>Conclusion du benchmark</w:t>
       </w:r>
       <w:r>
         <w:t> :</w:t>
       </w:r>
-      <w:bookmarkEnd w:id="54"/>
+      <w:bookmarkEnd w:id="53"/>
     </w:p>
     <w:p/>
     <w:p>
@@ -13166,21 +12348,7 @@
         <w:rPr>
           <w:szCs w:val="24"/>
         </w:rPr>
-        <w:t xml:space="preserve">Il faudrait une version améliorée d’AGREF (et simplifiée en terme de nombre de variables) en ajoutant l’aspect indicateurs qu’on retrouve dans IDEA RUN et l’aspect multi acteurs présent dans </w:t>
-      </w:r>
-      <w:proofErr w:type="spellStart"/>
-      <w:r>
-        <w:rPr>
-          <w:szCs w:val="24"/>
-        </w:rPr>
-        <w:t>agrisource</w:t>
-      </w:r>
-      <w:proofErr w:type="spellEnd"/>
-      <w:r>
-        <w:rPr>
-          <w:szCs w:val="24"/>
-        </w:rPr>
-        <w:t>. Aussi action comme dans FAST ?</w:t>
+        <w:t>Il faudrait une version améliorée d’AGREF (et simplifiée en terme de nombre de variables) en ajoutant l’aspect indicateurs qu’on retrouve dans IDEA RUN et l’aspect multi acteurs présent dans agrisource. Aussi action comme dans FAST ?</w:t>
       </w:r>
     </w:p>
     <w:p>
@@ -13245,21 +12413,7 @@
           <w:szCs w:val="24"/>
         </w:rPr>
         <w:lastRenderedPageBreak/>
-        <w:t xml:space="preserve">Parmi ceux-là, on retrouve </w:t>
-      </w:r>
-      <w:proofErr w:type="spellStart"/>
-      <w:r>
-        <w:rPr>
-          <w:szCs w:val="24"/>
-        </w:rPr>
-        <w:t>Phyto’aide</w:t>
-      </w:r>
-      <w:proofErr w:type="spellEnd"/>
-      <w:r>
-        <w:rPr>
-          <w:szCs w:val="24"/>
-        </w:rPr>
-        <w:t>, FAST, Celsius</w:t>
+        <w:t>Parmi ceux-là, on retrouve Phyto’aide, FAST, Celsius</w:t>
       </w:r>
     </w:p>
     <w:p>
@@ -13441,13 +12595,8 @@
         <w:spacing w:line="240" w:lineRule="auto"/>
       </w:pPr>
       <w:r>
-        <w:t xml:space="preserve">Cahier des charges de la </w:t>
-      </w:r>
-      <w:proofErr w:type="spellStart"/>
-      <w:r>
-        <w:t>bdd</w:t>
-      </w:r>
-      <w:proofErr w:type="spellEnd"/>
+        <w:t>Cahier des charges de la bdd</w:t>
+      </w:r>
     </w:p>
     <w:p>
       <w:pPr>
@@ -15496,7 +14645,7 @@
 </file>
 
 <file path=customXml/itemProps1.xml><?xml version="1.0" encoding="utf-8"?>
-<ds:datastoreItem xmlns:ds="http://schemas.openxmlformats.org/officeDocument/2006/customXml" ds:itemID="{DC6D335C-397A-48F1-946D-B662C45B0902}">
+<ds:datastoreItem xmlns:ds="http://schemas.openxmlformats.org/officeDocument/2006/customXml" ds:itemID="{29DF24D7-13F6-48E6-AD02-3C1C8189AE00}">
   <ds:schemaRefs>
     <ds:schemaRef ds:uri="http://schemas.openxmlformats.org/officeDocument/2006/bibliography"/>
   </ds:schemaRefs>

</xml_diff>

<commit_message>
base de données liée posetgresql
</commit_message>
<xml_diff>
--- a/Autres_livrables/CDC/CDC.docx
+++ b/Autres_livrables/CDC/CDC.docx
@@ -5931,25 +5931,32 @@
         <w:ind w:firstLine="708"/>
       </w:pPr>
       <w:r>
-        <w:t>La particularité de l’OA-OI est de travailler avec un nombre important de données qui concernent des échelles et des acteurs très diversifiés.</w:t>
-      </w:r>
-    </w:p>
-    <w:p>
-      <w:pPr>
-        <w:spacing w:line="240" w:lineRule="auto"/>
-      </w:pPr>
-    </w:p>
-    <w:p>
-      <w:pPr>
-        <w:pStyle w:val="Titre2"/>
-      </w:pPr>
-      <w:bookmarkStart w:id="8" w:name="_Toc52960609"/>
-      <w:r>
-        <w:t>Dictionnaire des données</w:t>
-      </w:r>
-      <w:bookmarkEnd w:id="8"/>
-    </w:p>
-    <w:p/>
+        <w:t xml:space="preserve">La particularité de l’OA-OI est de travailler avec un nombre important de </w:t>
+      </w:r>
+      <w:r>
+        <w:t>variables</w:t>
+      </w:r>
+      <w:r>
+        <w:t xml:space="preserve"> qui concernent des échelles et des acteurs très diversifiés.</w:t>
+      </w:r>
+      <w:r>
+        <w:t xml:space="preserve"> De plus, de nombreux recensements ou enquêtes ont permis d’obtenir des quantités de données importantes. Cette collecte est très coûteuse et c’est pour cela que nous devons absolument les prendre en compte dans le cadre de la réalisation de la base de données. Le problème réside dans le fait que les différentes collectes de données ne se basent pas sur les mêmes variables. De plus, </w:t>
+      </w:r>
+      <w:r>
+        <w:t>elles ne permettent pas non plus</w:t>
+      </w:r>
+      <w:r>
+        <w:t xml:space="preserve"> d’atteindre les objectifs fixés par l’observatoire (notamment au niveau des typologies et des performances environnementales).</w:t>
+      </w:r>
+    </w:p>
+    <w:p>
+      <w:pPr>
+        <w:ind w:firstLine="708"/>
+      </w:pPr>
+      <w:r>
+        <w:t>L’objectif est donc de réutiliser un maximum de variables pour lesquelles des données sont récupérées, tout en incorporant les variables faisant l’originalité de l’observatoire.</w:t>
+      </w:r>
+    </w:p>
     <w:p>
       <w:pPr>
         <w:rPr>
@@ -5957,94 +5964,129 @@
           <w:color w:val="0070C0"/>
         </w:rPr>
       </w:pPr>
-      <w:r>
+    </w:p>
+    <w:p>
+      <w:pPr>
+        <w:pStyle w:val="Titre2"/>
+        <w:numPr>
+          <w:ilvl w:val="1"/>
+          <w:numId w:val="2"/>
+        </w:numPr>
+      </w:pPr>
+      <w:bookmarkStart w:id="8" w:name="_Toc52960610"/>
+      <w:r>
+        <w:t>Modèle Conceptuel de Données et contraintes</w:t>
+      </w:r>
+      <w:bookmarkEnd w:id="8"/>
+    </w:p>
+    <w:p/>
+    <w:p>
+      <w:r>
+        <w:t xml:space="preserve">Le modèle conceptuel de données a été réalisé sur le logiciel SQL Power Architect. Le modèle est en deux parties : </w:t>
+      </w:r>
+    </w:p>
+    <w:p>
+      <w:r>
+        <w:tab/>
+        <w:t>-La première partie regroupe les tables et attributs servant pour la capitalisation des données sur les exploitations agricoles dans leur ensemble. Elle comporte une trentaine de tables et x attributs.</w:t>
+      </w:r>
+    </w:p>
+    <w:p>
+      <w:r>
+        <w:tab/>
+        <w:t>-La seconde partie concerne les données relatives à l’usage de la plateforme web et ses utilisateurs. Elle est restreinte à 8 tables.</w:t>
+      </w:r>
+      <w:r>
+        <w:tab/>
+      </w:r>
+    </w:p>
+    <w:p>
+      <w:pPr>
+        <w:pStyle w:val="Titre2"/>
+        <w:numPr>
+          <w:ilvl w:val="0"/>
+          <w:numId w:val="0"/>
+        </w:numPr>
+        <w:ind w:left="720"/>
+      </w:pPr>
+    </w:p>
+    <w:p/>
+    <w:p>
+      <w:hyperlink r:id="rId12" w:history="1">
+        <w:r>
+          <w:rPr>
+            <w:rStyle w:val="Lienhypertexte"/>
+          </w:rPr>
+          <w:t>https://github.com/lulemoin/OA-OI/blob/travail/Autres_livrables/dictionnaire.html</w:t>
+        </w:r>
+      </w:hyperlink>
+    </w:p>
+    <w:p>
+      <w:hyperlink r:id="rId13" w:history="1">
+        <w:r>
+          <w:rPr>
+            <w:rStyle w:val="Lienhypertexte"/>
+          </w:rPr>
+          <w:t>https://github.com/lulemoin/OA-OI/blob/travail/Autres_livrables/Export_bdd.pdf</w:t>
+        </w:r>
+      </w:hyperlink>
+    </w:p>
+    <w:p>
+      <w:pPr>
+        <w:pStyle w:val="Titre2"/>
+      </w:pPr>
+      <w:r>
+        <w:t>Dictionnaire des données</w:t>
+      </w:r>
+    </w:p>
+    <w:p/>
+    <w:p>
+      <w:pPr>
         <w:rPr>
           <w:i/>
           <w:color w:val="0070C0"/>
         </w:rPr>
-        <w:t>A réaliser à partir des données du réseau de Mada, de Ruralstruct, du travail d’Adèle</w:t>
-      </w:r>
-    </w:p>
-    <w:p>
-      <w:r>
-        <w:t xml:space="preserve">Voir le fichier dictionnaire-bdd.html. Ce fichier a été généré automatiquement par le logiciel SQL Power Architect. </w:t>
-      </w:r>
-    </w:p>
-    <w:p>
-      <w:pPr>
-        <w:rPr>
-          <w:color w:val="0070C0"/>
-        </w:rPr>
-      </w:pPr>
-    </w:p>
-    <w:p>
-      <w:pPr>
+      </w:pPr>
+      <w:r>
         <w:rPr>
           <w:i/>
           <w:color w:val="0070C0"/>
         </w:rPr>
+        <w:t>A réaliser à partir des données du réseau de Mada, de Ruralstruct, du travail d’Adèle</w:t>
+      </w:r>
+    </w:p>
+    <w:p>
+      <w:r>
+        <w:t xml:space="preserve">Voir le fichier dictionnaire-bdd.html. Ce fichier a été généré automatiquement par le logiciel SQL Power Architect. </w:t>
+      </w:r>
+    </w:p>
+    <w:p>
+      <w:pPr>
+        <w:rPr>
+          <w:color w:val="0070C0"/>
+        </w:rPr>
+      </w:pPr>
+    </w:p>
+    <w:p>
+      <w:pPr>
+        <w:rPr>
+          <w:color w:val="0070C0"/>
+        </w:rPr>
       </w:pPr>
     </w:p>
     <w:p>
       <w:pPr>
         <w:pStyle w:val="Titre2"/>
       </w:pPr>
-      <w:bookmarkStart w:id="9" w:name="_Toc52960610"/>
-      <w:r>
-        <w:t>Modèle Conceptuel de Données et contraintes</w:t>
+      <w:bookmarkStart w:id="9" w:name="_Toc52960611"/>
+      <w:r>
+        <w:t>Sécurité et confidentialité des données</w:t>
       </w:r>
       <w:bookmarkEnd w:id="9"/>
     </w:p>
     <w:p/>
     <w:p>
       <w:pPr>
-        <w:rPr>
-          <w:i/>
-          <w:color w:val="0070C0"/>
-        </w:rPr>
-      </w:pPr>
-      <w:r>
-        <w:rPr>
-          <w:i/>
-          <w:color w:val="0070C0"/>
-        </w:rPr>
-        <w:t>A créer à partir du dictionnaire des données</w:t>
-      </w:r>
-      <w:r>
-        <w:rPr>
-          <w:i/>
-          <w:color w:val="0070C0"/>
-        </w:rPr>
-        <w:t xml:space="preserve">. </w:t>
-      </w:r>
-      <w:r>
-        <w:rPr>
-          <w:i/>
-          <w:color w:val="0070C0"/>
-        </w:rPr>
-        <w:t>A faire durant la journée du 22 Octobre</w:t>
-      </w:r>
-    </w:p>
-    <w:p>
-      <w:pPr>
-        <w:rPr>
-          <w:color w:val="0070C0"/>
-        </w:rPr>
-      </w:pPr>
-    </w:p>
-    <w:p>
-      <w:pPr>
-        <w:pStyle w:val="Titre2"/>
-      </w:pPr>
-      <w:bookmarkStart w:id="10" w:name="_Toc52960611"/>
-      <w:r>
-        <w:t>Sécurité et confidentialité des données</w:t>
-      </w:r>
-      <w:bookmarkEnd w:id="10"/>
-    </w:p>
-    <w:p/>
-    <w:p>
-      <w:pPr>
         <w:ind w:firstLine="708"/>
       </w:pPr>
       <w:r>
@@ -6054,7 +6096,11 @@
         <w:t xml:space="preserve">cela, pour des acteurs extérieurs, </w:t>
       </w:r>
       <w:r>
-        <w:t>il sera impossible d’avoir accès à des données sur une exploitation agricole unique. Les données disponibles seront nécessairement des agrégations par typologi</w:t>
+        <w:t xml:space="preserve">il sera impossible d’avoir accès à des données sur une </w:t>
+      </w:r>
+      <w:r>
+        <w:lastRenderedPageBreak/>
+        <w:t>exploitation agricole unique. Les données disponibles seront nécessairement des agrégations par typologi</w:t>
       </w:r>
       <w:r>
         <w:t>e, zone géographique ou autre. En d’autres termes, s</w:t>
@@ -6095,25 +6141,25 @@
       <w:pPr>
         <w:pStyle w:val="Titre1"/>
       </w:pPr>
-      <w:bookmarkStart w:id="11" w:name="_Toc52960612"/>
+      <w:bookmarkStart w:id="10" w:name="_Toc52960612"/>
       <w:r>
         <w:lastRenderedPageBreak/>
         <w:t>L’OA-OI</w:t>
       </w:r>
+      <w:bookmarkEnd w:id="10"/>
+      <w:r>
+        <w:t> </w:t>
+      </w:r>
+    </w:p>
+    <w:p>
+      <w:pPr>
+        <w:pStyle w:val="Titre2"/>
+      </w:pPr>
+      <w:bookmarkStart w:id="11" w:name="_Toc52960613"/>
+      <w:r>
+        <w:t>Architecture du site</w:t>
+      </w:r>
       <w:bookmarkEnd w:id="11"/>
-      <w:r>
-        <w:t> </w:t>
-      </w:r>
-    </w:p>
-    <w:p>
-      <w:pPr>
-        <w:pStyle w:val="Titre2"/>
-      </w:pPr>
-      <w:bookmarkStart w:id="12" w:name="_Toc52960613"/>
-      <w:r>
-        <w:t>Architecture du site</w:t>
-      </w:r>
-      <w:bookmarkEnd w:id="12"/>
     </w:p>
     <w:p>
       <w:pPr>
@@ -6140,7 +6186,7 @@
                     <pic:cNvPicPr/>
                   </pic:nvPicPr>
                   <pic:blipFill>
-                    <a:blip r:embed="rId12" cstate="print">
+                    <a:blip r:embed="rId14" cstate="print">
                       <a:extLst>
                         <a:ext uri="{28A0092B-C50C-407E-A947-70E740481C1C}">
                           <a14:useLocalDpi xmlns:a14="http://schemas.microsoft.com/office/drawing/2010/main" val="0"/>
@@ -6201,7 +6247,7 @@
       <w:pPr>
         <w:pStyle w:val="Lgende"/>
       </w:pPr>
-      <w:bookmarkStart w:id="13" w:name="_Toc53385483"/>
+      <w:bookmarkStart w:id="12" w:name="_Toc53385483"/>
       <w:r>
         <w:lastRenderedPageBreak/>
         <w:t xml:space="preserve">Figure </w:t>
@@ -6223,10 +6269,15 @@
       <w:r>
         <w:t>arte heuristique sur l'architecture de la plateforme</w:t>
       </w:r>
-      <w:bookmarkEnd w:id="13"/>
+      <w:bookmarkEnd w:id="12"/>
     </w:p>
     <w:p/>
     <w:p>
+      <w:pPr>
+        <w:rPr>
+          <w:rStyle w:val="Lienhypertexte"/>
+        </w:rPr>
+      </w:pPr>
       <w:r>
         <w:t>Cette page ne peut pas être visualisée</w:t>
       </w:r>
@@ -6236,7 +6287,7 @@
       <w:r>
         <w:t xml:space="preserve"> ici. Pour voir cela plus en détails : </w:t>
       </w:r>
-      <w:hyperlink r:id="rId13" w:history="1">
+      <w:hyperlink r:id="rId15" w:history="1">
         <w:r>
           <w:rPr>
             <w:rStyle w:val="Lienhypertexte"/>
@@ -6250,7 +6301,7 @@
       <w:pPr>
         <w:pStyle w:val="Titre2"/>
       </w:pPr>
-      <w:bookmarkStart w:id="14" w:name="_Toc52960619"/>
+      <w:bookmarkStart w:id="13" w:name="_Toc52960619"/>
       <w:r>
         <w:t xml:space="preserve">Les </w:t>
       </w:r>
@@ -6266,77 +6317,78 @@
       <w:r>
         <w:t>s</w:t>
       </w:r>
+      <w:bookmarkEnd w:id="13"/>
+    </w:p>
+    <w:p/>
+    <w:p>
+      <w:pPr>
+        <w:pStyle w:val="Titre3"/>
+      </w:pPr>
+      <w:bookmarkStart w:id="14" w:name="_Toc52960620"/>
+      <w:r>
+        <w:t>Module de c</w:t>
+      </w:r>
+      <w:r>
+        <w:t>onnexion</w:t>
+      </w:r>
       <w:bookmarkEnd w:id="14"/>
     </w:p>
     <w:p/>
     <w:p>
       <w:pPr>
-        <w:pStyle w:val="Titre3"/>
-      </w:pPr>
-      <w:bookmarkStart w:id="15" w:name="_Toc52960620"/>
-      <w:r>
-        <w:t>Module de c</w:t>
-      </w:r>
-      <w:r>
-        <w:t>onnexion</w:t>
-      </w:r>
-      <w:bookmarkEnd w:id="15"/>
+        <w:ind w:firstLine="708"/>
+      </w:pPr>
+      <w:r>
+        <w:t>A leur arrivée sur la plate</w:t>
+      </w:r>
+      <w:r>
+        <w:t>forme, les utilisateurs auront trois choix : « se connecter », « poursuivre sans connexion » ou « s’inscrire ».</w:t>
+      </w:r>
     </w:p>
     <w:p/>
     <w:p>
       <w:pPr>
+        <w:pStyle w:val="Titre4"/>
+      </w:pPr>
+      <w:r>
+        <w:t xml:space="preserve"> </w:t>
+      </w:r>
+      <w:r>
+        <w:t>Module sans compte utilisateur</w:t>
+      </w:r>
+      <w:r>
+        <w:t xml:space="preserve"> (poursuivre sans connexion)</w:t>
+      </w:r>
+    </w:p>
+    <w:p/>
+    <w:p>
+      <w:pPr>
         <w:ind w:firstLine="708"/>
       </w:pPr>
       <w:r>
-        <w:t>A leur arrivée sur la plate</w:t>
-      </w:r>
-      <w:r>
-        <w:t>forme, les utilisateurs auront trois choix : « se connecter », « poursuivre sans connexion » ou « s’inscrire ».</w:t>
-      </w:r>
-    </w:p>
-    <w:p/>
-    <w:p>
-      <w:pPr>
-        <w:pStyle w:val="Titre4"/>
-      </w:pPr>
+        <w:t xml:space="preserve">Les utilisateurs ne disposant pas d’espace personnel sur la plateforme peuvent accéder à l’observatoire sans se connecter. Dans ce cas, </w:t>
+      </w:r>
+      <w:r>
+        <w:t>ils sont re</w:t>
+      </w:r>
+      <w:r>
+        <w:t>dirigés directement vers</w:t>
+      </w:r>
       <w:r>
         <w:t xml:space="preserve"> </w:t>
       </w:r>
       <w:r>
-        <w:t>Module sans compte utilisateur</w:t>
-      </w:r>
-      <w:r>
-        <w:t xml:space="preserve"> (poursuivre sans connexion)</w:t>
-      </w:r>
-    </w:p>
-    <w:p/>
-    <w:p>
-      <w:pPr>
-        <w:ind w:firstLine="708"/>
-      </w:pPr>
-      <w:r>
-        <w:t xml:space="preserve">Les utilisateurs ne disposant pas d’espace personnel sur la plateforme peuvent accéder à l’observatoire sans se connecter. Dans ce cas, </w:t>
-      </w:r>
-      <w:r>
-        <w:t>ils sont re</w:t>
-      </w:r>
-      <w:r>
-        <w:t xml:space="preserve">dirigés directement vers </w:t>
-      </w:r>
-      <w:r>
-        <w:rPr>
-          <w:color w:val="0070C0"/>
-        </w:rPr>
         <w:t>une page d’accueil où il y aura des informations publiques</w:t>
       </w:r>
       <w:r>
         <w:t>.</w:t>
       </w:r>
       <w:r>
-        <w:t xml:space="preserve"> Ces informations seront essentiellement des données globales qui permettront de percevoir l’importance des exploitations agricoles familiales.</w:t>
-      </w:r>
-      <w:bookmarkStart w:id="16" w:name="_GoBack"/>
-      <w:bookmarkEnd w:id="16"/>
+        <w:t xml:space="preserve"> </w:t>
+      </w:r>
+      <w:r>
+        <w:t>Ces informations seront essentiellement des données globales qui permettront de percevoir l’importance des exploitations agricoles familiales.</w:t>
+      </w:r>
     </w:p>
     <w:p/>
     <w:p>
@@ -6401,6 +6453,12 @@
       <w:r>
         <w:t>/Fonction</w:t>
       </w:r>
+      <w:r>
+        <w:t>. Ce type de profil peut être chercheur, décideur politique, exploitant agricole ou agence de développement. Les utilisateurs n’ayant pas un des types de profil proposés ne pourront pas créer de compte</w:t>
+      </w:r>
+      <w:r>
+        <w:t>.</w:t>
+      </w:r>
     </w:p>
     <w:p>
       <w:pPr>
@@ -6411,7 +6469,10 @@
         </w:numPr>
       </w:pPr>
       <w:r>
-        <w:t>Nom / Prénom </w:t>
+        <w:t>Nom et</w:t>
+      </w:r>
+      <w:r>
+        <w:t xml:space="preserve"> Prénom </w:t>
       </w:r>
     </w:p>
     <w:p>
@@ -6428,6 +6489,9 @@
       <w:r>
         <w:t>dresse mail</w:t>
       </w:r>
+      <w:r>
+        <w:t>. Celle-ci sera vérifiée par un mail de confirmation comme cela est fait habituellement. L’inscription ne sera effective qu’après confirmation de l’adresse mail.</w:t>
+      </w:r>
     </w:p>
     <w:p>
       <w:pPr>
@@ -6438,7 +6502,7 @@
         </w:numPr>
       </w:pPr>
       <w:r>
-        <w:t>Numéro de téléphone (facultatif)</w:t>
+        <w:t>Localisation</w:t>
       </w:r>
     </w:p>
     <w:p>
@@ -6450,139 +6514,45 @@
         </w:numPr>
       </w:pPr>
       <w:r>
-        <w:t>Localisation</w:t>
-      </w:r>
+        <w:t>Numéro de téléphone (facultatif).</w:t>
+      </w:r>
+    </w:p>
+    <w:p>
+      <w:pPr>
+        <w:pStyle w:val="Paragraphedeliste"/>
+        <w:ind w:left="1428"/>
+      </w:pPr>
     </w:p>
     <w:p>
       <w:pPr>
         <w:ind w:firstLine="708"/>
       </w:pPr>
-    </w:p>
-    <w:p>
-      <w:pPr>
-        <w:ind w:firstLine="708"/>
-      </w:pPr>
-      <w:r>
-        <w:t xml:space="preserve">Les utilisateurs n’ayant pas un des types de profil proposés ne pourront pas créer de compte. </w:t>
-      </w:r>
-      <w:r>
-        <w:t>Il sera aussi possible d’ajouter une photo ou une image pour le profil.</w:t>
-      </w:r>
-      <w:r>
-        <w:t xml:space="preserve"> </w:t>
-      </w:r>
-    </w:p>
-    <w:p>
-      <w:pPr>
-        <w:ind w:firstLine="708"/>
-      </w:pPr>
-    </w:p>
-    <w:p>
-      <w:pPr>
-        <w:ind w:firstLine="708"/>
-        <w:rPr>
-          <w:u w:val="single"/>
-        </w:rPr>
-      </w:pPr>
-      <w:r>
-        <w:rPr>
-          <w:u w:val="single"/>
-        </w:rPr>
+      <w:r>
         <w:lastRenderedPageBreak/>
-        <w:t>Comment vérifier la véracité des informations</w:t>
-      </w:r>
-      <w:r>
-        <w:rPr>
-          <w:u w:val="single"/>
-        </w:rPr>
-        <w:t> ?</w:t>
-      </w:r>
-      <w:r>
-        <w:rPr>
-          <w:u w:val="single"/>
-        </w:rPr>
-        <w:t xml:space="preserve"> inviter nous-mêmes les gens ? Faire par vérification du numéro</w:t>
-      </w:r>
-      <w:r>
-        <w:rPr>
-          <w:u w:val="single"/>
-        </w:rPr>
-        <w:t xml:space="preserve"> </w:t>
-      </w:r>
-      <w:r>
-        <w:rPr>
-          <w:u w:val="single"/>
-        </w:rPr>
-        <w:t>de téléphone avec une liste qu’on aura pré établie ?</w:t>
-      </w:r>
-      <w:r>
-        <w:rPr>
-          <w:u w:val="single"/>
-        </w:rPr>
-        <w:t xml:space="preserve"> </w:t>
-      </w:r>
-      <w:r>
-        <w:rPr>
-          <w:u w:val="single"/>
-        </w:rPr>
-        <w:t xml:space="preserve">Donnes les </w:t>
-      </w:r>
-      <w:r>
-        <w:rPr>
-          <w:u w:val="single"/>
-        </w:rPr>
-        <w:t>accès</w:t>
-      </w:r>
-      <w:r>
-        <w:rPr>
-          <w:u w:val="single"/>
-        </w:rPr>
-        <w:t xml:space="preserve"> au cas par cas</w:t>
-      </w:r>
-      <w:r>
-        <w:rPr>
-          <w:u w:val="single"/>
-        </w:rPr>
-        <w:t> ?</w:t>
-      </w:r>
-    </w:p>
-    <w:p>
-      <w:pPr>
-        <w:ind w:firstLine="708"/>
+        <w:t xml:space="preserve">Au démarrage, c’est la Prérad qui donnera des accès aux différents utilisateurs afin de contrôler les personnes qui pourront apporter du contenu à la plateforme. Il sera également </w:t>
+      </w:r>
+      <w:r>
+        <w:t>possible d’ajouter une photo ou une image pour le profil.</w:t>
+      </w:r>
+    </w:p>
+    <w:p>
+      <w:pPr>
         <w:rPr>
           <w:i/>
           <w:color w:val="0070C0"/>
           <w:u w:val="single"/>
         </w:rPr>
       </w:pPr>
-      <w:r>
-        <w:rPr>
-          <w:i/>
-          <w:color w:val="0070C0"/>
-          <w:u w:val="single"/>
-        </w:rPr>
-        <w:t xml:space="preserve">Envoyer un mail à l’adresse donnée lors de l’inscription avec un lien de validation. Si l’utilisateur ne reçoit pas le mail ou s’il ne clique pas sur le lien, il ne sera pas inscrit. </w:t>
-      </w:r>
-    </w:p>
-    <w:p>
-      <w:pPr>
-        <w:ind w:firstLine="708"/>
-        <w:rPr>
-          <w:i/>
-          <w:color w:val="0070C0"/>
-          <w:u w:val="single"/>
-        </w:rPr>
-      </w:pPr>
     </w:p>
     <w:p>
       <w:pPr>
         <w:pStyle w:val="Titre3"/>
       </w:pPr>
-      <w:bookmarkStart w:id="17" w:name="_Toc52960621"/>
+      <w:bookmarkStart w:id="15" w:name="_Toc52960621"/>
       <w:r>
         <w:t>Annuaire</w:t>
       </w:r>
-      <w:bookmarkEnd w:id="17"/>
+      <w:bookmarkEnd w:id="15"/>
     </w:p>
     <w:p/>
     <w:p>
@@ -6671,11 +6641,11 @@
       <w:pPr>
         <w:pStyle w:val="Titre3"/>
       </w:pPr>
-      <w:bookmarkStart w:id="18" w:name="_Toc52960622"/>
+      <w:bookmarkStart w:id="16" w:name="_Toc52960622"/>
       <w:r>
         <w:t>Espace personnel</w:t>
       </w:r>
-      <w:bookmarkEnd w:id="18"/>
+      <w:bookmarkEnd w:id="16"/>
     </w:p>
     <w:p>
       <w:pPr>
@@ -6823,39 +6793,62 @@
       <w:pPr>
         <w:pStyle w:val="Titre3"/>
       </w:pPr>
-      <w:bookmarkStart w:id="19" w:name="_Toc52960623"/>
+      <w:bookmarkStart w:id="17" w:name="_Toc52960623"/>
+      <w:r>
+        <w:t>Module d’information</w:t>
+      </w:r>
+      <w:bookmarkEnd w:id="17"/>
+      <w:r>
+        <w:t>s</w:t>
+      </w:r>
+    </w:p>
+    <w:p>
+      <w:pPr>
+        <w:ind w:left="708"/>
+      </w:pPr>
+    </w:p>
+    <w:p>
+      <w:pPr>
+        <w:ind w:firstLine="708"/>
+      </w:pPr>
       <w:r>
         <w:lastRenderedPageBreak/>
-        <w:t>Module d’information</w:t>
-      </w:r>
-      <w:bookmarkEnd w:id="19"/>
-      <w:r>
-        <w:t>s</w:t>
-      </w:r>
-    </w:p>
-    <w:p>
-      <w:pPr>
-        <w:ind w:left="708"/>
-      </w:pPr>
+        <w:t>Ce module est disponible pour tous les types de profil, y compris les utilisateurs sans compte.</w:t>
+      </w:r>
+      <w:r>
+        <w:t xml:space="preserve"> </w:t>
+      </w:r>
+      <w:r>
+        <w:t>Plusieurs types d’informations doivent pouvoir apparaître. Il est i</w:t>
+      </w:r>
+      <w:r>
+        <w:t xml:space="preserve">mportant d’allier des dimensions </w:t>
+      </w:r>
+      <w:r>
+        <w:t>géographiques, typologiques, économiques, sociétales, environnementales, …</w:t>
+      </w:r>
     </w:p>
     <w:p>
       <w:pPr>
         <w:ind w:firstLine="708"/>
       </w:pPr>
       <w:r>
-        <w:t>Ce module est disponible pour tous les types de profil, y compris les utilisateurs sans compte.</w:t>
+        <w:t>Pour cela, on peut imaginer</w:t>
+      </w:r>
+      <w:r>
+        <w:t> </w:t>
+      </w:r>
+      <w:r>
+        <w:t>avoir, sur la page des données, une carte sur laquelle on peut zoomer selon les zones administratives (pays, région, département ou des équivalents)</w:t>
+      </w:r>
+      <w:r>
+        <w:t>.</w:t>
       </w:r>
       <w:r>
         <w:t xml:space="preserve"> </w:t>
       </w:r>
       <w:r>
-        <w:t>Plusieurs types d’informations doivent pouvoir apparaître. Il est i</w:t>
-      </w:r>
-      <w:r>
-        <w:t xml:space="preserve">mportant d’allier des dimensions </w:t>
-      </w:r>
-      <w:r>
-        <w:t>géographiques, typologiques, économiques, sociétales, environnementales, …</w:t>
+        <w:t>Lorsque l’utilisateur clique sur une zone, le zoom se fait automatiquement vers cette zone. Quand il effectue un clic droit ou un double clic, la carte revient à l’échelle originale. On peut aussi zoomer avec la molette de la souris et se déplacer en maintenant le clic gauche de la souris et en la déplaçant.</w:t>
       </w:r>
     </w:p>
     <w:p>
@@ -6863,22 +6856,39 @@
         <w:ind w:firstLine="708"/>
       </w:pPr>
       <w:r>
-        <w:t>Pour cela, on peut imaginer</w:t>
-      </w:r>
-      <w:r>
-        <w:t> </w:t>
-      </w:r>
-      <w:r>
-        <w:t>avoir, sur la page des données, une carte sur laquelle on peut zoomer selon les zones administratives (pays, région, département ou des équivalents)</w:t>
+        <w:t>A côté de cette carte, on pourra sélectionner des critères de recherche.</w:t>
+      </w:r>
+      <w:r>
+        <w:t xml:space="preserve"> Ces derniers pourront être des caractéristiques des exploitations telles que le nombre de personnes ou la culture principale. Les typologies seront également des critères de recherche tout comme on peut imaginer des seuils sur des indicateurs de performances. Par exemple, il sera possible de ne visualiser que les exploitations ayant une performance environnementale inférieure à 50 sur 100. </w:t>
+      </w:r>
+    </w:p>
+    <w:p>
+      <w:pPr>
+        <w:ind w:firstLine="708"/>
+      </w:pPr>
+      <w:r>
+        <w:t>En dessous</w:t>
+      </w:r>
+      <w:r>
+        <w:t xml:space="preserve"> de ces critères, d</w:t>
+      </w:r>
+      <w:r>
+        <w:t xml:space="preserve">es indicateurs de performances </w:t>
+      </w:r>
+      <w:r>
+        <w:t>apparaîtront</w:t>
       </w:r>
       <w:r>
         <w:t>.</w:t>
       </w:r>
       <w:r>
-        <w:t xml:space="preserve"> </w:t>
-      </w:r>
-      <w:r>
-        <w:t>Lorsque l’utilisateur clique sur une zone, le zoom se fait automatiquement vers cette zone. Quand il effectue un clic droit ou un double clic, la carte revient à l’échelle originale. On peut aussi zoomer avec la molette de la souris et se déplacer en maintenant le clic gauche de la souris et en la déplaçant.</w:t>
+        <w:t xml:space="preserve"> Il pourra s’</w:t>
+      </w:r>
+      <w:r>
+        <w:t xml:space="preserve">agir </w:t>
+      </w:r>
+      <w:r>
+        <w:t>d’indicateurs de performances économique sociale et environnementale comme du nombre total d’exploitations correspondant aux critères ou encore des chiffres sur la production de ces dernières.</w:t>
       </w:r>
     </w:p>
     <w:p>
@@ -6886,48 +6896,13 @@
         <w:ind w:firstLine="708"/>
       </w:pPr>
       <w:r>
-        <w:t>A côté de cette carte, on pourra sélectionner des critères de recherche.</w:t>
-      </w:r>
-      <w:r>
-        <w:t xml:space="preserve"> Ces derniers pourront être des caractéristiques des exploitations telles que le nombre de personnes ou la culture principale. Les typologies seront également des critères de recherche tout comme on peut imaginer des seuils sur des indicateurs de performances. Par exemple, il sera possible de ne visualiser que les exploitations ayant une performance environnementale inférieure à 50 sur 100. </w:t>
+        <w:t>Par ailleurs, il pourrait être judicieux d’ajouter une notion d’alerte. En définissant des seuils sur des variables critiques, on pourrait détecter des situations préoccupantes et pour lesquelles une action rapide est nécessaire.</w:t>
       </w:r>
     </w:p>
     <w:p>
       <w:pPr>
         <w:ind w:firstLine="708"/>
       </w:pPr>
-      <w:r>
-        <w:t>En dessous</w:t>
-      </w:r>
-      <w:r>
-        <w:t xml:space="preserve"> de ces critères, d</w:t>
-      </w:r>
-      <w:r>
-        <w:t xml:space="preserve">es indicateurs de performances </w:t>
-      </w:r>
-      <w:r>
-        <w:t>apparaîtront</w:t>
-      </w:r>
-      <w:r>
-        <w:t>.</w:t>
-      </w:r>
-      <w:r>
-        <w:t xml:space="preserve"> Il pourra s’</w:t>
-      </w:r>
-      <w:r>
-        <w:t xml:space="preserve">agir </w:t>
-      </w:r>
-      <w:r>
-        <w:t>d’indicateurs de performances économique sociale et environnementale comme du nombre total d’exploitations correspondant aux critères ou encore des chiffres sur la production de ces dernières.</w:t>
-      </w:r>
-    </w:p>
-    <w:p>
-      <w:pPr>
-        <w:ind w:firstLine="708"/>
-      </w:pPr>
-      <w:r>
-        <w:t>Par ailleurs, il pourrait être judicieux d’ajouter une notion d’alerte. En définissant des seuils sur des variables critiques, on pourrait détecter des situations préoccupantes et pour lesquelles une action rapide est nécessaire.</w:t>
-      </w:r>
     </w:p>
     <w:p>
       <w:pPr>
@@ -6958,7 +6933,7 @@
                     <pic:cNvPicPr/>
                   </pic:nvPicPr>
                   <pic:blipFill rotWithShape="1">
-                    <a:blip r:embed="rId14">
+                    <a:blip r:embed="rId16">
                       <a:extLst>
                         <a:ext uri="{28A0092B-C50C-407E-A947-70E740481C1C}">
                           <a14:useLocalDpi xmlns:a14="http://schemas.microsoft.com/office/drawing/2010/main" val="0"/>
@@ -7027,7 +7002,7 @@
         </w:numPr>
         <w:ind w:left="1440"/>
       </w:pPr>
-      <w:bookmarkStart w:id="20" w:name="_Toc52960624"/>
+      <w:bookmarkStart w:id="18" w:name="_Toc52960624"/>
     </w:p>
     <w:p>
       <w:pPr>
@@ -7046,7 +7021,7 @@
       <w:r>
         <w:t>Module de Projet</w:t>
       </w:r>
-      <w:bookmarkEnd w:id="20"/>
+      <w:bookmarkEnd w:id="18"/>
       <w:r>
         <w:t xml:space="preserve"> </w:t>
       </w:r>
@@ -7073,281 +7048,281 @@
         <w:pStyle w:val="Titre4"/>
       </w:pPr>
       <w:r>
+        <w:t>Ajout de projet</w:t>
+      </w:r>
+    </w:p>
+    <w:p/>
+    <w:p>
+      <w:pPr>
+        <w:ind w:firstLine="708"/>
+        <w:rPr>
+          <w:u w:val="single"/>
+        </w:rPr>
+      </w:pPr>
+      <w:r>
         <w:lastRenderedPageBreak/>
-        <w:t>Ajout de projet</w:t>
+        <w:t>Depuis ce module, il sera possible de créer un nouveau projet en renseignant quelques informations</w:t>
+      </w:r>
+      <w:r>
+        <w:t xml:space="preserve"> (cible, budget, durée, méthodes …).</w:t>
+      </w:r>
+      <w:r>
+        <w:rPr>
+          <w:u w:val="single"/>
+        </w:rPr>
+        <w:t xml:space="preserve"> (il faut restreindre les choix p</w:t>
+      </w:r>
+      <w:r>
+        <w:rPr>
+          <w:u w:val="single"/>
+        </w:rPr>
+        <w:t>our mieux analyser</w:t>
+      </w:r>
+      <w:r>
+        <w:rPr>
+          <w:u w:val="single"/>
+        </w:rPr>
+        <w:t>.</w:t>
+      </w:r>
+    </w:p>
+    <w:p>
+      <w:pPr>
+        <w:ind w:firstLine="708"/>
+      </w:pPr>
+      <w:r>
+        <w:t>Les projets peuvent être suivis directement depuis la plateforme. Les membres peuvent ajouter eux-mêmes les variables qu’ils souhaitent utiliser ou en créer des nouvelles comme on peut déjà le voir sur AEGIS. Ces variables peuvent être des variables d’entrée ou de sortie. C’est de cette manière que l’impact du projet pourra être mesuré.</w:t>
+      </w:r>
+    </w:p>
+    <w:p>
+      <w:pPr>
+        <w:ind w:firstLine="708"/>
+      </w:pPr>
+      <w:r>
+        <w:t>L’ajou</w:t>
+      </w:r>
+      <w:r>
+        <w:t>t d’un projet est effectué par le chef de projet</w:t>
+      </w:r>
+      <w:r>
+        <w:t>. Il définit alors les rôles des membres du projet qu’il ajoute. On trouve :</w:t>
+      </w:r>
+    </w:p>
+    <w:p>
+      <w:pPr>
+        <w:ind w:firstLine="708"/>
+      </w:pPr>
+      <w:r>
+        <w:t>-les simples membres du projet,</w:t>
+      </w:r>
+    </w:p>
+    <w:p>
+      <w:pPr>
+        <w:ind w:firstLine="708"/>
+      </w:pPr>
+      <w:r>
+        <w:t>-le chef de projet,</w:t>
+      </w:r>
+    </w:p>
+    <w:p>
+      <w:pPr>
+        <w:ind w:firstLine="708"/>
+      </w:pPr>
+      <w:r>
+        <w:t>-autre ?</w:t>
       </w:r>
     </w:p>
     <w:p/>
     <w:p>
       <w:pPr>
+        <w:pStyle w:val="Titre4"/>
+      </w:pPr>
+      <w:r>
+        <w:t>Suivi de projet</w:t>
+      </w:r>
+    </w:p>
+    <w:p/>
+    <w:p>
+      <w:pPr>
         <w:ind w:firstLine="708"/>
+      </w:pPr>
+      <w:r>
+        <w:t xml:space="preserve">On pourra faire </w:t>
+      </w:r>
+      <w:r>
+        <w:t>le suivi des projets avec la mise à jour de certaines informations.</w:t>
+      </w:r>
+      <w:r>
+        <w:t xml:space="preserve"> </w:t>
+      </w:r>
+      <w:r>
+        <w:t xml:space="preserve">Ce suivi doit être réalisé en continu. </w:t>
+      </w:r>
+      <w:r>
+        <w:t>Etant donné qu’on ne connait pas, a priori, l’objectif précis des projets qui seront insérés dans la base de données, le suivi sera choisi par les membres du projet.</w:t>
+      </w:r>
+      <w:r>
+        <w:t xml:space="preserve"> Lors de la création du projet, ils choisiront plusieurs variables. D’abord devront être sélectionnées les variables </w:t>
+      </w:r>
+      <w:r>
+        <w:t>d’action (</w:t>
+      </w:r>
+      <w:r>
+        <w:t>ex : nombre d’agriculteurs aidés/ actions menées/…) puis les variables d’effets, celles sur lesquelles le projet veut agir.</w:t>
+      </w:r>
+    </w:p>
+    <w:p>
+      <w:pPr>
+        <w:ind w:firstLine="708"/>
+      </w:pPr>
+      <w:r>
+        <w:t>Les membres du projet peuvent con</w:t>
+      </w:r>
+      <w:r>
+        <w:t xml:space="preserve">sulter le projet plus suivi, le/la </w:t>
+      </w:r>
+      <w:r>
+        <w:t>chef</w:t>
+      </w:r>
+      <w:r>
+        <w:t>(fe)</w:t>
+      </w:r>
+      <w:r>
+        <w:t xml:space="preserve"> de projet ou technicien</w:t>
+      </w:r>
+      <w:r>
+        <w:t>(ne)</w:t>
+      </w:r>
+      <w:r>
+        <w:t xml:space="preserve"> peut effectuer le suivi, le chef peut effectuer l’évaluation.</w:t>
+      </w:r>
+    </w:p>
+    <w:p>
+      <w:pPr>
+        <w:ind w:firstLine="708"/>
+        <w:rPr>
+          <w:color w:val="FF0000"/>
+        </w:rPr>
+      </w:pPr>
+      <w:r>
+        <w:rPr>
+          <w:color w:val="FF0000"/>
+        </w:rPr>
+        <w:t>Mettre un schéma</w:t>
+      </w:r>
+    </w:p>
+    <w:p>
+      <w:pPr>
+        <w:ind w:firstLine="708"/>
+      </w:pPr>
+    </w:p>
+    <w:p>
+      <w:pPr>
+        <w:pStyle w:val="Titre4"/>
+      </w:pPr>
+      <w:r>
+        <w:t>Evaluation de projet</w:t>
+      </w:r>
+    </w:p>
+    <w:p/>
+    <w:p>
+      <w:pPr>
+        <w:ind w:firstLine="708"/>
+      </w:pPr>
+      <w:r>
+        <w:t xml:space="preserve">L’évaluation du projet sera effectuée par les acteurs du projet. Cette évaluation est un évènement ponctuel qui peut se faire à intervalle régulier. Cela déterminera également une possible nouvelle marche à suivre pour le projet. </w:t>
+      </w:r>
+    </w:p>
+    <w:p>
+      <w:pPr>
+        <w:ind w:firstLine="708"/>
+      </w:pPr>
+      <w:r>
+        <w:t xml:space="preserve">Cette évaluation sera basée sur les 5 critères définis par l’OCDE pour les projets de développement : </w:t>
+      </w:r>
+    </w:p>
+    <w:p>
+      <w:pPr>
+        <w:ind w:firstLine="708"/>
+      </w:pPr>
+      <w:r>
+        <w:t>-Pertinence (correspondance entre objectifs de l’action et besoins du territoire)</w:t>
+      </w:r>
+    </w:p>
+    <w:p>
+      <w:pPr>
+        <w:ind w:firstLine="708"/>
+      </w:pPr>
+      <w:r>
+        <w:t>-Viabilité (pérennité des impacts de l’action)</w:t>
+      </w:r>
+    </w:p>
+    <w:p>
+      <w:pPr>
+        <w:ind w:firstLine="708"/>
+      </w:pPr>
+      <w:r>
+        <w:t>-Efficacité (comparaison objectifs fixés et atteints)</w:t>
+      </w:r>
+    </w:p>
+    <w:p>
+      <w:pPr>
+        <w:ind w:firstLine="708"/>
+      </w:pPr>
+      <w:r>
+        <w:t>-Efficience (atteinte des objectifs à moindre coût)</w:t>
+      </w:r>
+    </w:p>
+    <w:p>
+      <w:pPr>
+        <w:ind w:firstLine="708"/>
+      </w:pPr>
+      <w:r>
+        <w:t>-Impact (retombées à moyen ou long terme, positives ou négatives, prévues ou imprévues)</w:t>
+      </w:r>
+    </w:p>
+    <w:p/>
+    <w:p>
+      <w:pPr>
         <w:rPr>
           <w:u w:val="single"/>
         </w:rPr>
       </w:pPr>
       <w:r>
-        <w:t>Depuis ce module, il sera possible de créer un nouveau projet en renseignant quelques informations</w:t>
-      </w:r>
-      <w:r>
-        <w:t xml:space="preserve"> (cible, budget, durée, méthodes …).</w:t>
-      </w:r>
-      <w:r>
         <w:rPr>
           <w:u w:val="single"/>
         </w:rPr>
-        <w:t xml:space="preserve"> (il faut restreindre les choix p</w:t>
-      </w:r>
-      <w:r>
-        <w:rPr>
-          <w:u w:val="single"/>
-        </w:rPr>
-        <w:t>our mieux analyser</w:t>
-      </w:r>
-      <w:r>
-        <w:rPr>
-          <w:u w:val="single"/>
-        </w:rPr>
-        <w:t>.</w:t>
-      </w:r>
-    </w:p>
-    <w:p>
-      <w:pPr>
-        <w:ind w:firstLine="708"/>
-      </w:pPr>
-      <w:r>
-        <w:t>Les projets peuvent être suivis directement depuis la plateforme. Les membres peuvent ajouter eux-mêmes les variables qu’ils souhaitent utiliser ou en créer des nouvelles comme on peut déjà le voir sur AEGIS. Ces variables peuvent être des variables d’entrée ou de sortie. C’est de cette manière que l’impact du projet pourra être mesuré.</w:t>
-      </w:r>
-    </w:p>
-    <w:p>
-      <w:pPr>
-        <w:ind w:firstLine="708"/>
-      </w:pPr>
-      <w:r>
-        <w:t>L’ajou</w:t>
-      </w:r>
-      <w:r>
-        <w:t>t d’un projet est effectué par le chef de projet</w:t>
-      </w:r>
-      <w:r>
-        <w:t>. Il définit alors les rôles des membres du projet qu’il ajoute. On trouve :</w:t>
-      </w:r>
-    </w:p>
-    <w:p>
-      <w:pPr>
-        <w:ind w:firstLine="708"/>
-      </w:pPr>
-      <w:r>
-        <w:t>-les simples membres du projet,</w:t>
-      </w:r>
-    </w:p>
-    <w:p>
-      <w:pPr>
-        <w:ind w:firstLine="708"/>
-      </w:pPr>
-      <w:r>
-        <w:t>-le chef de projet,</w:t>
-      </w:r>
-    </w:p>
-    <w:p>
-      <w:pPr>
-        <w:ind w:firstLine="708"/>
-      </w:pPr>
-      <w:r>
-        <w:t>-autre ?</w:t>
-      </w:r>
-    </w:p>
-    <w:p/>
-    <w:p>
-      <w:pPr>
-        <w:pStyle w:val="Titre4"/>
-      </w:pPr>
-      <w:r>
-        <w:t>Suivi de projet</w:t>
-      </w:r>
-    </w:p>
-    <w:p/>
-    <w:p>
-      <w:pPr>
-        <w:ind w:firstLine="708"/>
-      </w:pPr>
-      <w:r>
-        <w:t xml:space="preserve">On pourra faire </w:t>
-      </w:r>
-      <w:r>
-        <w:t>le suivi des projets avec la mise à jour de certaines informations.</w:t>
-      </w:r>
-      <w:r>
-        <w:t xml:space="preserve"> </w:t>
-      </w:r>
-      <w:r>
-        <w:t xml:space="preserve">Ce suivi doit être réalisé en continu. </w:t>
-      </w:r>
-      <w:r>
-        <w:t>Etant donné qu’on ne connait pas, a priori, l’objectif précis des projets qui seront insérés dans la base de données, le suivi sera choisi par les membres du projet.</w:t>
-      </w:r>
-      <w:r>
-        <w:t xml:space="preserve"> Lors de la création du projet, ils choisiront plusieurs variables. D’abord devront être sélectionnées les variables </w:t>
-      </w:r>
-      <w:r>
-        <w:t>d’action (</w:t>
-      </w:r>
-      <w:r>
-        <w:t>ex : nombre d’agriculteurs aidés/ actions menées/…) puis les variables d’effets, celles sur lesquelles le projet veut agir.</w:t>
-      </w:r>
-    </w:p>
-    <w:p>
-      <w:pPr>
-        <w:ind w:firstLine="708"/>
-      </w:pPr>
-      <w:r>
-        <w:t>Les membres du projet peuvent con</w:t>
-      </w:r>
-      <w:r>
-        <w:t xml:space="preserve">sulter le projet plus suivi, le/la </w:t>
-      </w:r>
-      <w:r>
-        <w:t>chef</w:t>
-      </w:r>
-      <w:r>
-        <w:t>(fe)</w:t>
-      </w:r>
-      <w:r>
-        <w:t xml:space="preserve"> de projet ou technicien</w:t>
+        <w:lastRenderedPageBreak/>
+        <w:t>COMMENT LE MESURER ? DEMANDER DES DONNEES DIRECTEMENT ?</w:t>
+      </w:r>
+    </w:p>
+    <w:p>
+      <w:pPr>
+        <w:rPr>
+          <w:color w:val="FF0000"/>
+        </w:rPr>
+      </w:pPr>
+      <w:r>
+        <w:rPr>
+          <w:color w:val="FF0000"/>
+        </w:rPr>
+        <w:t>A FAIRE</w:t>
+      </w:r>
+    </w:p>
+    <w:p>
+      <w:pPr>
+        <w:pStyle w:val="Titre3"/>
+      </w:pPr>
+      <w:bookmarkStart w:id="19" w:name="_Toc52960625"/>
+      <w:r>
+        <w:t>Module de collecte des données pour les technicien</w:t>
       </w:r>
       <w:r>
         <w:t>(ne)</w:t>
       </w:r>
       <w:r>
-        <w:t xml:space="preserve"> peut effectuer le suivi, le chef peut effectuer l’évaluation.</w:t>
-      </w:r>
-    </w:p>
-    <w:p>
-      <w:pPr>
-        <w:ind w:firstLine="708"/>
-        <w:rPr>
-          <w:color w:val="FF0000"/>
-        </w:rPr>
-      </w:pPr>
-      <w:r>
-        <w:rPr>
-          <w:color w:val="FF0000"/>
-        </w:rPr>
-        <w:t>Mettre un schéma</w:t>
-      </w:r>
-    </w:p>
-    <w:p>
-      <w:pPr>
-        <w:ind w:firstLine="708"/>
-      </w:pPr>
-    </w:p>
-    <w:p>
-      <w:pPr>
-        <w:pStyle w:val="Titre4"/>
-      </w:pPr>
-      <w:r>
-        <w:t>Evaluation de projet</w:t>
-      </w:r>
-    </w:p>
-    <w:p/>
-    <w:p>
-      <w:pPr>
-        <w:ind w:firstLine="708"/>
-      </w:pPr>
-      <w:r>
-        <w:t xml:space="preserve">L’évaluation du projet sera effectuée par les acteurs du projet. Cette évaluation est un évènement ponctuel qui peut se faire à intervalle régulier. Cela déterminera également une possible nouvelle marche à suivre pour le projet. </w:t>
-      </w:r>
-    </w:p>
-    <w:p>
-      <w:pPr>
-        <w:ind w:firstLine="708"/>
-      </w:pPr>
-      <w:r>
-        <w:t xml:space="preserve">Cette évaluation sera basée sur les 5 critères définis par l’OCDE pour les projets de développement : </w:t>
-      </w:r>
-    </w:p>
-    <w:p>
-      <w:pPr>
-        <w:ind w:firstLine="708"/>
-      </w:pPr>
-      <w:r>
-        <w:t>-Pertinence (correspondance entre objectifs de l’action et besoins du territoire)</w:t>
-      </w:r>
-    </w:p>
-    <w:p>
-      <w:pPr>
-        <w:ind w:firstLine="708"/>
-      </w:pPr>
-      <w:r>
-        <w:t>-Viabilité (pérennité des impacts de l’action)</w:t>
-      </w:r>
-    </w:p>
-    <w:p>
-      <w:pPr>
-        <w:ind w:firstLine="708"/>
-      </w:pPr>
-      <w:r>
-        <w:t>-Efficacité (comparaison objectifs fixés et atteints)</w:t>
-      </w:r>
-    </w:p>
-    <w:p>
-      <w:pPr>
-        <w:ind w:firstLine="708"/>
-      </w:pPr>
-      <w:r>
-        <w:t>-Efficience (atteinte des objectifs à moindre coût)</w:t>
-      </w:r>
-    </w:p>
-    <w:p>
-      <w:pPr>
-        <w:ind w:firstLine="708"/>
-      </w:pPr>
-      <w:r>
-        <w:lastRenderedPageBreak/>
-        <w:t>-Impact (retombées à moyen ou long terme, positives ou négatives, prévues ou imprévues)</w:t>
-      </w:r>
-    </w:p>
-    <w:p/>
-    <w:p>
-      <w:pPr>
-        <w:rPr>
-          <w:u w:val="single"/>
-        </w:rPr>
-      </w:pPr>
-      <w:r>
-        <w:rPr>
-          <w:u w:val="single"/>
-        </w:rPr>
-        <w:t>COMMENT LE MESURER ? DEMANDER DES DONNEES DIRECTEMENT ?</w:t>
-      </w:r>
-    </w:p>
-    <w:p>
-      <w:pPr>
-        <w:rPr>
-          <w:color w:val="FF0000"/>
-        </w:rPr>
-      </w:pPr>
-      <w:r>
-        <w:rPr>
-          <w:color w:val="FF0000"/>
-        </w:rPr>
-        <w:t>A FAIRE</w:t>
-      </w:r>
-    </w:p>
-    <w:p>
-      <w:pPr>
-        <w:pStyle w:val="Titre3"/>
-      </w:pPr>
-      <w:bookmarkStart w:id="21" w:name="_Toc52960625"/>
-      <w:r>
-        <w:t>Module de collecte des données pour les technicien</w:t>
-      </w:r>
-      <w:r>
-        <w:t>(ne)</w:t>
-      </w:r>
-      <w:r>
         <w:t>s</w:t>
       </w:r>
-      <w:bookmarkEnd w:id="21"/>
+      <w:bookmarkEnd w:id="19"/>
     </w:p>
     <w:p/>
     <w:p>
@@ -7548,11 +7523,7 @@
         <w:ind w:firstLine="708"/>
       </w:pPr>
       <w:r>
-        <w:t xml:space="preserve">L'utilisateur doit donc pouvoir afficher les données produites en tenant compte des définitions locales officielles des formes d'agriculture, ou selon le cadre analytique propose par </w:t>
-      </w:r>
-      <w:r>
-        <w:lastRenderedPageBreak/>
-        <w:t>WAW. Pour se faire, un simple bouton permet de passer de l'un a l'autre et engendre une requête différente dans la base de données de WAW.</w:t>
+        <w:t>L'utilisateur doit donc pouvoir afficher les données produites en tenant compte des définitions locales officielles des formes d'agriculture, ou selon le cadre analytique propose par WAW. Pour se faire, un simple bouton permet de passer de l'un a l'autre et engendre une requête différente dans la base de données de WAW.</w:t>
       </w:r>
     </w:p>
     <w:p>
@@ -7744,7 +7715,6 @@
     </w:p>
     <w:p>
       <w:r>
-        <w:lastRenderedPageBreak/>
         <w:t>13)</w:t>
       </w:r>
       <w:r>
@@ -7761,6 +7731,7 @@
         </w:tabs>
       </w:pPr>
       <w:r>
+        <w:lastRenderedPageBreak/>
         <w:t>14) étude de cas avec infographies /</w:t>
       </w:r>
       <w:r>
@@ -7771,56 +7742,69 @@
       </w:r>
     </w:p>
     <w:p/>
+    <w:p>
+      <w:pPr>
+        <w:rPr>
+          <w:u w:val="single"/>
+        </w:rPr>
+      </w:pPr>
+    </w:p>
+    <w:p>
+      <w:pPr>
+        <w:pStyle w:val="Titre2"/>
+      </w:pPr>
+      <w:bookmarkStart w:id="20" w:name="_Toc52960626"/>
+      <w:r>
+        <w:t>Matrice des droits</w:t>
+      </w:r>
+      <w:bookmarkEnd w:id="20"/>
+    </w:p>
+    <w:p>
+      <w:pPr>
+        <w:rPr>
+          <w:color w:val="FF0000"/>
+        </w:rPr>
+      </w:pPr>
+    </w:p>
+    <w:p>
+      <w:pPr>
+        <w:rPr>
+          <w:color w:val="FF0000"/>
+        </w:rPr>
+      </w:pPr>
+      <w:r>
+        <w:rPr>
+          <w:color w:val="FF0000"/>
+        </w:rPr>
+        <w:t>A FAIRE</w:t>
+      </w:r>
+    </w:p>
+    <w:p>
+      <w:pPr>
+        <w:pStyle w:val="Titre3"/>
+      </w:pPr>
+      <w:bookmarkStart w:id="21" w:name="_Toc52960627"/>
+      <w:r>
+        <w:t>Matrice utilisateurs</w:t>
+      </w:r>
+      <w:bookmarkEnd w:id="21"/>
+    </w:p>
     <w:p/>
-    <w:p/>
+    <w:p>
+      <w:r>
+        <w:t>Un utilisateur doit pouvoir cumuler plusieurs types de profil. En effet, un producteur peut aussi mener des projets ou faire des recherches en publiant des études de cas.</w:t>
+      </w:r>
+    </w:p>
     <w:p>
       <w:pPr>
         <w:rPr>
           <w:u w:val="single"/>
         </w:rPr>
       </w:pPr>
-    </w:p>
-    <w:p>
-      <w:pPr>
-        <w:pStyle w:val="Titre2"/>
-      </w:pPr>
-      <w:bookmarkStart w:id="22" w:name="_Toc52960626"/>
-      <w:r>
-        <w:t>Matrice des droits</w:t>
-      </w:r>
-      <w:bookmarkEnd w:id="22"/>
-    </w:p>
-    <w:p>
-      <w:pPr>
-        <w:rPr>
-          <w:color w:val="FF0000"/>
-        </w:rPr>
-      </w:pPr>
-    </w:p>
-    <w:p>
-      <w:pPr>
-        <w:rPr>
-          <w:color w:val="FF0000"/>
-        </w:rPr>
-      </w:pPr>
-      <w:r>
-        <w:rPr>
-          <w:color w:val="FF0000"/>
-        </w:rPr>
-        <w:t>A FAIRE</w:t>
-      </w:r>
-    </w:p>
-    <w:p>
-      <w:pPr>
-        <w:pStyle w:val="Titre3"/>
-      </w:pPr>
-      <w:bookmarkStart w:id="23" w:name="_Toc52960627"/>
-      <w:r>
-        <w:t>Matrice utilisateurs</w:t>
-      </w:r>
-      <w:bookmarkEnd w:id="23"/>
-    </w:p>
-    <w:p/>
+      <w:r>
+        <w:t>Données publiques : nom, prénom, type de profil, poste</w:t>
+      </w:r>
+    </w:p>
     <w:p>
       <w:pPr>
         <w:rPr>
@@ -7828,43 +7812,13 @@
         </w:rPr>
       </w:pPr>
       <w:r>
-        <w:rPr>
-          <w:u w:val="single"/>
-        </w:rPr>
-        <w:t>Peut-on avoir plusieurs profils en même temps (un agriculteur qui</w:t>
-      </w:r>
-      <w:r>
-        <w:rPr>
-          <w:u w:val="single"/>
-        </w:rPr>
-        <w:t xml:space="preserve"> participe aussi à un projet ?)</w:t>
-      </w:r>
-    </w:p>
-    <w:p>
-      <w:pPr>
-        <w:rPr>
-          <w:u w:val="single"/>
-        </w:rPr>
-      </w:pPr>
-    </w:p>
-    <w:p>
-      <w:r>
-        <w:t>Un utilisateur doit pouvoir cumuler plusieurs types de profil. En effet, un producteur peut aussi mener des projets ou faire des recherches en publiant des études de cas.</w:t>
-      </w:r>
-    </w:p>
-    <w:p>
-      <w:pPr>
-        <w:rPr>
-          <w:u w:val="single"/>
-        </w:rPr>
-      </w:pPr>
-      <w:r>
-        <w:t>Données publiques : nom, prénom, type de profil, poste</w:t>
-      </w:r>
-    </w:p>
-    <w:p>
-      <w:r>
-        <w:t xml:space="preserve">Données privées : adresse email, téléphone, </w:t>
+        <w:t>Données privées : adresse email,</w:t>
+      </w:r>
+      <w:r>
+        <w:t xml:space="preserve"> numéro de</w:t>
+      </w:r>
+      <w:r>
+        <w:t xml:space="preserve"> téléphone, </w:t>
       </w:r>
       <w:r>
         <w:t xml:space="preserve">localisation précise ou adresse, </w:t>
@@ -7882,6 +7836,9 @@
     <w:p>
       <w:r>
         <w:t>Ce sont les paramètres par défaut qui sont amenés à être modifiés par les utilisateurs eux-mêmes.</w:t>
+      </w:r>
+      <w:r>
+        <w:t xml:space="preserve"> </w:t>
       </w:r>
     </w:p>
     <w:p>
@@ -8098,7 +8055,7 @@
           </w:tcPr>
           <w:p>
             <w:r>
-              <w:t>Modifier l’adresse e-mail</w:t>
+              <w:t>Modifier les données utilisateur (sauf le nom)</w:t>
             </w:r>
           </w:p>
         </w:tc>
@@ -8390,7 +8347,7 @@
       <w:pPr>
         <w:pStyle w:val="Lgende"/>
       </w:pPr>
-      <w:bookmarkStart w:id="24" w:name="_Toc53385484"/>
+      <w:bookmarkStart w:id="22" w:name="_Toc53385484"/>
       <w:r>
         <w:t xml:space="preserve">Figure </w:t>
       </w:r>
@@ -8405,45 +8362,45 @@
       <w:r>
         <w:t>: Matrice des droits utilisateurs</w:t>
       </w:r>
-      <w:bookmarkEnd w:id="24"/>
+      <w:bookmarkEnd w:id="22"/>
     </w:p>
     <w:p/>
     <w:p>
       <w:pPr>
         <w:pStyle w:val="Titre3"/>
       </w:pPr>
-      <w:bookmarkStart w:id="25" w:name="_Toc52960628"/>
+      <w:bookmarkStart w:id="23" w:name="_Toc52960628"/>
+      <w:r>
+        <w:t>Matrice projet</w:t>
+      </w:r>
+      <w:bookmarkEnd w:id="23"/>
+    </w:p>
+    <w:p/>
+    <w:p>
+      <w:r>
+        <w:t>Les infos publiques du projet sont :</w:t>
+      </w:r>
+      <w:r>
+        <w:t xml:space="preserve"> le nom, l’objectif, les membres (et postes), l’impact ainsi qu’une description du projet.</w:t>
+      </w:r>
+    </w:p>
+    <w:p>
+      <w:r>
+        <w:t>Les infos privées du projet sont :</w:t>
+      </w:r>
+      <w:r>
+        <w:t xml:space="preserve"> le suivi et l’évaluation, </w:t>
+      </w:r>
+      <w:r>
+        <w:rPr>
+          <w:u w:val="single"/>
+        </w:rPr>
+        <w:t>le budget et son utilisation ?</w:t>
+      </w:r>
+    </w:p>
+    <w:p>
       <w:r>
         <w:lastRenderedPageBreak/>
-        <w:t>Matrice projet</w:t>
-      </w:r>
-      <w:bookmarkEnd w:id="25"/>
-    </w:p>
-    <w:p/>
-    <w:p>
-      <w:r>
-        <w:t>Les infos publiques du projet sont :</w:t>
-      </w:r>
-      <w:r>
-        <w:t xml:space="preserve"> le nom, l’objectif, les membres (et postes), l’impact ainsi qu’une description du projet.</w:t>
-      </w:r>
-    </w:p>
-    <w:p>
-      <w:r>
-        <w:t>Les infos privées du projet sont :</w:t>
-      </w:r>
-      <w:r>
-        <w:t xml:space="preserve"> le suivi et l’évaluation, </w:t>
-      </w:r>
-      <w:r>
-        <w:rPr>
-          <w:u w:val="single"/>
-        </w:rPr>
-        <w:t>le budget et son utilisation ?</w:t>
-      </w:r>
-    </w:p>
-    <w:p>
-      <w:r>
         <w:t>Ce sont ici les paramètres par défaut. Le</w:t>
       </w:r>
       <w:r>
@@ -8957,7 +8914,7 @@
       <w:pPr>
         <w:pStyle w:val="Lgende"/>
       </w:pPr>
-      <w:bookmarkStart w:id="26" w:name="_Toc53385485"/>
+      <w:bookmarkStart w:id="24" w:name="_Toc53385485"/>
       <w:r>
         <w:t xml:space="preserve">Figure </w:t>
       </w:r>
@@ -8972,18 +8929,18 @@
       <w:r>
         <w:t xml:space="preserve"> : Matrice des droits projet</w:t>
       </w:r>
-      <w:bookmarkEnd w:id="26"/>
+      <w:bookmarkEnd w:id="24"/>
     </w:p>
     <w:p/>
     <w:p>
       <w:pPr>
         <w:pStyle w:val="Titre3"/>
       </w:pPr>
-      <w:bookmarkStart w:id="27" w:name="_Toc52960629"/>
+      <w:bookmarkStart w:id="25" w:name="_Toc52960629"/>
       <w:r>
         <w:t>Matrice exploitation agricole</w:t>
       </w:r>
-      <w:bookmarkEnd w:id="27"/>
+      <w:bookmarkEnd w:id="25"/>
     </w:p>
     <w:p/>
     <w:p>
@@ -9208,6 +9165,7 @@
           </w:tcPr>
           <w:p>
             <w:r>
+              <w:lastRenderedPageBreak/>
               <w:t>Ajouter des données sur une exploitation</w:t>
             </w:r>
           </w:p>
@@ -9367,7 +9325,7 @@
       <w:pPr>
         <w:pStyle w:val="Lgende"/>
       </w:pPr>
-      <w:bookmarkStart w:id="28" w:name="_Toc53385486"/>
+      <w:bookmarkStart w:id="26" w:name="_Toc53385486"/>
       <w:r>
         <w:t xml:space="preserve">Figure </w:t>
       </w:r>
@@ -9382,7 +9340,7 @@
       <w:r>
         <w:t xml:space="preserve"> : Matrice des droits exploitation</w:t>
       </w:r>
-      <w:bookmarkEnd w:id="28"/>
+      <w:bookmarkEnd w:id="26"/>
     </w:p>
     <w:p/>
     <w:p/>
@@ -9390,7 +9348,7 @@
       <w:pPr>
         <w:pStyle w:val="Titre2"/>
       </w:pPr>
-      <w:bookmarkStart w:id="29" w:name="_Toc52960614"/>
+      <w:bookmarkStart w:id="27" w:name="_Toc52960614"/>
       <w:r>
         <w:t xml:space="preserve">Charte </w:t>
       </w:r>
@@ -9400,18 +9358,18 @@
       <w:r>
         <w:t xml:space="preserve"> et identité visuelle</w:t>
       </w:r>
-      <w:bookmarkEnd w:id="29"/>
+      <w:bookmarkEnd w:id="27"/>
     </w:p>
     <w:p/>
     <w:p>
       <w:pPr>
         <w:pStyle w:val="Titre3"/>
       </w:pPr>
-      <w:bookmarkStart w:id="30" w:name="_Toc52960615"/>
+      <w:bookmarkStart w:id="28" w:name="_Toc52960615"/>
       <w:r>
         <w:t>Logo</w:t>
       </w:r>
-      <w:bookmarkEnd w:id="30"/>
+      <w:bookmarkEnd w:id="28"/>
     </w:p>
     <w:p>
       <w:pPr>
@@ -9447,7 +9405,6 @@
           <w:noProof/>
           <w:lang w:eastAsia="fr-FR"/>
         </w:rPr>
-        <w:lastRenderedPageBreak/>
         <w:drawing>
           <wp:inline distT="0" distB="0" distL="0" distR="0" wp14:anchorId="3AD758B0" wp14:editId="72721839">
             <wp:extent cx="3276600" cy="1228725"/>
@@ -9491,7 +9448,7 @@
         </w:drawing>
       </w:r>
     </w:p>
-    <w:bookmarkStart w:id="31" w:name="_Toc53385487"/>
+    <w:bookmarkStart w:id="29" w:name="_Toc53385487"/>
     <w:p>
       <w:pPr>
         <w:pStyle w:val="Lgende"/>
@@ -9545,7 +9502,7 @@
                                 <w:noProof/>
                               </w:rPr>
                             </w:pPr>
-                            <w:bookmarkStart w:id="32" w:name="_Toc53385488"/>
+                            <w:bookmarkStart w:id="30" w:name="_Toc53385488"/>
                             <w:r>
                               <w:t xml:space="preserve">Figure </w:t>
                             </w:r>
@@ -9563,7 +9520,7 @@
                               </w:rPr>
                               <w:t> : Logo réalisé sur freelogodesign.fr par Lucas Le Moine pour l’observatoire</w:t>
                             </w:r>
-                            <w:bookmarkEnd w:id="32"/>
+                            <w:bookmarkEnd w:id="30"/>
                           </w:p>
                         </w:txbxContent>
                       </wps:txbx>
@@ -9595,7 +9552,7 @@
                           <w:noProof/>
                         </w:rPr>
                       </w:pPr>
-                      <w:bookmarkStart w:id="33" w:name="_Toc53385488"/>
+                      <w:bookmarkStart w:id="32" w:name="_Toc53385488"/>
                       <w:r>
                         <w:t xml:space="preserve">Figure </w:t>
                       </w:r>
@@ -9626,7 +9583,7 @@
                         </w:rPr>
                         <w:t> : Logo réalisé sur freelogodesign.fr par Lucas Le Moine pour l’observatoire</w:t>
                       </w:r>
-                      <w:bookmarkEnd w:id="33"/>
+                      <w:bookmarkEnd w:id="32"/>
                     </w:p>
                   </w:txbxContent>
                 </v:textbox>
@@ -9735,37 +9692,37 @@
       <w:r>
         <w:t xml:space="preserve"> : Logo Prerad-OI</w:t>
       </w:r>
+      <w:bookmarkEnd w:id="29"/>
+    </w:p>
+    <w:p/>
+    <w:p>
+      <w:pPr>
+        <w:pStyle w:val="Titre3"/>
+      </w:pPr>
+      <w:bookmarkStart w:id="31" w:name="_Toc52960616"/>
+      <w:r>
+        <w:t>Couleurs et Police</w:t>
+      </w:r>
       <w:bookmarkEnd w:id="31"/>
     </w:p>
     <w:p/>
     <w:p>
       <w:pPr>
+        <w:ind w:firstLine="708"/>
+      </w:pPr>
+      <w:r>
+        <w:t>Il peut être judicieux de garder les couleurs utilisées sur le site de la Prérad pour créer une uniformité qui permet de bien comprendre le lien entre les deux entités.</w:t>
+      </w:r>
+    </w:p>
+    <w:p>
+      <w:pPr>
         <w:pStyle w:val="Titre3"/>
       </w:pPr>
-      <w:bookmarkStart w:id="33" w:name="_Toc52960616"/>
-      <w:r>
-        <w:t>Couleurs et Police</w:t>
-      </w:r>
-      <w:bookmarkEnd w:id="33"/>
-    </w:p>
-    <w:p/>
-    <w:p>
-      <w:pPr>
-        <w:ind w:firstLine="708"/>
-      </w:pPr>
-      <w:r>
-        <w:t>Il peut être judicieux de garder les couleurs utilisées sur le site de la Prérad pour créer une uniformité qui permet de bien comprendre le lien entre les deux entités.</w:t>
-      </w:r>
-    </w:p>
-    <w:p>
-      <w:pPr>
-        <w:pStyle w:val="Titre3"/>
-      </w:pPr>
-      <w:bookmarkStart w:id="34" w:name="_Toc52960617"/>
+      <w:bookmarkStart w:id="32" w:name="_Toc52960617"/>
       <w:r>
         <w:t>En-tête</w:t>
       </w:r>
-      <w:bookmarkEnd w:id="34"/>
+      <w:bookmarkEnd w:id="32"/>
     </w:p>
     <w:p/>
     <w:p>
@@ -9837,16 +9794,15 @@
       <w:pPr>
         <w:pStyle w:val="Titre3"/>
       </w:pPr>
-      <w:bookmarkStart w:id="35" w:name="_Toc52960618"/>
+      <w:bookmarkStart w:id="33" w:name="_Toc52960618"/>
       <w:r>
         <w:t>Pied de page</w:t>
       </w:r>
-      <w:bookmarkEnd w:id="35"/>
+      <w:bookmarkEnd w:id="33"/>
     </w:p>
     <w:p/>
     <w:p>
       <w:r>
-        <w:lastRenderedPageBreak/>
         <w:t>Dans le pied de page, on trouvera les éléments suivants :</w:t>
       </w:r>
     </w:p>
@@ -9900,7 +9856,7 @@
                     <pic:cNvPicPr/>
                   </pic:nvPicPr>
                   <pic:blipFill rotWithShape="1">
-                    <a:blip r:embed="rId15"/>
+                    <a:blip r:embed="rId17"/>
                     <a:srcRect t="52181" b="4253"/>
                     <a:stretch/>
                   </pic:blipFill>
@@ -9932,7 +9888,7 @@
       <w:pPr>
         <w:pStyle w:val="Lgende"/>
       </w:pPr>
-      <w:bookmarkStart w:id="36" w:name="_Toc53385489"/>
+      <w:bookmarkStart w:id="34" w:name="_Toc53385489"/>
       <w:r>
         <w:t xml:space="preserve">Figure </w:t>
       </w:r>
@@ -9947,7 +9903,7 @@
       <w:r>
         <w:t> : Pied de page de la Prérad-OI</w:t>
       </w:r>
-      <w:bookmarkEnd w:id="36"/>
+      <w:bookmarkEnd w:id="34"/>
     </w:p>
     <w:p/>
     <w:p>
@@ -9959,8 +9915,9 @@
           <w:szCs w:val="32"/>
         </w:rPr>
       </w:pPr>
-      <w:bookmarkStart w:id="37" w:name="_Toc52960630"/>
-      <w:r>
+      <w:bookmarkStart w:id="35" w:name="_Toc52960630"/>
+      <w:r>
+        <w:lastRenderedPageBreak/>
         <w:br w:type="page"/>
       </w:r>
     </w:p>
@@ -9972,18 +9929,18 @@
         <w:lastRenderedPageBreak/>
         <w:t>Réalisation</w:t>
       </w:r>
-      <w:bookmarkEnd w:id="37"/>
+      <w:bookmarkEnd w:id="35"/>
     </w:p>
     <w:p/>
     <w:p>
       <w:pPr>
         <w:pStyle w:val="Titre2"/>
       </w:pPr>
-      <w:bookmarkStart w:id="38" w:name="_Toc52960631"/>
+      <w:bookmarkStart w:id="36" w:name="_Toc52960631"/>
       <w:r>
         <w:t>Conditions de réalisation et environnement technique</w:t>
       </w:r>
-      <w:bookmarkEnd w:id="38"/>
+      <w:bookmarkEnd w:id="36"/>
     </w:p>
     <w:p/>
     <w:p>
@@ -10528,11 +10485,11 @@
       <w:pPr>
         <w:pStyle w:val="Titre2"/>
       </w:pPr>
-      <w:bookmarkStart w:id="39" w:name="_Toc52960632"/>
+      <w:bookmarkStart w:id="37" w:name="_Toc52960632"/>
       <w:r>
         <w:t>Calendrier de réalisation</w:t>
       </w:r>
-      <w:bookmarkEnd w:id="39"/>
+      <w:bookmarkEnd w:id="37"/>
     </w:p>
     <w:p/>
     <w:p>
@@ -10608,102 +10565,110 @@
       <w:pPr>
         <w:pStyle w:val="Titre1"/>
       </w:pPr>
-      <w:bookmarkStart w:id="40" w:name="_Toc52960633"/>
+      <w:bookmarkStart w:id="38" w:name="_Toc52960633"/>
       <w:r>
         <w:lastRenderedPageBreak/>
         <w:t>Contraintes techniques</w:t>
       </w:r>
+      <w:bookmarkEnd w:id="38"/>
+    </w:p>
+    <w:p/>
+    <w:p>
+      <w:pPr>
+        <w:pStyle w:val="Titre2"/>
+      </w:pPr>
+      <w:bookmarkStart w:id="39" w:name="_Toc52960634"/>
+      <w:r>
+        <w:t>Prise en compte de l’existant</w:t>
+      </w:r>
+      <w:bookmarkEnd w:id="39"/>
+    </w:p>
+    <w:p/>
+    <w:p>
+      <w:pPr>
+        <w:ind w:firstLine="708"/>
+      </w:pPr>
+      <w:r>
+        <w:t>De nombreuses données sont déjà existantes dans les pays concernés par l’observatoire. Il est absolument nécessaire, pour des raisons d’efficacité de récupérer ces données ou au moins d’y avoir accès</w:t>
+      </w:r>
+      <w:r>
+        <w:t xml:space="preserve">. </w:t>
+      </w:r>
+    </w:p>
+    <w:p>
+      <w:pPr>
+        <w:ind w:firstLine="708"/>
+      </w:pPr>
+      <w:r>
+        <w:t>La stratégie sera donc de récupérer les données qui ne sont pas stockées de manière pérenne dans la base de données de l’outil. Cela concerne les données stockées sur des fichiers Excel, des fichiers textes, des cartes ou des documents papiers.</w:t>
+      </w:r>
+    </w:p>
+    <w:p>
+      <w:pPr>
+        <w:ind w:firstLine="708"/>
+      </w:pPr>
+      <w:r>
+        <w:t xml:space="preserve"> Quant aux données qui sont stockées par la FAO ou les chambres d’agriculture et qui sont déjà dans une base de données, il s’agira uniquement de récupérer ces données pour </w:t>
+      </w:r>
+      <w:r>
+        <w:t>les afficher</w:t>
+      </w:r>
+      <w:r>
+        <w:t xml:space="preserve"> et/</w:t>
+      </w:r>
+      <w:r>
+        <w:t xml:space="preserve">ou </w:t>
+      </w:r>
+      <w:r>
+        <w:t>construire des indicateurs</w:t>
+      </w:r>
+      <w:r>
+        <w:t>.</w:t>
+      </w:r>
+    </w:p>
+    <w:p>
+      <w:pPr>
+        <w:ind w:firstLine="708"/>
+      </w:pPr>
+      <w:r>
+        <w:t xml:space="preserve">Les données ont des origines très diverses ce qui provoque des disparités importantes dans les données collectées. Par exemple, certaines données proviennent d’une collecte individuelle à l’initiative de l’individu au niveau de l’exploitation. Tandis que d’autres données proviennent de recensement agricoles ou de LSMS (Living standard measurement survey). Les objectifs sont distincts donc les variables étudiées sont différentes. </w:t>
+      </w:r>
+    </w:p>
+    <w:p>
+      <w:pPr>
+        <w:ind w:firstLine="708"/>
+      </w:pPr>
+    </w:p>
+    <w:p>
+      <w:pPr>
+        <w:pStyle w:val="Titre2"/>
+      </w:pPr>
+      <w:bookmarkStart w:id="40" w:name="_Toc52960635"/>
+      <w:r>
+        <w:t>Interopérabilité</w:t>
+      </w:r>
       <w:bookmarkEnd w:id="40"/>
     </w:p>
-    <w:p/>
-    <w:p>
-      <w:pPr>
-        <w:pStyle w:val="Titre2"/>
-      </w:pPr>
-      <w:bookmarkStart w:id="41" w:name="_Toc52960634"/>
-      <w:r>
-        <w:t>Prise en compte de l’existant</w:t>
-      </w:r>
+    <w:p>
+      <w:pPr>
+        <w:ind w:left="708"/>
+      </w:pPr>
+    </w:p>
+    <w:p>
+      <w:pPr>
+        <w:ind w:firstLine="708"/>
+      </w:pPr>
+      <w:r>
+        <w:t xml:space="preserve">Afin de faire profiter l’ensemble des organisations des données collectées dans le cadre de l’observatoire, il sera nécessaire de développer une API. </w:t>
+      </w:r>
+      <w:r>
+        <w:t xml:space="preserve">Cette dernière permettra d’accéder aux données et de faire des requêtes sur la base de données de l’observatoire directement depuis n’importe quel service Web. Egalement, si des partenaires </w:t>
+      </w:r>
+      <w:r>
+        <w:t>tels que la FAO possède des API, il sera primordial de les utiliser pour récupérer des données supplémentaires. Le but étant de ne pas dupliquer les données.</w:t>
+      </w:r>
+      <w:bookmarkStart w:id="41" w:name="_GoBack"/>
       <w:bookmarkEnd w:id="41"/>
-    </w:p>
-    <w:p/>
-    <w:p>
-      <w:pPr>
-        <w:ind w:firstLine="708"/>
-      </w:pPr>
-      <w:r>
-        <w:t>De nombreuses données sont déjà existantes dans les pays concernés par l’observatoire. Il est absolument nécessaire, pour des raisons d’efficacité de récupérer ces données ou au moins d’y avoir accès</w:t>
-      </w:r>
-      <w:r>
-        <w:t xml:space="preserve">. </w:t>
-      </w:r>
-    </w:p>
-    <w:p>
-      <w:pPr>
-        <w:ind w:firstLine="708"/>
-      </w:pPr>
-      <w:r>
-        <w:t>La stratégie sera donc de récupérer les données qui ne sont pas stockées de manière pérenne dans la base de données de l’outil. Cela concerne les données stockées sur des fichiers Excel, des fichiers textes, des cartes ou des documents papiers.</w:t>
-      </w:r>
-    </w:p>
-    <w:p>
-      <w:pPr>
-        <w:ind w:firstLine="708"/>
-      </w:pPr>
-      <w:r>
-        <w:t xml:space="preserve"> Quant aux données qui sont stockées par la FAO ou les chambres d’agriculture et qui sont déjà dans une base de données, il s’agira uniquement de récupérer ces données pour </w:t>
-      </w:r>
-      <w:r>
-        <w:t>les afficher</w:t>
-      </w:r>
-      <w:r>
-        <w:t xml:space="preserve"> et/</w:t>
-      </w:r>
-      <w:r>
-        <w:t xml:space="preserve">ou </w:t>
-      </w:r>
-      <w:r>
-        <w:t>construire des indicateurs</w:t>
-      </w:r>
-      <w:r>
-        <w:t>.</w:t>
-      </w:r>
-    </w:p>
-    <w:p>
-      <w:pPr>
-        <w:ind w:firstLine="708"/>
-      </w:pPr>
-      <w:r>
-        <w:t xml:space="preserve">Les données ont des origines très diverses ce qui provoque des disparités importantes dans les données collectées. Par exemple, certaines données proviennent d’une collecte individuelle à l’initiative de l’individu au niveau de l’exploitation. Tandis que d’autres données proviennent de recensement agricoles ou de LSMS (Living standard measurement survey). Les objectifs sont distincts donc les variables étudiées sont différentes. </w:t>
-      </w:r>
-    </w:p>
-    <w:p>
-      <w:pPr>
-        <w:ind w:firstLine="708"/>
-      </w:pPr>
-    </w:p>
-    <w:p>
-      <w:pPr>
-        <w:pStyle w:val="Titre2"/>
-      </w:pPr>
-      <w:bookmarkStart w:id="42" w:name="_Toc52960635"/>
-      <w:r>
-        <w:t>Interopérabilité</w:t>
-      </w:r>
-      <w:bookmarkEnd w:id="42"/>
-    </w:p>
-    <w:p>
-      <w:pPr>
-        <w:ind w:left="708"/>
-      </w:pPr>
-    </w:p>
-    <w:p>
-      <w:pPr>
-        <w:ind w:firstLine="708"/>
-      </w:pPr>
-      <w:r>
-        <w:t xml:space="preserve">Afin de faire profiter l’ensemble des organisations des données collectées dans le cadre de l’observatoire, il sera nécessaire de développer une API. </w:t>
-      </w:r>
     </w:p>
     <w:p>
       <w:pPr>
@@ -10738,12 +10703,12 @@
       <w:pPr>
         <w:pStyle w:val="Titre1"/>
       </w:pPr>
-      <w:bookmarkStart w:id="43" w:name="_Toc52960636"/>
+      <w:bookmarkStart w:id="42" w:name="_Toc52960636"/>
       <w:r>
         <w:lastRenderedPageBreak/>
         <w:t>Améliorations futures</w:t>
       </w:r>
-      <w:bookmarkEnd w:id="43"/>
+      <w:bookmarkEnd w:id="42"/>
     </w:p>
     <w:p/>
     <w:p>
@@ -10809,41 +10774,41 @@
       <w:pPr>
         <w:pStyle w:val="Titre1"/>
       </w:pPr>
-      <w:bookmarkStart w:id="44" w:name="_Toc52960637"/>
+      <w:bookmarkStart w:id="43" w:name="_Toc52960637"/>
       <w:r>
         <w:lastRenderedPageBreak/>
         <w:t>Annexes</w:t>
       </w:r>
+      <w:bookmarkEnd w:id="43"/>
+    </w:p>
+    <w:p/>
+    <w:p>
+      <w:pPr>
+        <w:pStyle w:val="Titre2"/>
+      </w:pPr>
+      <w:bookmarkStart w:id="44" w:name="_Toc52960638"/>
+      <w:r>
+        <w:t>Benchmark des outils et des outils d’aide à la décision</w:t>
+      </w:r>
       <w:bookmarkEnd w:id="44"/>
     </w:p>
-    <w:p/>
-    <w:p>
-      <w:pPr>
-        <w:pStyle w:val="Titre2"/>
-      </w:pPr>
-      <w:bookmarkStart w:id="45" w:name="_Toc52960638"/>
-      <w:r>
-        <w:t>Benchmark des outils et des outils d’aide à la décision</w:t>
+    <w:p>
+      <w:pPr>
+        <w:jc w:val="center"/>
+        <w:rPr>
+          <w:sz w:val="32"/>
+        </w:rPr>
+      </w:pPr>
+    </w:p>
+    <w:p>
+      <w:pPr>
+        <w:pStyle w:val="Titre3"/>
+      </w:pPr>
+      <w:bookmarkStart w:id="45" w:name="_Toc52960639"/>
+      <w:r>
+        <w:t>AGREF</w:t>
       </w:r>
       <w:bookmarkEnd w:id="45"/>
-    </w:p>
-    <w:p>
-      <w:pPr>
-        <w:jc w:val="center"/>
-        <w:rPr>
-          <w:sz w:val="32"/>
-        </w:rPr>
-      </w:pPr>
-    </w:p>
-    <w:p>
-      <w:pPr>
-        <w:pStyle w:val="Titre3"/>
-      </w:pPr>
-      <w:bookmarkStart w:id="46" w:name="_Toc52960639"/>
-      <w:r>
-        <w:t>AGREF</w:t>
-      </w:r>
-      <w:bookmarkEnd w:id="46"/>
     </w:p>
     <w:p>
       <w:pPr>
@@ -11187,11 +11152,11 @@
       <w:pPr>
         <w:pStyle w:val="Titre3"/>
       </w:pPr>
-      <w:bookmarkStart w:id="47" w:name="_Toc52960640"/>
+      <w:bookmarkStart w:id="46" w:name="_Toc52960640"/>
       <w:r>
         <w:t>AEGIS</w:t>
       </w:r>
-      <w:bookmarkEnd w:id="47"/>
+      <w:bookmarkEnd w:id="46"/>
     </w:p>
     <w:p>
       <w:pPr>
@@ -11278,131 +11243,10 @@
           <w:szCs w:val="24"/>
         </w:rPr>
       </w:pPr>
-    </w:p>
-    <w:p>
-      <w:pPr>
-        <w:ind w:left="1410"/>
-        <w:rPr>
-          <w:szCs w:val="24"/>
-        </w:rPr>
-      </w:pPr>
-    </w:p>
-    <w:p>
-      <w:pPr>
-        <w:ind w:left="1410"/>
-        <w:rPr>
-          <w:szCs w:val="24"/>
-        </w:rPr>
-      </w:pPr>
-    </w:p>
-    <w:p>
-      <w:pPr>
-        <w:ind w:left="1410"/>
-        <w:rPr>
-          <w:szCs w:val="24"/>
-        </w:rPr>
-      </w:pPr>
-    </w:p>
-    <w:p>
-      <w:pPr>
-        <w:ind w:left="1410"/>
-        <w:rPr>
-          <w:szCs w:val="24"/>
-        </w:rPr>
-      </w:pPr>
-    </w:p>
-    <w:p>
-      <w:pPr>
-        <w:ind w:left="1410"/>
-        <w:rPr>
-          <w:szCs w:val="24"/>
-        </w:rPr>
-      </w:pPr>
-    </w:p>
-    <w:p>
-      <w:pPr>
-        <w:ind w:left="1410"/>
-        <w:rPr>
-          <w:szCs w:val="24"/>
-        </w:rPr>
-      </w:pPr>
-    </w:p>
-    <w:p>
-      <w:pPr>
-        <w:ind w:left="1410"/>
-        <w:rPr>
-          <w:szCs w:val="24"/>
-        </w:rPr>
-      </w:pPr>
-    </w:p>
-    <w:p>
-      <w:pPr>
-        <w:ind w:left="1410"/>
-        <w:rPr>
-          <w:szCs w:val="24"/>
-        </w:rPr>
-      </w:pPr>
-    </w:p>
-    <w:p>
-      <w:pPr>
-        <w:ind w:left="1410"/>
-        <w:rPr>
-          <w:szCs w:val="24"/>
-        </w:rPr>
-      </w:pPr>
-    </w:p>
-    <w:p>
-      <w:pPr>
-        <w:ind w:left="1410"/>
-        <w:rPr>
-          <w:szCs w:val="24"/>
-        </w:rPr>
-      </w:pPr>
-    </w:p>
-    <w:p>
-      <w:pPr>
-        <w:ind w:left="1410"/>
-        <w:rPr>
-          <w:szCs w:val="24"/>
-        </w:rPr>
-      </w:pPr>
-    </w:p>
-    <w:p>
-      <w:pPr>
-        <w:ind w:left="1410"/>
-        <w:rPr>
-          <w:szCs w:val="24"/>
-        </w:rPr>
-      </w:pPr>
-    </w:p>
-    <w:p>
-      <w:pPr>
-        <w:ind w:left="1410"/>
-        <w:rPr>
-          <w:szCs w:val="24"/>
-        </w:rPr>
-      </w:pPr>
-    </w:p>
-    <w:p>
-      <w:pPr>
-        <w:ind w:left="1410"/>
-        <w:rPr>
-          <w:szCs w:val="24"/>
-        </w:rPr>
-      </w:pPr>
-    </w:p>
-    <w:p>
-      <w:pPr>
-        <w:ind w:left="1410"/>
-        <w:rPr>
-          <w:szCs w:val="24"/>
-        </w:rPr>
-      </w:pPr>
-      <w:r>
-        <w:rPr>
-          <w:szCs w:val="24"/>
-        </w:rPr>
-        <w:lastRenderedPageBreak/>
+      <w:r>
+        <w:rPr>
+          <w:szCs w:val="24"/>
+        </w:rPr>
         <w:t xml:space="preserve"> </w:t>
       </w:r>
       <w:r>
@@ -11491,7 +11335,7 @@
           <w:szCs w:val="28"/>
         </w:rPr>
       </w:pPr>
-      <w:bookmarkStart w:id="48" w:name="_Toc52960641"/>
+      <w:bookmarkStart w:id="47" w:name="_Toc52960641"/>
       <w:r>
         <w:rPr>
           <w:sz w:val="28"/>
@@ -11499,7 +11343,7 @@
         </w:rPr>
         <w:t>E-</w:t>
       </w:r>
-      <w:bookmarkEnd w:id="48"/>
+      <w:bookmarkEnd w:id="47"/>
       <w:r>
         <w:rPr>
           <w:rStyle w:val="Titre3Car"/>
@@ -11616,6 +11460,7 @@
         <w:rPr>
           <w:szCs w:val="24"/>
         </w:rPr>
+        <w:lastRenderedPageBreak/>
         <w:t>- Utilisation importante des masques de saisie pour faciliter la saisie de données et limiter le risque d’erreur.</w:t>
       </w:r>
     </w:p>
@@ -11800,12 +11645,11 @@
       <w:pPr>
         <w:pStyle w:val="Titre3"/>
       </w:pPr>
-      <w:bookmarkStart w:id="49" w:name="_Toc52960642"/>
-      <w:r>
-        <w:lastRenderedPageBreak/>
+      <w:bookmarkStart w:id="48" w:name="_Toc52960642"/>
+      <w:r>
         <w:t>IDEA-RUN</w:t>
       </w:r>
-      <w:bookmarkEnd w:id="49"/>
+      <w:bookmarkEnd w:id="48"/>
     </w:p>
     <w:p>
       <w:pPr>
@@ -11941,7 +11785,14 @@
         <w:rPr>
           <w:szCs w:val="24"/>
         </w:rPr>
-        <w:t>-En outre, cette méthode et les indicateurs de performances sociale, économique et environnementale nécessite un nombre non négligeable de données. Ces données ne se recoupent pas, pour la plupart, avec celles mobilisées pour l’observatoire (travail d’Adèle).</w:t>
+        <w:t xml:space="preserve">-En outre, cette méthode et les indicateurs de performances sociale, économique et environnementale nécessite un nombre non négligeable de données. Ces données ne </w:t>
+      </w:r>
+      <w:r>
+        <w:rPr>
+          <w:szCs w:val="24"/>
+        </w:rPr>
+        <w:lastRenderedPageBreak/>
+        <w:t>se recoupent pas, pour la plupart, avec celles mobilisées pour l’observatoire (travail d’Adèle).</w:t>
       </w:r>
     </w:p>
     <w:p>
@@ -11985,11 +11836,11 @@
       <w:pPr>
         <w:pStyle w:val="Titre3"/>
       </w:pPr>
-      <w:bookmarkStart w:id="50" w:name="_Toc52960643"/>
+      <w:bookmarkStart w:id="49" w:name="_Toc52960643"/>
       <w:r>
         <w:t>FAST</w:t>
       </w:r>
-      <w:bookmarkEnd w:id="50"/>
+      <w:bookmarkEnd w:id="49"/>
     </w:p>
     <w:p>
       <w:pPr>
@@ -12097,7 +11948,6 @@
         <w:rPr>
           <w:szCs w:val="24"/>
         </w:rPr>
-        <w:lastRenderedPageBreak/>
         <w:t xml:space="preserve">      -Ne classe pas les résultats selon un ordre préférentiel.</w:t>
       </w:r>
     </w:p>
@@ -12114,11 +11964,11 @@
       <w:pPr>
         <w:pStyle w:val="Titre3"/>
       </w:pPr>
-      <w:bookmarkStart w:id="51" w:name="_Toc52960644"/>
+      <w:bookmarkStart w:id="50" w:name="_Toc52960644"/>
       <w:r>
         <w:t>LASER</w:t>
       </w:r>
-      <w:bookmarkEnd w:id="51"/>
+      <w:bookmarkEnd w:id="50"/>
     </w:p>
     <w:p>
       <w:pPr>
@@ -12198,14 +12048,14 @@
           <w:lang w:val="en-US"/>
         </w:rPr>
       </w:pPr>
-      <w:bookmarkStart w:id="52" w:name="_Toc52960645"/>
+      <w:bookmarkStart w:id="51" w:name="_Toc52960645"/>
       <w:r>
         <w:rPr>
           <w:lang w:val="en-US"/>
         </w:rPr>
         <w:t>HiH (Hand in hand geospatial platform by the FAO)</w:t>
       </w:r>
-      <w:bookmarkEnd w:id="52"/>
+      <w:bookmarkEnd w:id="51"/>
     </w:p>
     <w:p>
       <w:pPr>
@@ -12286,6 +12136,7 @@
         <w:rPr>
           <w:szCs w:val="24"/>
         </w:rPr>
+        <w:lastRenderedPageBreak/>
         <w:t>-Recouper des sources d’informations concordantes pour évaluer un risque</w:t>
       </w:r>
     </w:p>
@@ -12302,14 +12153,14 @@
       <w:pPr>
         <w:pStyle w:val="Titre3"/>
       </w:pPr>
-      <w:bookmarkStart w:id="53" w:name="_Toc52960646"/>
+      <w:bookmarkStart w:id="52" w:name="_Toc52960646"/>
       <w:r>
         <w:t>Conclusion du benchmark</w:t>
       </w:r>
       <w:r>
         <w:t> :</w:t>
       </w:r>
-      <w:bookmarkEnd w:id="53"/>
+      <w:bookmarkEnd w:id="52"/>
     </w:p>
     <w:p/>
     <w:p>
@@ -12412,7 +12263,6 @@
         <w:rPr>
           <w:szCs w:val="24"/>
         </w:rPr>
-        <w:lastRenderedPageBreak/>
         <w:t>Parmi ceux-là, on retrouve Phyto’aide, FAST, Celsius</w:t>
       </w:r>
     </w:p>
@@ -12624,7 +12474,6 @@
         <w:spacing w:line="240" w:lineRule="auto"/>
       </w:pPr>
       <w:r>
-        <w:lastRenderedPageBreak/>
         <w:t>Comment orienter, à différentes échelles, les exploitations agricoles vers un modèle plus durable ?</w:t>
       </w:r>
     </w:p>
@@ -13308,6 +13157,119 @@
       <w:rPr>
         <w:rFonts w:ascii="Symbol" w:hAnsi="Symbol" w:hint="default"/>
         <w:sz w:val="20"/>
+      </w:rPr>
+    </w:lvl>
+  </w:abstractNum>
+  <w:abstractNum w:abstractNumId="5" w15:restartNumberingAfterBreak="0">
+    <w:nsid w:val="77ED1A9D"/>
+    <w:multiLevelType w:val="hybridMultilevel"/>
+    <w:tmpl w:val="55F03CF2"/>
+    <w:lvl w:ilvl="0" w:tplc="040C0001">
+      <w:start w:val="1"/>
+      <w:numFmt w:val="bullet"/>
+      <w:lvlText w:val=""/>
+      <w:lvlJc w:val="left"/>
+      <w:pPr>
+        <w:ind w:left="1425" w:hanging="360"/>
+      </w:pPr>
+      <w:rPr>
+        <w:rFonts w:ascii="Symbol" w:hAnsi="Symbol" w:hint="default"/>
+      </w:rPr>
+    </w:lvl>
+    <w:lvl w:ilvl="1" w:tplc="040C0003" w:tentative="1">
+      <w:start w:val="1"/>
+      <w:numFmt w:val="bullet"/>
+      <w:lvlText w:val="o"/>
+      <w:lvlJc w:val="left"/>
+      <w:pPr>
+        <w:ind w:left="2145" w:hanging="360"/>
+      </w:pPr>
+      <w:rPr>
+        <w:rFonts w:ascii="Courier New" w:hAnsi="Courier New" w:cs="Courier New" w:hint="default"/>
+      </w:rPr>
+    </w:lvl>
+    <w:lvl w:ilvl="2" w:tplc="040C0005" w:tentative="1">
+      <w:start w:val="1"/>
+      <w:numFmt w:val="bullet"/>
+      <w:lvlText w:val=""/>
+      <w:lvlJc w:val="left"/>
+      <w:pPr>
+        <w:ind w:left="2865" w:hanging="360"/>
+      </w:pPr>
+      <w:rPr>
+        <w:rFonts w:ascii="Wingdings" w:hAnsi="Wingdings" w:hint="default"/>
+      </w:rPr>
+    </w:lvl>
+    <w:lvl w:ilvl="3" w:tplc="040C0001" w:tentative="1">
+      <w:start w:val="1"/>
+      <w:numFmt w:val="bullet"/>
+      <w:lvlText w:val=""/>
+      <w:lvlJc w:val="left"/>
+      <w:pPr>
+        <w:ind w:left="3585" w:hanging="360"/>
+      </w:pPr>
+      <w:rPr>
+        <w:rFonts w:ascii="Symbol" w:hAnsi="Symbol" w:hint="default"/>
+      </w:rPr>
+    </w:lvl>
+    <w:lvl w:ilvl="4" w:tplc="040C0003" w:tentative="1">
+      <w:start w:val="1"/>
+      <w:numFmt w:val="bullet"/>
+      <w:lvlText w:val="o"/>
+      <w:lvlJc w:val="left"/>
+      <w:pPr>
+        <w:ind w:left="4305" w:hanging="360"/>
+      </w:pPr>
+      <w:rPr>
+        <w:rFonts w:ascii="Courier New" w:hAnsi="Courier New" w:cs="Courier New" w:hint="default"/>
+      </w:rPr>
+    </w:lvl>
+    <w:lvl w:ilvl="5" w:tplc="040C0005" w:tentative="1">
+      <w:start w:val="1"/>
+      <w:numFmt w:val="bullet"/>
+      <w:lvlText w:val=""/>
+      <w:lvlJc w:val="left"/>
+      <w:pPr>
+        <w:ind w:left="5025" w:hanging="360"/>
+      </w:pPr>
+      <w:rPr>
+        <w:rFonts w:ascii="Wingdings" w:hAnsi="Wingdings" w:hint="default"/>
+      </w:rPr>
+    </w:lvl>
+    <w:lvl w:ilvl="6" w:tplc="040C0001" w:tentative="1">
+      <w:start w:val="1"/>
+      <w:numFmt w:val="bullet"/>
+      <w:lvlText w:val=""/>
+      <w:lvlJc w:val="left"/>
+      <w:pPr>
+        <w:ind w:left="5745" w:hanging="360"/>
+      </w:pPr>
+      <w:rPr>
+        <w:rFonts w:ascii="Symbol" w:hAnsi="Symbol" w:hint="default"/>
+      </w:rPr>
+    </w:lvl>
+    <w:lvl w:ilvl="7" w:tplc="040C0003" w:tentative="1">
+      <w:start w:val="1"/>
+      <w:numFmt w:val="bullet"/>
+      <w:lvlText w:val="o"/>
+      <w:lvlJc w:val="left"/>
+      <w:pPr>
+        <w:ind w:left="6465" w:hanging="360"/>
+      </w:pPr>
+      <w:rPr>
+        <w:rFonts w:ascii="Courier New" w:hAnsi="Courier New" w:cs="Courier New" w:hint="default"/>
+      </w:rPr>
+    </w:lvl>
+    <w:lvl w:ilvl="8" w:tplc="040C0005" w:tentative="1">
+      <w:start w:val="1"/>
+      <w:numFmt w:val="bullet"/>
+      <w:lvlText w:val=""/>
+      <w:lvlJc w:val="left"/>
+      <w:pPr>
+        <w:ind w:left="7185" w:hanging="360"/>
+      </w:pPr>
+      <w:rPr>
+        <w:rFonts w:ascii="Wingdings" w:hAnsi="Wingdings" w:hint="default"/>
       </w:rPr>
     </w:lvl>
   </w:abstractNum>
@@ -13385,6 +13347,39 @@
   </w:num>
   <w:num w:numId="7">
     <w:abstractNumId w:val="3"/>
+  </w:num>
+  <w:num w:numId="8">
+    <w:abstractNumId w:val="2"/>
+    <w:lvlOverride w:ilvl="0">
+      <w:startOverride w:val="1"/>
+    </w:lvlOverride>
+    <w:lvlOverride w:ilvl="1">
+      <w:startOverride w:val="1"/>
+    </w:lvlOverride>
+    <w:lvlOverride w:ilvl="2">
+      <w:startOverride w:val="1"/>
+    </w:lvlOverride>
+    <w:lvlOverride w:ilvl="3">
+      <w:startOverride w:val="1"/>
+    </w:lvlOverride>
+    <w:lvlOverride w:ilvl="4">
+      <w:startOverride w:val="1"/>
+    </w:lvlOverride>
+    <w:lvlOverride w:ilvl="5">
+      <w:startOverride w:val="1"/>
+    </w:lvlOverride>
+    <w:lvlOverride w:ilvl="6">
+      <w:startOverride w:val="1"/>
+    </w:lvlOverride>
+    <w:lvlOverride w:ilvl="7">
+      <w:startOverride w:val="1"/>
+    </w:lvlOverride>
+    <w:lvlOverride w:ilvl="8">
+      <w:startOverride w:val="1"/>
+    </w:lvlOverride>
+  </w:num>
+  <w:num w:numId="9">
+    <w:abstractNumId w:val="5"/>
   </w:num>
 </w:numbering>
 </file>
@@ -14376,6 +14371,18 @@
       <w:contextualSpacing/>
     </w:pPr>
   </w:style>
+  <w:style w:type="character" w:styleId="Lienhypertextesuivivisit">
+    <w:name w:val="FollowedHyperlink"/>
+    <w:basedOn w:val="Policepardfaut"/>
+    <w:uiPriority w:val="99"/>
+    <w:semiHidden/>
+    <w:unhideWhenUsed/>
+    <w:rsid w:val="00B97D62"/>
+    <w:rPr>
+      <w:color w:val="954F72" w:themeColor="followedHyperlink"/>
+      <w:u w:val="single"/>
+    </w:rPr>
+  </w:style>
 </w:styles>
 </file>
 
@@ -14645,7 +14652,7 @@
 </file>
 
 <file path=customXml/itemProps1.xml><?xml version="1.0" encoding="utf-8"?>
-<ds:datastoreItem xmlns:ds="http://schemas.openxmlformats.org/officeDocument/2006/customXml" ds:itemID="{29DF24D7-13F6-48E6-AD02-3C1C8189AE00}">
+<ds:datastoreItem xmlns:ds="http://schemas.openxmlformats.org/officeDocument/2006/customXml" ds:itemID="{C6C6E286-D412-4A1D-8FDA-DF3F176E8BBA}">
   <ds:schemaRefs>
     <ds:schemaRef ds:uri="http://schemas.openxmlformats.org/officeDocument/2006/bibliography"/>
   </ds:schemaRefs>

</xml_diff>

<commit_message>
carte chloroplete et radarchart
</commit_message>
<xml_diff>
--- a/Autres_livrables/CDC/CDC.docx
+++ b/Autres_livrables/CDC/CDC.docx
@@ -4973,8 +4973,13 @@
       <w:r>
         <w:t xml:space="preserve">L’observatoire a divers objectifs pour différents </w:t>
       </w:r>
-      <w:r>
-        <w:t>profils d’utilisateurs</w:t>
+      <w:bookmarkStart w:id="5" w:name="_GoBack"/>
+      <w:r>
+        <w:t>profils</w:t>
+      </w:r>
+      <w:bookmarkEnd w:id="5"/>
+      <w:r>
+        <w:t xml:space="preserve"> d’utilisateurs</w:t>
       </w:r>
       <w:r>
         <w:t>.</w:t>
@@ -5123,11 +5128,11 @@
       <w:pPr>
         <w:pStyle w:val="Titre2"/>
       </w:pPr>
-      <w:bookmarkStart w:id="5" w:name="_Toc52960607"/>
+      <w:bookmarkStart w:id="6" w:name="_Toc52960607"/>
       <w:r>
         <w:t>Inventaire des outils existants</w:t>
       </w:r>
-      <w:bookmarkEnd w:id="5"/>
+      <w:bookmarkEnd w:id="6"/>
     </w:p>
     <w:p/>
     <w:p>
@@ -5877,7 +5882,7 @@
         <w:pStyle w:val="Lgende"/>
         <w:framePr w:hSpace="141" w:wrap="around" w:vAnchor="text" w:hAnchor="page" w:x="1437" w:y="4224"/>
       </w:pPr>
-      <w:bookmarkStart w:id="6" w:name="_Toc53385482"/>
+      <w:bookmarkStart w:id="7" w:name="_Toc53385482"/>
       <w:r>
         <w:t xml:space="preserve">Figure </w:t>
       </w:r>
@@ -5892,7 +5897,7 @@
       <w:r>
         <w:t xml:space="preserve"> : Benchmarking</w:t>
       </w:r>
-      <w:bookmarkEnd w:id="6"/>
+      <w:bookmarkEnd w:id="7"/>
     </w:p>
     <w:p/>
     <w:p>
@@ -5918,12 +5923,12 @@
       <w:pPr>
         <w:pStyle w:val="Titre1"/>
       </w:pPr>
-      <w:bookmarkStart w:id="7" w:name="_Toc52960608"/>
+      <w:bookmarkStart w:id="8" w:name="_Toc52960608"/>
       <w:r>
         <w:lastRenderedPageBreak/>
         <w:t>Description des données</w:t>
       </w:r>
-      <w:bookmarkEnd w:id="7"/>
+      <w:bookmarkEnd w:id="8"/>
     </w:p>
     <w:p/>
     <w:p>
@@ -5973,11 +5978,11 @@
           <w:numId w:val="2"/>
         </w:numPr>
       </w:pPr>
-      <w:bookmarkStart w:id="8" w:name="_Toc52960610"/>
+      <w:bookmarkStart w:id="9" w:name="_Toc52960610"/>
       <w:r>
         <w:t>Modèle Conceptuel de Données et contraintes</w:t>
       </w:r>
-      <w:bookmarkEnd w:id="8"/>
+      <w:bookmarkEnd w:id="9"/>
     </w:p>
     <w:p/>
     <w:p>
@@ -6022,6 +6027,11 @@
       </w:hyperlink>
     </w:p>
     <w:p>
+      <w:pPr>
+        <w:rPr>
+          <w:rStyle w:val="Lienhypertexte"/>
+        </w:rPr>
+      </w:pPr>
       <w:hyperlink r:id="rId13" w:history="1">
         <w:r>
           <w:rPr>
@@ -6031,6 +6041,7 @@
         </w:r>
       </w:hyperlink>
     </w:p>
+    <w:p/>
     <w:p>
       <w:pPr>
         <w:pStyle w:val="Titre2"/>
@@ -6078,11 +6089,11 @@
       <w:pPr>
         <w:pStyle w:val="Titre2"/>
       </w:pPr>
-      <w:bookmarkStart w:id="9" w:name="_Toc52960611"/>
+      <w:bookmarkStart w:id="10" w:name="_Toc52960611"/>
       <w:r>
         <w:t>Sécurité et confidentialité des données</w:t>
       </w:r>
-      <w:bookmarkEnd w:id="9"/>
+      <w:bookmarkEnd w:id="10"/>
     </w:p>
     <w:p/>
     <w:p>
@@ -6090,17 +6101,14 @@
         <w:ind w:firstLine="708"/>
       </w:pPr>
       <w:r>
+        <w:lastRenderedPageBreak/>
         <w:t xml:space="preserve">La base de données contiendra des données personnelles qu’il sera nécessaire d’anonymiser. En plus de </w:t>
       </w:r>
       <w:r>
         <w:t xml:space="preserve">cela, pour des acteurs extérieurs, </w:t>
       </w:r>
       <w:r>
-        <w:t xml:space="preserve">il sera impossible d’avoir accès à des données sur une </w:t>
-      </w:r>
-      <w:r>
-        <w:lastRenderedPageBreak/>
-        <w:t>exploitation agricole unique. Les données disponibles seront nécessairement des agrégations par typologi</w:t>
+        <w:t>il sera impossible d’avoir accès à des données sur une exploitation agricole unique. Les données disponibles seront nécessairement des agrégations par typologi</w:t>
       </w:r>
       <w:r>
         <w:t>e, zone géographique ou autre. En d’autres termes, s</w:t>
@@ -6141,12 +6149,12 @@
       <w:pPr>
         <w:pStyle w:val="Titre1"/>
       </w:pPr>
-      <w:bookmarkStart w:id="10" w:name="_Toc52960612"/>
+      <w:bookmarkStart w:id="11" w:name="_Toc52960612"/>
       <w:r>
         <w:lastRenderedPageBreak/>
         <w:t>L’OA-OI</w:t>
       </w:r>
-      <w:bookmarkEnd w:id="10"/>
+      <w:bookmarkEnd w:id="11"/>
       <w:r>
         <w:t> </w:t>
       </w:r>
@@ -6155,11 +6163,11 @@
       <w:pPr>
         <w:pStyle w:val="Titre2"/>
       </w:pPr>
-      <w:bookmarkStart w:id="11" w:name="_Toc52960613"/>
+      <w:bookmarkStart w:id="12" w:name="_Toc52960613"/>
       <w:r>
         <w:t>Architecture du site</w:t>
       </w:r>
-      <w:bookmarkEnd w:id="11"/>
+      <w:bookmarkEnd w:id="12"/>
     </w:p>
     <w:p>
       <w:pPr>
@@ -6247,7 +6255,7 @@
       <w:pPr>
         <w:pStyle w:val="Lgende"/>
       </w:pPr>
-      <w:bookmarkStart w:id="12" w:name="_Toc53385483"/>
+      <w:bookmarkStart w:id="13" w:name="_Toc53385483"/>
       <w:r>
         <w:lastRenderedPageBreak/>
         <w:t xml:space="preserve">Figure </w:t>
@@ -6269,7 +6277,7 @@
       <w:r>
         <w:t>arte heuristique sur l'architecture de la plateforme</w:t>
       </w:r>
-      <w:bookmarkEnd w:id="12"/>
+      <w:bookmarkEnd w:id="13"/>
     </w:p>
     <w:p/>
     <w:p>
@@ -6301,7 +6309,7 @@
       <w:pPr>
         <w:pStyle w:val="Titre2"/>
       </w:pPr>
-      <w:bookmarkStart w:id="13" w:name="_Toc52960619"/>
+      <w:bookmarkStart w:id="14" w:name="_Toc52960619"/>
       <w:r>
         <w:t xml:space="preserve">Les </w:t>
       </w:r>
@@ -6317,21 +6325,21 @@
       <w:r>
         <w:t>s</w:t>
       </w:r>
-      <w:bookmarkEnd w:id="13"/>
+      <w:bookmarkEnd w:id="14"/>
     </w:p>
     <w:p/>
     <w:p>
       <w:pPr>
         <w:pStyle w:val="Titre3"/>
       </w:pPr>
-      <w:bookmarkStart w:id="14" w:name="_Toc52960620"/>
+      <w:bookmarkStart w:id="15" w:name="_Toc52960620"/>
       <w:r>
         <w:t>Module de c</w:t>
       </w:r>
       <w:r>
         <w:t>onnexion</w:t>
       </w:r>
-      <w:bookmarkEnd w:id="14"/>
+      <w:bookmarkEnd w:id="15"/>
     </w:p>
     <w:p/>
     <w:p>
@@ -6548,11 +6556,11 @@
       <w:pPr>
         <w:pStyle w:val="Titre3"/>
       </w:pPr>
-      <w:bookmarkStart w:id="15" w:name="_Toc52960621"/>
+      <w:bookmarkStart w:id="16" w:name="_Toc52960621"/>
       <w:r>
         <w:t>Annuaire</w:t>
       </w:r>
-      <w:bookmarkEnd w:id="15"/>
+      <w:bookmarkEnd w:id="16"/>
     </w:p>
     <w:p/>
     <w:p>
@@ -6641,11 +6649,11 @@
       <w:pPr>
         <w:pStyle w:val="Titre3"/>
       </w:pPr>
-      <w:bookmarkStart w:id="16" w:name="_Toc52960622"/>
+      <w:bookmarkStart w:id="17" w:name="_Toc52960622"/>
       <w:r>
         <w:t>Espace personnel</w:t>
       </w:r>
-      <w:bookmarkEnd w:id="16"/>
+      <w:bookmarkEnd w:id="17"/>
     </w:p>
     <w:p>
       <w:pPr>
@@ -6793,11 +6801,11 @@
       <w:pPr>
         <w:pStyle w:val="Titre3"/>
       </w:pPr>
-      <w:bookmarkStart w:id="17" w:name="_Toc52960623"/>
+      <w:bookmarkStart w:id="18" w:name="_Toc52960623"/>
       <w:r>
         <w:t>Module d’information</w:t>
       </w:r>
-      <w:bookmarkEnd w:id="17"/>
+      <w:bookmarkEnd w:id="18"/>
       <w:r>
         <w:t>s</w:t>
       </w:r>
@@ -7002,7 +7010,7 @@
         </w:numPr>
         <w:ind w:left="1440"/>
       </w:pPr>
-      <w:bookmarkStart w:id="18" w:name="_Toc52960624"/>
+      <w:bookmarkStart w:id="19" w:name="_Toc52960624"/>
     </w:p>
     <w:p>
       <w:pPr>
@@ -7021,7 +7029,7 @@
       <w:r>
         <w:t>Module de Projet</w:t>
       </w:r>
-      <w:bookmarkEnd w:id="18"/>
+      <w:bookmarkEnd w:id="19"/>
       <w:r>
         <w:t xml:space="preserve"> </w:t>
       </w:r>
@@ -7070,7 +7078,21 @@
         <w:rPr>
           <w:u w:val="single"/>
         </w:rPr>
-        <w:t xml:space="preserve"> (il faut restreindre les choix p</w:t>
+        <w:t xml:space="preserve"> (</w:t>
+      </w:r>
+      <w:proofErr w:type="gramStart"/>
+      <w:r>
+        <w:rPr>
+          <w:u w:val="single"/>
+        </w:rPr>
+        <w:t>il</w:t>
+      </w:r>
+      <w:proofErr w:type="gramEnd"/>
+      <w:r>
+        <w:rPr>
+          <w:u w:val="single"/>
+        </w:rPr>
+        <w:t xml:space="preserve"> faut restreindre les choix p</w:t>
       </w:r>
       <w:r>
         <w:rPr>
@@ -7312,7 +7334,7 @@
       <w:pPr>
         <w:pStyle w:val="Titre3"/>
       </w:pPr>
-      <w:bookmarkStart w:id="19" w:name="_Toc52960625"/>
+      <w:bookmarkStart w:id="20" w:name="_Toc52960625"/>
       <w:r>
         <w:t>Module de collecte des données pour les technicien</w:t>
       </w:r>
@@ -7322,7 +7344,7 @@
       <w:r>
         <w:t>s</w:t>
       </w:r>
-      <w:bookmarkEnd w:id="19"/>
+      <w:bookmarkEnd w:id="20"/>
     </w:p>
     <w:p/>
     <w:p>
@@ -7753,11 +7775,11 @@
       <w:pPr>
         <w:pStyle w:val="Titre2"/>
       </w:pPr>
-      <w:bookmarkStart w:id="20" w:name="_Toc52960626"/>
+      <w:bookmarkStart w:id="21" w:name="_Toc52960626"/>
       <w:r>
         <w:t>Matrice des droits</w:t>
       </w:r>
-      <w:bookmarkEnd w:id="20"/>
+      <w:bookmarkEnd w:id="21"/>
     </w:p>
     <w:p>
       <w:pPr>
@@ -7783,11 +7805,11 @@
       <w:pPr>
         <w:pStyle w:val="Titre3"/>
       </w:pPr>
-      <w:bookmarkStart w:id="21" w:name="_Toc52960627"/>
+      <w:bookmarkStart w:id="22" w:name="_Toc52960627"/>
       <w:r>
         <w:t>Matrice utilisateurs</w:t>
       </w:r>
-      <w:bookmarkEnd w:id="21"/>
+      <w:bookmarkEnd w:id="22"/>
     </w:p>
     <w:p/>
     <w:p>
@@ -8347,7 +8369,7 @@
       <w:pPr>
         <w:pStyle w:val="Lgende"/>
       </w:pPr>
-      <w:bookmarkStart w:id="22" w:name="_Toc53385484"/>
+      <w:bookmarkStart w:id="23" w:name="_Toc53385484"/>
       <w:r>
         <w:t xml:space="preserve">Figure </w:t>
       </w:r>
@@ -8362,18 +8384,18 @@
       <w:r>
         <w:t>: Matrice des droits utilisateurs</w:t>
       </w:r>
-      <w:bookmarkEnd w:id="22"/>
+      <w:bookmarkEnd w:id="23"/>
     </w:p>
     <w:p/>
     <w:p>
       <w:pPr>
         <w:pStyle w:val="Titre3"/>
       </w:pPr>
-      <w:bookmarkStart w:id="23" w:name="_Toc52960628"/>
+      <w:bookmarkStart w:id="24" w:name="_Toc52960628"/>
       <w:r>
         <w:t>Matrice projet</w:t>
       </w:r>
-      <w:bookmarkEnd w:id="23"/>
+      <w:bookmarkEnd w:id="24"/>
     </w:p>
     <w:p/>
     <w:p>
@@ -8914,7 +8936,7 @@
       <w:pPr>
         <w:pStyle w:val="Lgende"/>
       </w:pPr>
-      <w:bookmarkStart w:id="24" w:name="_Toc53385485"/>
+      <w:bookmarkStart w:id="25" w:name="_Toc53385485"/>
       <w:r>
         <w:t xml:space="preserve">Figure </w:t>
       </w:r>
@@ -8929,18 +8951,18 @@
       <w:r>
         <w:t xml:space="preserve"> : Matrice des droits projet</w:t>
       </w:r>
-      <w:bookmarkEnd w:id="24"/>
+      <w:bookmarkEnd w:id="25"/>
     </w:p>
     <w:p/>
     <w:p>
       <w:pPr>
         <w:pStyle w:val="Titre3"/>
       </w:pPr>
-      <w:bookmarkStart w:id="25" w:name="_Toc52960629"/>
+      <w:bookmarkStart w:id="26" w:name="_Toc52960629"/>
       <w:r>
         <w:t>Matrice exploitation agricole</w:t>
       </w:r>
-      <w:bookmarkEnd w:id="25"/>
+      <w:bookmarkEnd w:id="26"/>
     </w:p>
     <w:p/>
     <w:p>
@@ -9325,7 +9347,7 @@
       <w:pPr>
         <w:pStyle w:val="Lgende"/>
       </w:pPr>
-      <w:bookmarkStart w:id="26" w:name="_Toc53385486"/>
+      <w:bookmarkStart w:id="27" w:name="_Toc53385486"/>
       <w:r>
         <w:t xml:space="preserve">Figure </w:t>
       </w:r>
@@ -9340,7 +9362,7 @@
       <w:r>
         <w:t xml:space="preserve"> : Matrice des droits exploitation</w:t>
       </w:r>
-      <w:bookmarkEnd w:id="26"/>
+      <w:bookmarkEnd w:id="27"/>
     </w:p>
     <w:p/>
     <w:p/>
@@ -9348,7 +9370,7 @@
       <w:pPr>
         <w:pStyle w:val="Titre2"/>
       </w:pPr>
-      <w:bookmarkStart w:id="27" w:name="_Toc52960614"/>
+      <w:bookmarkStart w:id="28" w:name="_Toc52960614"/>
       <w:r>
         <w:t xml:space="preserve">Charte </w:t>
       </w:r>
@@ -9358,18 +9380,18 @@
       <w:r>
         <w:t xml:space="preserve"> et identité visuelle</w:t>
       </w:r>
-      <w:bookmarkEnd w:id="27"/>
+      <w:bookmarkEnd w:id="28"/>
     </w:p>
     <w:p/>
     <w:p>
       <w:pPr>
         <w:pStyle w:val="Titre3"/>
       </w:pPr>
-      <w:bookmarkStart w:id="28" w:name="_Toc52960615"/>
+      <w:bookmarkStart w:id="29" w:name="_Toc52960615"/>
       <w:r>
         <w:t>Logo</w:t>
       </w:r>
-      <w:bookmarkEnd w:id="28"/>
+      <w:bookmarkEnd w:id="29"/>
     </w:p>
     <w:p>
       <w:pPr>
@@ -9406,7 +9428,7 @@
           <w:lang w:eastAsia="fr-FR"/>
         </w:rPr>
         <w:drawing>
-          <wp:inline distT="0" distB="0" distL="0" distR="0" wp14:anchorId="3AD758B0" wp14:editId="72721839">
+          <wp:inline distT="0" distB="0" distL="0" distR="0" wp14:anchorId="54B88DA6" wp14:editId="471EF6D1">
             <wp:extent cx="3276600" cy="1228725"/>
             <wp:effectExtent l="0" t="0" r="0" b="9525"/>
             <wp:docPr id="8" name="Image 8"/>
@@ -9448,11 +9470,11 @@
         </w:drawing>
       </w:r>
     </w:p>
-    <w:bookmarkStart w:id="29" w:name="_Toc53385487"/>
     <w:p>
       <w:pPr>
         <w:pStyle w:val="Lgende"/>
       </w:pPr>
+      <w:bookmarkStart w:id="30" w:name="_Toc53385487"/>
       <w:r>
         <w:rPr>
           <w:noProof/>
@@ -9461,7 +9483,7 @@
         <mc:AlternateContent>
           <mc:Choice Requires="wps">
             <w:drawing>
-              <wp:anchor distT="0" distB="0" distL="114300" distR="114300" simplePos="0" relativeHeight="251660288" behindDoc="0" locked="0" layoutInCell="1" allowOverlap="1" wp14:anchorId="1E183D11" wp14:editId="22EB807B">
+              <wp:anchor distT="0" distB="0" distL="114300" distR="114300" simplePos="0" relativeHeight="251660288" behindDoc="0" locked="0" layoutInCell="1" allowOverlap="1" wp14:anchorId="09EF7DC8" wp14:editId="43B90A91">
                 <wp:simplePos x="0" y="0"/>
                 <wp:positionH relativeFrom="column">
                   <wp:posOffset>3400856</wp:posOffset>
@@ -9502,7 +9524,7 @@
                                 <w:noProof/>
                               </w:rPr>
                             </w:pPr>
-                            <w:bookmarkStart w:id="30" w:name="_Toc53385488"/>
+                            <w:bookmarkStart w:id="31" w:name="_Toc53385488"/>
                             <w:r>
                               <w:t xml:space="preserve">Figure </w:t>
                             </w:r>
@@ -9520,7 +9542,7 @@
                               </w:rPr>
                               <w:t> : Logo réalisé sur freelogodesign.fr par Lucas Le Moine pour l’observatoire</w:t>
                             </w:r>
-                            <w:bookmarkEnd w:id="30"/>
+                            <w:bookmarkEnd w:id="31"/>
                           </w:p>
                         </w:txbxContent>
                       </wps:txbx>
@@ -9538,7 +9560,7 @@
           </mc:Choice>
           <mc:Fallback>
             <w:pict>
-              <v:shapetype w14:anchorId="1E183D11" id="_x0000_t202" coordsize="21600,21600" o:spt="202" path="m,l,21600r21600,l21600,xe">
+              <v:shapetype w14:anchorId="09EF7DC8" id="_x0000_t202" coordsize="21600,21600" o:spt="202" path="m,l,21600r21600,l21600,xe">
                 <v:stroke joinstyle="miter"/>
                 <v:path gradientshapeok="t" o:connecttype="rect"/>
               </v:shapetype>
@@ -9556,27 +9578,14 @@
                       <w:r>
                         <w:t xml:space="preserve">Figure </w:t>
                       </w:r>
-                      <w:r>
-                        <w:fldChar w:fldCharType="begin"/>
-                      </w:r>
-                      <w:r>
-                        <w:instrText xml:space="preserve"> SEQ Figure \* ARABIC </w:instrText>
-                      </w:r>
-                      <w:r>
-                        <w:fldChar w:fldCharType="separate"/>
-                      </w:r>
-                      <w:r>
-                        <w:rPr>
-                          <w:noProof/>
-                        </w:rPr>
-                        <w:t>7</w:t>
-                      </w:r>
-                      <w:r>
-                        <w:rPr>
-                          <w:noProof/>
-                        </w:rPr>
-                        <w:fldChar w:fldCharType="end"/>
-                      </w:r>
+                      <w:fldSimple w:instr=" SEQ Figure \* ARABIC ">
+                        <w:r>
+                          <w:rPr>
+                            <w:noProof/>
+                          </w:rPr>
+                          <w:t>7</w:t>
+                        </w:r>
+                      </w:fldSimple>
                       <w:r>
                         <w:rPr>
                           <w:noProof/>
@@ -9599,7 +9608,7 @@
           <w:lang w:eastAsia="fr-FR"/>
         </w:rPr>
         <w:drawing>
-          <wp:anchor distT="0" distB="0" distL="114300" distR="114300" simplePos="0" relativeHeight="251659264" behindDoc="1" locked="0" layoutInCell="1" allowOverlap="1" wp14:anchorId="3FACB737" wp14:editId="5FFD8C39">
+          <wp:anchor distT="0" distB="0" distL="114300" distR="114300" simplePos="0" relativeHeight="251659264" behindDoc="1" locked="0" layoutInCell="1" allowOverlap="1" wp14:anchorId="1A02A3D3" wp14:editId="7253A287">
             <wp:simplePos x="0" y="0"/>
             <wp:positionH relativeFrom="margin">
               <wp:posOffset>3393812</wp:posOffset>
@@ -9692,18 +9701,18 @@
       <w:r>
         <w:t xml:space="preserve"> : Logo Prerad-OI</w:t>
       </w:r>
-      <w:bookmarkEnd w:id="29"/>
+      <w:bookmarkEnd w:id="30"/>
     </w:p>
     <w:p/>
     <w:p>
       <w:pPr>
         <w:pStyle w:val="Titre3"/>
       </w:pPr>
-      <w:bookmarkStart w:id="31" w:name="_Toc52960616"/>
+      <w:bookmarkStart w:id="33" w:name="_Toc52960616"/>
       <w:r>
         <w:t>Couleurs et Police</w:t>
       </w:r>
-      <w:bookmarkEnd w:id="31"/>
+      <w:bookmarkEnd w:id="33"/>
     </w:p>
     <w:p/>
     <w:p>
@@ -9718,11 +9727,11 @@
       <w:pPr>
         <w:pStyle w:val="Titre3"/>
       </w:pPr>
-      <w:bookmarkStart w:id="32" w:name="_Toc52960617"/>
+      <w:bookmarkStart w:id="34" w:name="_Toc52960617"/>
       <w:r>
         <w:t>En-tête</w:t>
       </w:r>
-      <w:bookmarkEnd w:id="32"/>
+      <w:bookmarkEnd w:id="34"/>
     </w:p>
     <w:p/>
     <w:p>
@@ -9794,11 +9803,11 @@
       <w:pPr>
         <w:pStyle w:val="Titre3"/>
       </w:pPr>
-      <w:bookmarkStart w:id="33" w:name="_Toc52960618"/>
+      <w:bookmarkStart w:id="35" w:name="_Toc52960618"/>
       <w:r>
         <w:t>Pied de page</w:t>
       </w:r>
-      <w:bookmarkEnd w:id="33"/>
+      <w:bookmarkEnd w:id="35"/>
     </w:p>
     <w:p/>
     <w:p>
@@ -9888,7 +9897,7 @@
       <w:pPr>
         <w:pStyle w:val="Lgende"/>
       </w:pPr>
-      <w:bookmarkStart w:id="34" w:name="_Toc53385489"/>
+      <w:bookmarkStart w:id="36" w:name="_Toc53385489"/>
       <w:r>
         <w:t xml:space="preserve">Figure </w:t>
       </w:r>
@@ -9903,7 +9912,7 @@
       <w:r>
         <w:t> : Pied de page de la Prérad-OI</w:t>
       </w:r>
-      <w:bookmarkEnd w:id="34"/>
+      <w:bookmarkEnd w:id="36"/>
     </w:p>
     <w:p/>
     <w:p>
@@ -9915,7 +9924,7 @@
           <w:szCs w:val="32"/>
         </w:rPr>
       </w:pPr>
-      <w:bookmarkStart w:id="35" w:name="_Toc52960630"/>
+      <w:bookmarkStart w:id="37" w:name="_Toc52960630"/>
       <w:r>
         <w:lastRenderedPageBreak/>
         <w:br w:type="page"/>
@@ -9929,18 +9938,18 @@
         <w:lastRenderedPageBreak/>
         <w:t>Réalisation</w:t>
       </w:r>
-      <w:bookmarkEnd w:id="35"/>
+      <w:bookmarkEnd w:id="37"/>
     </w:p>
     <w:p/>
     <w:p>
       <w:pPr>
         <w:pStyle w:val="Titre2"/>
       </w:pPr>
-      <w:bookmarkStart w:id="36" w:name="_Toc52960631"/>
+      <w:bookmarkStart w:id="38" w:name="_Toc52960631"/>
       <w:r>
         <w:t>Conditions de réalisation et environnement technique</w:t>
       </w:r>
-      <w:bookmarkEnd w:id="36"/>
+      <w:bookmarkEnd w:id="38"/>
     </w:p>
     <w:p/>
     <w:p>
@@ -10485,11 +10494,11 @@
       <w:pPr>
         <w:pStyle w:val="Titre2"/>
       </w:pPr>
-      <w:bookmarkStart w:id="37" w:name="_Toc52960632"/>
+      <w:bookmarkStart w:id="39" w:name="_Toc52960632"/>
       <w:r>
         <w:t>Calendrier de réalisation</w:t>
       </w:r>
-      <w:bookmarkEnd w:id="37"/>
+      <w:bookmarkEnd w:id="39"/>
     </w:p>
     <w:p/>
     <w:p>
@@ -10512,8 +10521,13 @@
     <w:p>
       <w:r>
         <w:tab/>
-        <w:t>-Finalisation du cahier des charges initial</w:t>
-      </w:r>
+        <w:t xml:space="preserve">-Finalisation du cahier </w:t>
+      </w:r>
+      <w:proofErr w:type="gramStart"/>
+      <w:r>
+        <w:t>des charges initial</w:t>
+      </w:r>
+      <w:proofErr w:type="gramEnd"/>
     </w:p>
     <w:p>
       <w:r>
@@ -10565,23 +10579,23 @@
       <w:pPr>
         <w:pStyle w:val="Titre1"/>
       </w:pPr>
-      <w:bookmarkStart w:id="38" w:name="_Toc52960633"/>
+      <w:bookmarkStart w:id="40" w:name="_Toc52960633"/>
       <w:r>
         <w:lastRenderedPageBreak/>
         <w:t>Contraintes techniques</w:t>
       </w:r>
-      <w:bookmarkEnd w:id="38"/>
+      <w:bookmarkEnd w:id="40"/>
     </w:p>
     <w:p/>
     <w:p>
       <w:pPr>
         <w:pStyle w:val="Titre2"/>
       </w:pPr>
-      <w:bookmarkStart w:id="39" w:name="_Toc52960634"/>
+      <w:bookmarkStart w:id="41" w:name="_Toc52960634"/>
       <w:r>
         <w:t>Prise en compte de l’existant</w:t>
       </w:r>
-      <w:bookmarkEnd w:id="39"/>
+      <w:bookmarkEnd w:id="41"/>
     </w:p>
     <w:p/>
     <w:p>
@@ -10643,11 +10657,11 @@
       <w:pPr>
         <w:pStyle w:val="Titre2"/>
       </w:pPr>
-      <w:bookmarkStart w:id="40" w:name="_Toc52960635"/>
+      <w:bookmarkStart w:id="42" w:name="_Toc52960635"/>
       <w:r>
         <w:t>Interopérabilité</w:t>
       </w:r>
-      <w:bookmarkEnd w:id="40"/>
+      <w:bookmarkEnd w:id="42"/>
     </w:p>
     <w:p>
       <w:pPr>
@@ -10667,8 +10681,6 @@
       <w:r>
         <w:t>tels que la FAO possède des API, il sera primordial de les utiliser pour récupérer des données supplémentaires. Le but étant de ne pas dupliquer les données.</w:t>
       </w:r>
-      <w:bookmarkStart w:id="41" w:name="_GoBack"/>
-      <w:bookmarkEnd w:id="41"/>
     </w:p>
     <w:p>
       <w:pPr>
@@ -10703,12 +10715,12 @@
       <w:pPr>
         <w:pStyle w:val="Titre1"/>
       </w:pPr>
-      <w:bookmarkStart w:id="42" w:name="_Toc52960636"/>
+      <w:bookmarkStart w:id="43" w:name="_Toc52960636"/>
       <w:r>
         <w:lastRenderedPageBreak/>
         <w:t>Améliorations futures</w:t>
       </w:r>
-      <w:bookmarkEnd w:id="42"/>
+      <w:bookmarkEnd w:id="43"/>
     </w:p>
     <w:p/>
     <w:p>
@@ -10774,23 +10786,23 @@
       <w:pPr>
         <w:pStyle w:val="Titre1"/>
       </w:pPr>
-      <w:bookmarkStart w:id="43" w:name="_Toc52960637"/>
+      <w:bookmarkStart w:id="44" w:name="_Toc52960637"/>
       <w:r>
         <w:lastRenderedPageBreak/>
         <w:t>Annexes</w:t>
       </w:r>
-      <w:bookmarkEnd w:id="43"/>
+      <w:bookmarkEnd w:id="44"/>
     </w:p>
     <w:p/>
     <w:p>
       <w:pPr>
         <w:pStyle w:val="Titre2"/>
       </w:pPr>
-      <w:bookmarkStart w:id="44" w:name="_Toc52960638"/>
+      <w:bookmarkStart w:id="45" w:name="_Toc52960638"/>
       <w:r>
         <w:t>Benchmark des outils et des outils d’aide à la décision</w:t>
       </w:r>
-      <w:bookmarkEnd w:id="44"/>
+      <w:bookmarkEnd w:id="45"/>
     </w:p>
     <w:p>
       <w:pPr>
@@ -10804,11 +10816,11 @@
       <w:pPr>
         <w:pStyle w:val="Titre3"/>
       </w:pPr>
-      <w:bookmarkStart w:id="45" w:name="_Toc52960639"/>
+      <w:bookmarkStart w:id="46" w:name="_Toc52960639"/>
       <w:r>
         <w:t>AGREF</w:t>
       </w:r>
-      <w:bookmarkEnd w:id="45"/>
+      <w:bookmarkEnd w:id="46"/>
     </w:p>
     <w:p>
       <w:pPr>
@@ -11152,11 +11164,11 @@
       <w:pPr>
         <w:pStyle w:val="Titre3"/>
       </w:pPr>
-      <w:bookmarkStart w:id="46" w:name="_Toc52960640"/>
+      <w:bookmarkStart w:id="47" w:name="_Toc52960640"/>
       <w:r>
         <w:t>AEGIS</w:t>
       </w:r>
-      <w:bookmarkEnd w:id="46"/>
+      <w:bookmarkEnd w:id="47"/>
     </w:p>
     <w:p>
       <w:pPr>
@@ -11335,7 +11347,7 @@
           <w:szCs w:val="28"/>
         </w:rPr>
       </w:pPr>
-      <w:bookmarkStart w:id="47" w:name="_Toc52960641"/>
+      <w:bookmarkStart w:id="48" w:name="_Toc52960641"/>
       <w:r>
         <w:rPr>
           <w:sz w:val="28"/>
@@ -11343,7 +11355,7 @@
         </w:rPr>
         <w:t>E-</w:t>
       </w:r>
-      <w:bookmarkEnd w:id="47"/>
+      <w:bookmarkEnd w:id="48"/>
       <w:r>
         <w:rPr>
           <w:rStyle w:val="Titre3Car"/>
@@ -11645,11 +11657,11 @@
       <w:pPr>
         <w:pStyle w:val="Titre3"/>
       </w:pPr>
-      <w:bookmarkStart w:id="48" w:name="_Toc52960642"/>
+      <w:bookmarkStart w:id="49" w:name="_Toc52960642"/>
       <w:r>
         <w:t>IDEA-RUN</w:t>
       </w:r>
-      <w:bookmarkEnd w:id="48"/>
+      <w:bookmarkEnd w:id="49"/>
     </w:p>
     <w:p>
       <w:pPr>
@@ -11836,11 +11848,11 @@
       <w:pPr>
         <w:pStyle w:val="Titre3"/>
       </w:pPr>
-      <w:bookmarkStart w:id="49" w:name="_Toc52960643"/>
+      <w:bookmarkStart w:id="50" w:name="_Toc52960643"/>
       <w:r>
         <w:t>FAST</w:t>
       </w:r>
-      <w:bookmarkEnd w:id="49"/>
+      <w:bookmarkEnd w:id="50"/>
     </w:p>
     <w:p>
       <w:pPr>
@@ -11964,11 +11976,11 @@
       <w:pPr>
         <w:pStyle w:val="Titre3"/>
       </w:pPr>
-      <w:bookmarkStart w:id="50" w:name="_Toc52960644"/>
+      <w:bookmarkStart w:id="51" w:name="_Toc52960644"/>
       <w:r>
         <w:t>LASER</w:t>
       </w:r>
-      <w:bookmarkEnd w:id="50"/>
+      <w:bookmarkEnd w:id="51"/>
     </w:p>
     <w:p>
       <w:pPr>
@@ -12048,14 +12060,14 @@
           <w:lang w:val="en-US"/>
         </w:rPr>
       </w:pPr>
-      <w:bookmarkStart w:id="51" w:name="_Toc52960645"/>
+      <w:bookmarkStart w:id="52" w:name="_Toc52960645"/>
       <w:r>
         <w:rPr>
           <w:lang w:val="en-US"/>
         </w:rPr>
         <w:t>HiH (Hand in hand geospatial platform by the FAO)</w:t>
       </w:r>
-      <w:bookmarkEnd w:id="51"/>
+      <w:bookmarkEnd w:id="52"/>
     </w:p>
     <w:p>
       <w:pPr>
@@ -12122,7 +12134,21 @@
         <w:rPr>
           <w:szCs w:val="24"/>
         </w:rPr>
-        <w:t xml:space="preserve">-Curseur de droite à gauche pour comparer ou faire un avant après ou pour ne voir que certaines choses </w:t>
+        <w:t xml:space="preserve">-Curseur de droite à gauche pour comparer ou faire un avant après ou pour ne </w:t>
+      </w:r>
+      <w:proofErr w:type="gramStart"/>
+      <w:r>
+        <w:rPr>
+          <w:szCs w:val="24"/>
+        </w:rPr>
+        <w:t>voir</w:t>
+      </w:r>
+      <w:proofErr w:type="gramEnd"/>
+      <w:r>
+        <w:rPr>
+          <w:szCs w:val="24"/>
+        </w:rPr>
+        <w:t xml:space="preserve"> que certaines choses </w:t>
       </w:r>
     </w:p>
     <w:p>
@@ -12153,14 +12179,14 @@
       <w:pPr>
         <w:pStyle w:val="Titre3"/>
       </w:pPr>
-      <w:bookmarkStart w:id="52" w:name="_Toc52960646"/>
+      <w:bookmarkStart w:id="53" w:name="_Toc52960646"/>
       <w:r>
         <w:t>Conclusion du benchmark</w:t>
       </w:r>
       <w:r>
         <w:t> :</w:t>
       </w:r>
-      <w:bookmarkEnd w:id="52"/>
+      <w:bookmarkEnd w:id="53"/>
     </w:p>
     <w:p/>
     <w:p>
@@ -14652,7 +14678,7 @@
 </file>
 
 <file path=customXml/itemProps1.xml><?xml version="1.0" encoding="utf-8"?>
-<ds:datastoreItem xmlns:ds="http://schemas.openxmlformats.org/officeDocument/2006/customXml" ds:itemID="{C6C6E286-D412-4A1D-8FDA-DF3F176E8BBA}">
+<ds:datastoreItem xmlns:ds="http://schemas.openxmlformats.org/officeDocument/2006/customXml" ds:itemID="{BA07650B-328D-495B-A25C-450DB9A33326}">
   <ds:schemaRefs>
     <ds:schemaRef ds:uri="http://schemas.openxmlformats.org/officeDocument/2006/bibliography"/>
   </ds:schemaRefs>

</xml_diff>